<commit_message>
Rudra Ghanam corrections - 17/10/2022
</commit_message>
<xml_diff>
--- a/rudra-ghana/Rudra Ghanam Tamil Corrections.docx
+++ b/rudra-ghana/Rudra Ghanam Tamil Corrections.docx
@@ -1,7 +1,2836 @@
 
 <file path=word/document.xml><?xml version="1.0" encoding="utf-8"?>
-<w:document xmlns:wpc="http://schemas.microsoft.com/office/word/2010/wordprocessingCanvas" xmlns:cx="http://schemas.microsoft.com/office/drawing/2014/chartex" xmlns:cx1="http://schemas.microsoft.com/office/drawing/2015/9/8/chartex" xmlns:cx2="http://schemas.microsoft.com/office/drawing/2015/10/21/chartex" xmlns:cx3="http://schemas.microsoft.com/office/drawing/2016/5/9/chartex" xmlns:cx4="http://schemas.microsoft.com/office/drawing/2016/5/10/chartex" xmlns:cx5="http://schemas.microsoft.com/office/drawing/2016/5/11/chartex" xmlns:cx6="http://schemas.microsoft.com/office/drawing/2016/5/12/chartex" xmlns:cx7="http://schemas.microsoft.com/office/drawing/2016/5/13/chartex" xmlns:cx8="http://schemas.microsoft.com/office/drawing/2016/5/14/chartex" xmlns:mc="http://schemas.openxmlformats.org/markup-compatibility/2006" xmlns:aink="http://schemas.microsoft.com/office/drawing/2016/ink" xmlns:am3d="http://schemas.microsoft.com/office/drawing/2017/model3d" xmlns:o="urn:schemas-microsoft-com:office:office" xmlns:r="http://schemas.openxmlformats.org/officeDocument/2006/relationships" xmlns:m="http://schemas.openxmlformats.org/officeDocument/2006/math" xmlns:v="urn:schemas-microsoft-com:vml" xmlns:wp14="http://schemas.microsoft.com/office/word/2010/wordprocessingDrawing" xmlns:wp="http://schemas.openxmlformats.org/drawingml/2006/wordprocessingDrawing" xmlns:w10="urn:schemas-microsoft-com:office:word" xmlns:w="http://schemas.openxmlformats.org/wordprocessingml/2006/main" xmlns:w14="http://schemas.microsoft.com/office/word/2010/wordml" xmlns:w15="http://schemas.microsoft.com/office/word/2012/wordml" xmlns:w16cex="http://schemas.microsoft.com/office/word/2018/wordml/cex" xmlns:w16cid="http://schemas.microsoft.com/office/word/2016/wordml/cid" xmlns:w16="http://schemas.microsoft.com/office/word/2018/wordml" xmlns:w16se="http://schemas.microsoft.com/office/word/2015/wordml/symex" xmlns:wpg="http://schemas.microsoft.com/office/word/2010/wordprocessingGroup" xmlns:wpi="http://schemas.microsoft.com/office/word/2010/wordprocessingInk" xmlns:wne="http://schemas.microsoft.com/office/word/2006/wordml" xmlns:wps="http://schemas.microsoft.com/office/word/2010/wordprocessingShape" mc:Ignorable="w14 w15 w16se w16cid w16 w16cex wp14">
+<w:document xmlns:wpc="http://schemas.microsoft.com/office/word/2010/wordprocessingCanvas" xmlns:cx="http://schemas.microsoft.com/office/drawing/2014/chartex" xmlns:cx1="http://schemas.microsoft.com/office/drawing/2015/9/8/chartex" xmlns:cx2="http://schemas.microsoft.com/office/drawing/2015/10/21/chartex" xmlns:cx3="http://schemas.microsoft.com/office/drawing/2016/5/9/chartex" xmlns:cx4="http://schemas.microsoft.com/office/drawing/2016/5/10/chartex" xmlns:cx5="http://schemas.microsoft.com/office/drawing/2016/5/11/chartex" xmlns:cx6="http://schemas.microsoft.com/office/drawing/2016/5/12/chartex" xmlns:cx7="http://schemas.microsoft.com/office/drawing/2016/5/13/chartex" xmlns:cx8="http://schemas.microsoft.com/office/drawing/2016/5/14/chartex" xmlns:mc="http://schemas.openxmlformats.org/markup-compatibility/2006" xmlns:aink="http://schemas.microsoft.com/office/drawing/2016/ink" xmlns:am3d="http://schemas.microsoft.com/office/drawing/2017/model3d" xmlns:o="urn:schemas-microsoft-com:office:office" xmlns:oel="http://schemas.microsoft.com/office/2019/extlst" xmlns:r="http://schemas.openxmlformats.org/officeDocument/2006/relationships" xmlns:m="http://schemas.openxmlformats.org/officeDocument/2006/math" xmlns:v="urn:schemas-microsoft-com:vml" xmlns:wp14="http://schemas.microsoft.com/office/word/2010/wordprocessingDrawing" xmlns:wp="http://schemas.openxmlformats.org/drawingml/2006/wordprocessingDrawing" xmlns:w10="urn:schemas-microsoft-com:office:word" xmlns:w="http://schemas.openxmlformats.org/wordprocessingml/2006/main" xmlns:w14="http://schemas.microsoft.com/office/word/2010/wordml" xmlns:w15="http://schemas.microsoft.com/office/word/2012/wordml" xmlns:w16cex="http://schemas.microsoft.com/office/word/2018/wordml/cex" xmlns:w16cid="http://schemas.microsoft.com/office/word/2016/wordml/cid" xmlns:w16="http://schemas.microsoft.com/office/word/2018/wordml" xmlns:w16sdtdh="http://schemas.microsoft.com/office/word/2020/wordml/sdtdatahash" xmlns:w16se="http://schemas.microsoft.com/office/word/2015/wordml/symex" xmlns:wpg="http://schemas.microsoft.com/office/word/2010/wordprocessingGroup" xmlns:wpi="http://schemas.microsoft.com/office/word/2010/wordprocessingInk" xmlns:wne="http://schemas.microsoft.com/office/word/2006/wordml" xmlns:wps="http://schemas.microsoft.com/office/word/2010/wordprocessingShape" mc:Ignorable="w14 w15 w16se w16cid w16 w16cex w16sdtdh wp14">
   <w:body>
+    <w:p>
+      <w:pPr>
+        <w:jc w:val="center"/>
+        <w:rPr>
+          <w:b/>
+          <w:bCs/>
+          <w:sz w:val="32"/>
+          <w:szCs w:val="32"/>
+          <w:u w:val="single"/>
+        </w:rPr>
+      </w:pPr>
+      <w:r>
+        <w:rPr>
+          <w:b/>
+          <w:bCs/>
+          <w:sz w:val="32"/>
+          <w:szCs w:val="32"/>
+          <w:u w:val="single"/>
+        </w:rPr>
+        <w:t xml:space="preserve">Rudra Ghanam – Sanskrit </w:t>
+      </w:r>
+      <w:r>
+        <w:rPr>
+          <w:b/>
+          <w:bCs/>
+          <w:sz w:val="32"/>
+          <w:szCs w:val="32"/>
+          <w:u w:val="single"/>
+        </w:rPr>
+        <w:t>Corrections –</w:t>
+      </w:r>
+      <w:r>
+        <w:rPr>
+          <w:b/>
+          <w:bCs/>
+          <w:sz w:val="32"/>
+          <w:szCs w:val="32"/>
+          <w:u w:val="single"/>
+        </w:rPr>
+        <w:t xml:space="preserve"> </w:t>
+      </w:r>
+      <w:r>
+        <w:rPr>
+          <w:b/>
+          <w:bCs/>
+          <w:color w:val="FF0000"/>
+          <w:sz w:val="32"/>
+          <w:szCs w:val="32"/>
+          <w:u w:val="single"/>
+        </w:rPr>
+        <w:t>Observed till 2022</w:t>
+      </w:r>
+    </w:p>
+    <w:p>
+      <w:pPr>
+        <w:jc w:val="center"/>
+        <w:rPr>
+          <w:b/>
+          <w:bCs/>
+        </w:rPr>
+      </w:pPr>
+      <w:r>
+        <w:rPr>
+          <w:b/>
+          <w:bCs/>
+        </w:rPr>
+        <w:t>(ignore those which are already incorporated in your book’s version and date)</w:t>
+      </w:r>
+    </w:p>
+    <w:tbl>
+      <w:tblPr>
+        <w:tblW w:w="13617" w:type="dxa"/>
+        <w:tblInd w:w="-792" w:type="dxa"/>
+        <w:tblBorders>
+          <w:top w:val="single" w:sz="4" w:space="0" w:color="000000"/>
+          <w:left w:val="single" w:sz="4" w:space="0" w:color="000000"/>
+          <w:bottom w:val="single" w:sz="4" w:space="0" w:color="000000"/>
+          <w:right w:val="single" w:sz="4" w:space="0" w:color="000000"/>
+          <w:insideH w:val="single" w:sz="4" w:space="0" w:color="000000"/>
+          <w:insideV w:val="single" w:sz="4" w:space="0" w:color="000000"/>
+        </w:tblBorders>
+        <w:tblLook w:val="04A0" w:firstRow="1" w:lastRow="0" w:firstColumn="1" w:lastColumn="0" w:noHBand="0" w:noVBand="1"/>
+      </w:tblPr>
+      <w:tblGrid>
+        <w:gridCol w:w="3452"/>
+        <w:gridCol w:w="4945"/>
+        <w:gridCol w:w="5220"/>
+      </w:tblGrid>
+      <w:tr>
+        <w:tc>
+          <w:tcPr>
+            <w:tcW w:w="3452" w:type="dxa"/>
+          </w:tcPr>
+          <w:p>
+            <w:pPr>
+              <w:spacing w:before="0" w:line="240" w:lineRule="auto"/>
+              <w:jc w:val="center"/>
+              <w:rPr>
+                <w:b/>
+                <w:bCs/>
+                <w:sz w:val="32"/>
+                <w:szCs w:val="32"/>
+              </w:rPr>
+            </w:pPr>
+            <w:r>
+              <w:rPr>
+                <w:b/>
+                <w:bCs/>
+                <w:sz w:val="32"/>
+                <w:szCs w:val="32"/>
+              </w:rPr>
+              <w:t>Section, Paragraph</w:t>
+            </w:r>
+          </w:p>
+          <w:p>
+            <w:pPr>
+              <w:spacing w:before="0" w:line="240" w:lineRule="auto"/>
+              <w:jc w:val="center"/>
+              <w:rPr>
+                <w:b/>
+                <w:bCs/>
+                <w:sz w:val="32"/>
+                <w:szCs w:val="32"/>
+              </w:rPr>
+            </w:pPr>
+            <w:r>
+              <w:rPr>
+                <w:b/>
+                <w:bCs/>
+                <w:sz w:val="32"/>
+                <w:szCs w:val="32"/>
+              </w:rPr>
+              <w:t>Reference</w:t>
+            </w:r>
+          </w:p>
+        </w:tc>
+        <w:tc>
+          <w:tcPr>
+            <w:tcW w:w="4945" w:type="dxa"/>
+          </w:tcPr>
+          <w:p>
+            <w:pPr>
+              <w:spacing w:before="0" w:line="240" w:lineRule="auto"/>
+              <w:jc w:val="center"/>
+              <w:rPr>
+                <w:b/>
+                <w:bCs/>
+                <w:sz w:val="32"/>
+                <w:szCs w:val="32"/>
+              </w:rPr>
+            </w:pPr>
+            <w:r>
+              <w:rPr>
+                <w:b/>
+                <w:bCs/>
+                <w:sz w:val="32"/>
+                <w:szCs w:val="32"/>
+              </w:rPr>
+              <w:t>As Printed</w:t>
+            </w:r>
+          </w:p>
+        </w:tc>
+        <w:tc>
+          <w:tcPr>
+            <w:tcW w:w="5220" w:type="dxa"/>
+          </w:tcPr>
+          <w:p>
+            <w:pPr>
+              <w:spacing w:before="0" w:line="240" w:lineRule="auto"/>
+              <w:ind w:right="-18"/>
+              <w:jc w:val="center"/>
+              <w:rPr>
+                <w:b/>
+                <w:bCs/>
+                <w:sz w:val="32"/>
+                <w:szCs w:val="32"/>
+              </w:rPr>
+            </w:pPr>
+            <w:r>
+              <w:rPr>
+                <w:b/>
+                <w:bCs/>
+                <w:sz w:val="32"/>
+                <w:szCs w:val="32"/>
+              </w:rPr>
+              <w:t>To be read as or corrected as</w:t>
+            </w:r>
+          </w:p>
+        </w:tc>
+      </w:tr>
+      <w:tr>
+        <w:trPr>
+          <w:trHeight w:val="1168"/>
+        </w:trPr>
+        <w:tc>
+          <w:tcPr>
+            <w:tcW w:w="3452" w:type="dxa"/>
+          </w:tcPr>
+          <w:p>
+            <w:pPr>
+              <w:spacing w:before="0" w:line="240" w:lineRule="auto"/>
+              <w:rPr>
+                <w:rFonts w:cs="Arial"/>
+                <w:b/>
+                <w:bCs/>
+                <w:sz w:val="28"/>
+                <w:szCs w:val="28"/>
+                <w:lang w:bidi="ta-IN"/>
+              </w:rPr>
+            </w:pPr>
+            <w:r>
+              <w:rPr>
+                <w:rFonts w:cs="Arial"/>
+                <w:b/>
+                <w:bCs/>
+                <w:sz w:val="28"/>
+                <w:szCs w:val="28"/>
+                <w:lang w:bidi="ta-IN"/>
+              </w:rPr>
+              <w:t>Section 1</w:t>
+            </w:r>
+          </w:p>
+          <w:p>
+            <w:pPr>
+              <w:spacing w:before="0" w:line="240" w:lineRule="auto"/>
+              <w:rPr>
+                <w:rFonts w:cs="Arial"/>
+                <w:b/>
+                <w:bCs/>
+                <w:sz w:val="28"/>
+                <w:szCs w:val="28"/>
+                <w:lang w:bidi="ta-IN"/>
+              </w:rPr>
+            </w:pPr>
+            <w:r>
+              <w:rPr>
+                <w:rFonts w:cs="Arial"/>
+                <w:b/>
+                <w:bCs/>
+                <w:sz w:val="28"/>
+                <w:szCs w:val="28"/>
+                <w:lang w:bidi="ta-IN"/>
+              </w:rPr>
+              <w:t>Ganapathy Stuti</w:t>
+            </w:r>
+          </w:p>
+          <w:p>
+            <w:pPr>
+              <w:spacing w:before="0" w:line="240" w:lineRule="auto"/>
+              <w:rPr>
+                <w:rFonts w:cs="Arial"/>
+                <w:b/>
+                <w:bCs/>
+                <w:sz w:val="28"/>
+                <w:szCs w:val="28"/>
+                <w:lang w:bidi="ta-IN"/>
+              </w:rPr>
+            </w:pPr>
+            <w:r>
+              <w:rPr>
+                <w:rFonts w:cs="Arial"/>
+                <w:b/>
+                <w:bCs/>
+                <w:sz w:val="28"/>
+                <w:szCs w:val="28"/>
+                <w:lang w:bidi="ta-IN"/>
+              </w:rPr>
+              <w:t>Statement 1</w:t>
+            </w:r>
+          </w:p>
+        </w:tc>
+        <w:tc>
+          <w:tcPr>
+            <w:tcW w:w="4945" w:type="dxa"/>
+          </w:tcPr>
+          <w:p>
+            <w:pPr>
+              <w:widowControl w:val="0"/>
+              <w:autoSpaceDE w:val="0"/>
+              <w:autoSpaceDN w:val="0"/>
+              <w:adjustRightInd w:val="0"/>
+              <w:spacing w:line="21" w:lineRule="atLeast"/>
+              <w:rPr>
+                <w:sz w:val="32"/>
+                <w:szCs w:val="32"/>
+              </w:rPr>
+            </w:pPr>
+            <w:r>
+              <w:rPr>
+                <w:rFonts w:ascii="Latha" w:hAnsi="Latha" w:cs="Latha"/>
+                <w:sz w:val="28"/>
+                <w:szCs w:val="28"/>
+                <w:cs/>
+                <w:lang w:bidi="ta-IN"/>
+              </w:rPr>
+              <w:t>க</w:t>
+            </w:r>
+            <w:r>
+              <w:rPr>
+                <w:rFonts w:ascii="BRH Tamil Tab Extra" w:hAnsi="BRH Tamil Tab Extra" w:cs="Latha"/>
+                <w:b/>
+                <w:sz w:val="32"/>
+                <w:szCs w:val="28"/>
+              </w:rPr>
+              <w:t>…</w:t>
+            </w:r>
+            <w:r>
+              <w:rPr>
+                <w:rFonts w:ascii="Latha" w:hAnsi="Latha" w:cs="Latha"/>
+                <w:b/>
+                <w:bCs/>
+                <w:position w:val="-12"/>
+                <w:sz w:val="28"/>
+                <w:szCs w:val="28"/>
+                <w:cs/>
+                <w:lang w:bidi="ta-IN"/>
+              </w:rPr>
+              <w:t>3</w:t>
+            </w:r>
+            <w:r>
+              <w:rPr>
+                <w:rFonts w:ascii="Latha" w:hAnsi="Latha" w:cs="Latha"/>
+                <w:sz w:val="28"/>
+                <w:szCs w:val="28"/>
+                <w:cs/>
+                <w:lang w:bidi="ta-IN"/>
+              </w:rPr>
+              <w:t>ணானா</w:t>
+            </w:r>
+            <w:r>
+              <w:rPr>
+                <w:rFonts w:ascii="BRH Tamil Tab Extra" w:hAnsi="BRH Tamil Tab Extra" w:cs="Latha"/>
+                <w:b/>
+                <w:sz w:val="36"/>
+                <w:szCs w:val="28"/>
+              </w:rPr>
+              <w:t>‡</w:t>
+            </w:r>
+            <w:r>
+              <w:rPr>
+                <w:rFonts w:ascii="Latha" w:hAnsi="Latha" w:cs="Latha"/>
+                <w:sz w:val="28"/>
+                <w:szCs w:val="28"/>
+                <w:cs/>
+                <w:lang w:bidi="ta-IN"/>
+              </w:rPr>
+              <w:t>ம் க</w:t>
+            </w:r>
+            <w:r>
+              <w:rPr>
+                <w:rFonts w:ascii="BRH Tamil Tab Extra" w:hAnsi="BRH Tamil Tab Extra" w:cs="Latha"/>
+                <w:b/>
+                <w:sz w:val="32"/>
+                <w:szCs w:val="28"/>
+              </w:rPr>
+              <w:t>…</w:t>
+            </w:r>
+            <w:r>
+              <w:rPr>
+                <w:rFonts w:ascii="Latha" w:hAnsi="Latha" w:cs="Latha"/>
+                <w:b/>
+                <w:bCs/>
+                <w:position w:val="-12"/>
+                <w:sz w:val="28"/>
+                <w:szCs w:val="28"/>
+                <w:cs/>
+                <w:lang w:bidi="ta-IN"/>
+              </w:rPr>
+              <w:t>3</w:t>
+            </w:r>
+            <w:r>
+              <w:rPr>
+                <w:rFonts w:ascii="Latha" w:hAnsi="Latha" w:cs="Latha"/>
+                <w:sz w:val="28"/>
+                <w:szCs w:val="28"/>
+                <w:cs/>
+                <w:lang w:bidi="ta-IN"/>
+              </w:rPr>
+              <w:t>ணா</w:t>
+            </w:r>
+            <w:r>
+              <w:rPr>
+                <w:rFonts w:ascii="Latha" w:hAnsi="Latha" w:cs="Latha"/>
+                <w:sz w:val="28"/>
+                <w:szCs w:val="28"/>
+                <w:highlight w:val="yellow"/>
+                <w:cs/>
+                <w:lang w:bidi="ta-IN"/>
+              </w:rPr>
+              <w:t>ன</w:t>
+            </w:r>
+            <w:r>
+              <w:rPr>
+                <w:rFonts w:ascii="BRH Tamil Tab Extra" w:hAnsi="BRH Tamil Tab Extra" w:cs="Latha"/>
+                <w:b/>
+                <w:sz w:val="36"/>
+                <w:szCs w:val="28"/>
+                <w:highlight w:val="yellow"/>
+              </w:rPr>
+              <w:t>‡</w:t>
+            </w:r>
+            <w:r>
+              <w:rPr>
+                <w:rFonts w:ascii="Latha" w:hAnsi="Latha" w:cs="Latha"/>
+                <w:sz w:val="28"/>
+                <w:szCs w:val="28"/>
+                <w:cs/>
+                <w:lang w:bidi="ta-IN"/>
+              </w:rPr>
+              <w:t>ம்</w:t>
+            </w:r>
+            <w:r>
+              <w:rPr>
+                <w:rFonts w:ascii="Latha" w:hAnsi="Latha" w:cs="Latha"/>
+                <w:sz w:val="28"/>
+                <w:szCs w:val="28"/>
+                <w:cs/>
+                <w:lang w:bidi="ta-IN"/>
+              </w:rPr>
+              <w:t xml:space="preserve"> </w:t>
+            </w:r>
+            <w:r>
+              <w:rPr>
+                <w:rFonts w:ascii="Latha" w:hAnsi="Latha" w:cs="Latha"/>
+                <w:sz w:val="28"/>
+                <w:szCs w:val="28"/>
+                <w:lang w:bidi="ta-IN"/>
+              </w:rPr>
+              <w:br/>
+            </w:r>
+            <w:r>
+              <w:rPr>
+                <w:rFonts w:ascii="Latha" w:hAnsi="Latha" w:cs="Latha"/>
+                <w:sz w:val="28"/>
+                <w:szCs w:val="28"/>
+                <w:cs/>
+                <w:lang w:bidi="ta-IN"/>
+              </w:rPr>
+              <w:t>த்வா க</w:t>
+            </w:r>
+            <w:r>
+              <w:rPr>
+                <w:rFonts w:ascii="BRH Tamil Tab Extra" w:hAnsi="BRH Tamil Tab Extra" w:cs="Latha"/>
+                <w:b/>
+                <w:sz w:val="32"/>
+                <w:szCs w:val="28"/>
+              </w:rPr>
+              <w:t>…</w:t>
+            </w:r>
+            <w:r>
+              <w:rPr>
+                <w:rFonts w:ascii="Latha" w:hAnsi="Latha" w:cs="Latha"/>
+                <w:b/>
+                <w:bCs/>
+                <w:position w:val="-12"/>
+                <w:sz w:val="28"/>
+                <w:szCs w:val="28"/>
+                <w:cs/>
+                <w:lang w:bidi="ta-IN"/>
+              </w:rPr>
+              <w:t>3</w:t>
+            </w:r>
+            <w:r>
+              <w:rPr>
+                <w:rFonts w:ascii="Latha" w:hAnsi="Latha" w:cs="Latha"/>
+                <w:sz w:val="28"/>
+                <w:szCs w:val="28"/>
+                <w:cs/>
+                <w:lang w:bidi="ta-IN"/>
+              </w:rPr>
+              <w:t>ணப</w:t>
+            </w:r>
+            <w:r>
+              <w:rPr>
+                <w:rFonts w:ascii="BRH Tamil Tab Extra" w:hAnsi="BRH Tamil Tab Extra" w:cs="Latha"/>
+                <w:b/>
+                <w:sz w:val="36"/>
+                <w:szCs w:val="28"/>
+              </w:rPr>
+              <w:t>†</w:t>
+            </w:r>
+            <w:r>
+              <w:rPr>
+                <w:rFonts w:ascii="Latha" w:hAnsi="Latha" w:cs="Latha"/>
+                <w:sz w:val="28"/>
+                <w:szCs w:val="28"/>
+                <w:cs/>
+                <w:lang w:bidi="ta-IN"/>
+              </w:rPr>
+              <w:t xml:space="preserve">திம் </w:t>
+            </w:r>
+            <w:r>
+              <w:rPr>
+                <w:rFonts w:ascii="Latha" w:hAnsi="Latha" w:cs="Latha"/>
+                <w:sz w:val="28"/>
+                <w:szCs w:val="28"/>
+              </w:rPr>
+              <w:t>|</w:t>
+            </w:r>
+          </w:p>
+        </w:tc>
+        <w:tc>
+          <w:tcPr>
+            <w:tcW w:w="5220" w:type="dxa"/>
+          </w:tcPr>
+          <w:p>
+            <w:pPr>
+              <w:widowControl w:val="0"/>
+              <w:autoSpaceDE w:val="0"/>
+              <w:autoSpaceDN w:val="0"/>
+              <w:adjustRightInd w:val="0"/>
+              <w:spacing w:line="21" w:lineRule="atLeast"/>
+              <w:rPr>
+                <w:rFonts w:ascii="BRH Devanagari Extra" w:hAnsi="BRH Devanagari Extra" w:cs="BRH Devanagari Extra"/>
+                <w:sz w:val="40"/>
+                <w:szCs w:val="40"/>
+              </w:rPr>
+            </w:pPr>
+            <w:r>
+              <w:rPr>
+                <w:rFonts w:ascii="Latha" w:hAnsi="Latha" w:cs="Latha"/>
+                <w:sz w:val="28"/>
+                <w:szCs w:val="28"/>
+                <w:cs/>
+                <w:lang w:bidi="ta-IN"/>
+              </w:rPr>
+              <w:t>க</w:t>
+            </w:r>
+            <w:r>
+              <w:rPr>
+                <w:rFonts w:ascii="BRH Tamil Tab Extra" w:hAnsi="BRH Tamil Tab Extra" w:cs="Latha"/>
+                <w:b/>
+                <w:sz w:val="32"/>
+                <w:szCs w:val="28"/>
+              </w:rPr>
+              <w:t>…</w:t>
+            </w:r>
+            <w:r>
+              <w:rPr>
+                <w:rFonts w:ascii="Latha" w:hAnsi="Latha" w:cs="Latha"/>
+                <w:b/>
+                <w:bCs/>
+                <w:position w:val="-12"/>
+                <w:sz w:val="28"/>
+                <w:szCs w:val="28"/>
+                <w:cs/>
+                <w:lang w:bidi="ta-IN"/>
+              </w:rPr>
+              <w:t>3</w:t>
+            </w:r>
+            <w:r>
+              <w:rPr>
+                <w:rFonts w:ascii="Latha" w:hAnsi="Latha" w:cs="Latha"/>
+                <w:sz w:val="28"/>
+                <w:szCs w:val="28"/>
+                <w:cs/>
+                <w:lang w:bidi="ta-IN"/>
+              </w:rPr>
+              <w:t>ணானா</w:t>
+            </w:r>
+            <w:r>
+              <w:rPr>
+                <w:rFonts w:ascii="BRH Tamil Tab Extra" w:hAnsi="BRH Tamil Tab Extra" w:cs="Latha"/>
+                <w:b/>
+                <w:sz w:val="36"/>
+                <w:szCs w:val="28"/>
+              </w:rPr>
+              <w:t>‡</w:t>
+            </w:r>
+            <w:r>
+              <w:rPr>
+                <w:rFonts w:ascii="Latha" w:hAnsi="Latha" w:cs="Latha"/>
+                <w:sz w:val="28"/>
+                <w:szCs w:val="28"/>
+                <w:cs/>
+                <w:lang w:bidi="ta-IN"/>
+              </w:rPr>
+              <w:t>ம் க</w:t>
+            </w:r>
+            <w:r>
+              <w:rPr>
+                <w:rFonts w:ascii="BRH Tamil Tab Extra" w:hAnsi="BRH Tamil Tab Extra" w:cs="Latha"/>
+                <w:b/>
+                <w:sz w:val="32"/>
+                <w:szCs w:val="28"/>
+              </w:rPr>
+              <w:t>…</w:t>
+            </w:r>
+            <w:r>
+              <w:rPr>
+                <w:rFonts w:ascii="Latha" w:hAnsi="Latha" w:cs="Latha"/>
+                <w:b/>
+                <w:bCs/>
+                <w:position w:val="-12"/>
+                <w:sz w:val="28"/>
+                <w:szCs w:val="28"/>
+                <w:cs/>
+                <w:lang w:bidi="ta-IN"/>
+              </w:rPr>
+              <w:t>3</w:t>
+            </w:r>
+            <w:r>
+              <w:rPr>
+                <w:rFonts w:ascii="Latha" w:hAnsi="Latha" w:cs="Latha"/>
+                <w:sz w:val="28"/>
+                <w:szCs w:val="28"/>
+                <w:cs/>
+                <w:lang w:bidi="ta-IN"/>
+              </w:rPr>
+              <w:t>ணா</w:t>
+            </w:r>
+            <w:r>
+              <w:rPr>
+                <w:rFonts w:ascii="Latha" w:hAnsi="Latha" w:cs="Latha"/>
+                <w:sz w:val="28"/>
+                <w:szCs w:val="28"/>
+                <w:highlight w:val="green"/>
+                <w:cs/>
+                <w:lang w:bidi="ta-IN"/>
+              </w:rPr>
+              <w:t>னா</w:t>
+            </w:r>
+            <w:r>
+              <w:rPr>
+                <w:rFonts w:ascii="BRH Tamil Tab Extra" w:hAnsi="BRH Tamil Tab Extra" w:cs="Latha"/>
+                <w:b/>
+                <w:sz w:val="36"/>
+                <w:szCs w:val="28"/>
+                <w:highlight w:val="yellow"/>
+              </w:rPr>
+              <w:t>‡</w:t>
+            </w:r>
+            <w:r>
+              <w:rPr>
+                <w:rFonts w:ascii="Latha" w:hAnsi="Latha" w:cs="Latha"/>
+                <w:sz w:val="28"/>
+                <w:szCs w:val="28"/>
+                <w:cs/>
+                <w:lang w:bidi="ta-IN"/>
+              </w:rPr>
+              <w:t>ம்</w:t>
+            </w:r>
+            <w:r>
+              <w:rPr>
+                <w:rFonts w:ascii="Latha" w:hAnsi="Latha" w:cs="Latha"/>
+                <w:sz w:val="28"/>
+                <w:szCs w:val="28"/>
+                <w:cs/>
+                <w:lang w:bidi="ta-IN"/>
+              </w:rPr>
+              <w:t xml:space="preserve"> </w:t>
+            </w:r>
+            <w:r>
+              <w:rPr>
+                <w:rFonts w:ascii="Latha" w:hAnsi="Latha" w:cs="Latha"/>
+                <w:sz w:val="28"/>
+                <w:szCs w:val="28"/>
+                <w:lang w:bidi="ta-IN"/>
+              </w:rPr>
+              <w:br/>
+            </w:r>
+            <w:r>
+              <w:rPr>
+                <w:rFonts w:ascii="Latha" w:hAnsi="Latha" w:cs="Latha"/>
+                <w:sz w:val="28"/>
+                <w:szCs w:val="28"/>
+                <w:cs/>
+                <w:lang w:bidi="ta-IN"/>
+              </w:rPr>
+              <w:t>த்வா க</w:t>
+            </w:r>
+            <w:r>
+              <w:rPr>
+                <w:rFonts w:ascii="BRH Tamil Tab Extra" w:hAnsi="BRH Tamil Tab Extra" w:cs="Latha"/>
+                <w:b/>
+                <w:sz w:val="32"/>
+                <w:szCs w:val="28"/>
+              </w:rPr>
+              <w:t>…</w:t>
+            </w:r>
+            <w:r>
+              <w:rPr>
+                <w:rFonts w:ascii="Latha" w:hAnsi="Latha" w:cs="Latha"/>
+                <w:b/>
+                <w:bCs/>
+                <w:position w:val="-12"/>
+                <w:sz w:val="28"/>
+                <w:szCs w:val="28"/>
+                <w:cs/>
+                <w:lang w:bidi="ta-IN"/>
+              </w:rPr>
+              <w:t>3</w:t>
+            </w:r>
+            <w:r>
+              <w:rPr>
+                <w:rFonts w:ascii="Latha" w:hAnsi="Latha" w:cs="Latha"/>
+                <w:sz w:val="28"/>
+                <w:szCs w:val="28"/>
+                <w:cs/>
+                <w:lang w:bidi="ta-IN"/>
+              </w:rPr>
+              <w:t>ணப</w:t>
+            </w:r>
+            <w:r>
+              <w:rPr>
+                <w:rFonts w:ascii="BRH Tamil Tab Extra" w:hAnsi="BRH Tamil Tab Extra" w:cs="Latha"/>
+                <w:b/>
+                <w:sz w:val="36"/>
+                <w:szCs w:val="28"/>
+              </w:rPr>
+              <w:t>†</w:t>
+            </w:r>
+            <w:r>
+              <w:rPr>
+                <w:rFonts w:ascii="Latha" w:hAnsi="Latha" w:cs="Latha"/>
+                <w:sz w:val="28"/>
+                <w:szCs w:val="28"/>
+                <w:cs/>
+                <w:lang w:bidi="ta-IN"/>
+              </w:rPr>
+              <w:t xml:space="preserve">திம் </w:t>
+            </w:r>
+            <w:r>
+              <w:rPr>
+                <w:rFonts w:ascii="Latha" w:hAnsi="Latha" w:cs="Latha"/>
+                <w:sz w:val="28"/>
+                <w:szCs w:val="28"/>
+              </w:rPr>
+              <w:t>|</w:t>
+            </w:r>
+          </w:p>
+          <w:p>
+            <w:pPr>
+              <w:widowControl w:val="0"/>
+              <w:autoSpaceDE w:val="0"/>
+              <w:autoSpaceDN w:val="0"/>
+              <w:adjustRightInd w:val="0"/>
+              <w:spacing w:line="21" w:lineRule="atLeast"/>
+              <w:rPr>
+                <w:rFonts w:cs="Arial"/>
+                <w:sz w:val="28"/>
+                <w:szCs w:val="28"/>
+              </w:rPr>
+            </w:pPr>
+            <w:r>
+              <w:rPr>
+                <w:rFonts w:cs="Arial"/>
+                <w:sz w:val="28"/>
+                <w:szCs w:val="28"/>
+              </w:rPr>
+              <w:t>deletion of maatra in letter nA; now corrected</w:t>
+            </w:r>
+          </w:p>
+          <w:p>
+            <w:pPr>
+              <w:spacing w:before="0" w:line="240" w:lineRule="auto"/>
+              <w:rPr>
+                <w:sz w:val="32"/>
+                <w:szCs w:val="32"/>
+              </w:rPr>
+            </w:pPr>
+          </w:p>
+        </w:tc>
+      </w:tr>
+      <w:tr>
+        <w:trPr>
+          <w:trHeight w:val="1168"/>
+        </w:trPr>
+        <w:tc>
+          <w:tcPr>
+            <w:tcW w:w="3452" w:type="dxa"/>
+          </w:tcPr>
+          <w:p>
+            <w:pPr>
+              <w:spacing w:before="0" w:line="240" w:lineRule="auto"/>
+              <w:rPr>
+                <w:rFonts w:cs="Arial"/>
+                <w:b/>
+                <w:bCs/>
+                <w:sz w:val="28"/>
+                <w:szCs w:val="28"/>
+                <w:lang w:bidi="ta-IN"/>
+              </w:rPr>
+            </w:pPr>
+            <w:r>
+              <w:rPr>
+                <w:rFonts w:cs="Arial"/>
+                <w:b/>
+                <w:bCs/>
+                <w:sz w:val="28"/>
+                <w:szCs w:val="28"/>
+                <w:lang w:bidi="ta-IN"/>
+              </w:rPr>
+              <w:t>Section 1</w:t>
+            </w:r>
+          </w:p>
+          <w:p>
+            <w:pPr>
+              <w:spacing w:before="0" w:line="240" w:lineRule="auto"/>
+              <w:rPr>
+                <w:rFonts w:cs="Arial"/>
+                <w:b/>
+                <w:bCs/>
+                <w:sz w:val="28"/>
+                <w:szCs w:val="28"/>
+                <w:lang w:bidi="ta-IN"/>
+              </w:rPr>
+            </w:pPr>
+            <w:r>
+              <w:rPr>
+                <w:rFonts w:cs="Arial"/>
+                <w:b/>
+                <w:bCs/>
+                <w:sz w:val="28"/>
+                <w:szCs w:val="28"/>
+                <w:lang w:bidi="ta-IN"/>
+              </w:rPr>
+              <w:t>Ganapathy Stuti</w:t>
+            </w:r>
+          </w:p>
+          <w:p>
+            <w:pPr>
+              <w:spacing w:before="0" w:line="240" w:lineRule="auto"/>
+              <w:rPr>
+                <w:rFonts w:cs="Arial"/>
+                <w:b/>
+                <w:bCs/>
+                <w:sz w:val="28"/>
+                <w:szCs w:val="28"/>
+                <w:lang w:bidi="ta-IN"/>
+              </w:rPr>
+            </w:pPr>
+            <w:r>
+              <w:rPr>
+                <w:rFonts w:cs="Arial"/>
+                <w:b/>
+                <w:bCs/>
+                <w:sz w:val="28"/>
+                <w:szCs w:val="28"/>
+                <w:lang w:bidi="ta-IN"/>
+              </w:rPr>
+              <w:t>Statement 17</w:t>
+            </w:r>
+          </w:p>
+        </w:tc>
+        <w:tc>
+          <w:tcPr>
+            <w:tcW w:w="4945" w:type="dxa"/>
+          </w:tcPr>
+          <w:p>
+            <w:pPr>
+              <w:spacing w:line="252" w:lineRule="auto"/>
+            </w:pPr>
+            <w:r>
+              <w:rPr>
+                <w:rFonts w:ascii="Latha" w:hAnsi="Latha" w:cs="Latha"/>
+                <w:sz w:val="28"/>
+                <w:szCs w:val="28"/>
+                <w:cs/>
+                <w:lang w:bidi="ta-IN"/>
+              </w:rPr>
+              <w:t>ஸீத</w:t>
+            </w:r>
+            <w:r>
+              <w:rPr>
+                <w:rFonts w:ascii="BRH Tamil Tab Extra" w:hAnsi="BRH Tamil Tab Extra" w:cs="Latha"/>
+                <w:b/>
+                <w:sz w:val="32"/>
+                <w:szCs w:val="28"/>
+              </w:rPr>
+              <w:t>…</w:t>
+            </w:r>
+            <w:r>
+              <w:rPr>
+                <w:rFonts w:ascii="Latha" w:hAnsi="Latha" w:cs="Latha"/>
+                <w:b/>
+                <w:bCs/>
+                <w:position w:val="-12"/>
+                <w:sz w:val="28"/>
+                <w:szCs w:val="28"/>
+                <w:highlight w:val="yellow"/>
+                <w:cs/>
+                <w:lang w:bidi="ta-IN"/>
+              </w:rPr>
+              <w:t>3</w:t>
+            </w:r>
+            <w:r>
+              <w:rPr>
+                <w:rFonts w:ascii="Latha" w:hAnsi="Latha" w:cs="Latha"/>
+                <w:b/>
+                <w:bCs/>
+                <w:sz w:val="32"/>
+                <w:szCs w:val="32"/>
+                <w:highlight w:val="yellow"/>
+                <w:cs/>
+                <w:lang w:bidi="ta-IN"/>
+              </w:rPr>
+              <w:t>:</w:t>
+            </w:r>
+            <w:r>
+              <w:rPr>
+                <w:rFonts w:ascii="Latha" w:hAnsi="Latha" w:cs="Latha"/>
+                <w:sz w:val="28"/>
+                <w:szCs w:val="28"/>
+                <w:cs/>
+                <w:lang w:bidi="ta-IN"/>
+              </w:rPr>
+              <w:t xml:space="preserve"> ஸாத</w:t>
+            </w:r>
+            <w:r>
+              <w:rPr>
+                <w:rFonts w:ascii="BRH Tamil Tab Extra" w:hAnsi="BRH Tamil Tab Extra" w:cs="Latha"/>
+                <w:b/>
+                <w:sz w:val="36"/>
+                <w:szCs w:val="28"/>
+              </w:rPr>
+              <w:t>†</w:t>
+            </w:r>
+            <w:r>
+              <w:rPr>
+                <w:rFonts w:ascii="Latha" w:hAnsi="Latha" w:cs="Latha"/>
+                <w:b/>
+                <w:bCs/>
+                <w:position w:val="-12"/>
+                <w:sz w:val="28"/>
+                <w:szCs w:val="28"/>
+                <w:cs/>
+                <w:lang w:bidi="ta-IN"/>
+              </w:rPr>
+              <w:t>3</w:t>
+            </w:r>
+            <w:r>
+              <w:rPr>
+                <w:rFonts w:ascii="Latha" w:hAnsi="Latha" w:cs="Latha"/>
+                <w:sz w:val="28"/>
+                <w:szCs w:val="28"/>
+                <w:cs/>
+                <w:lang w:bidi="ta-IN"/>
+              </w:rPr>
+              <w:t xml:space="preserve">னம் </w:t>
+            </w:r>
+            <w:r>
+              <w:rPr>
+                <w:rFonts w:ascii="Latha" w:hAnsi="Latha" w:cs="Latha"/>
+                <w:sz w:val="28"/>
+                <w:szCs w:val="28"/>
+              </w:rPr>
+              <w:t>|</w:t>
+            </w:r>
+          </w:p>
+          <w:p>
+            <w:pPr>
+              <w:widowControl w:val="0"/>
+              <w:autoSpaceDE w:val="0"/>
+              <w:autoSpaceDN w:val="0"/>
+              <w:adjustRightInd w:val="0"/>
+              <w:spacing w:line="21" w:lineRule="atLeast"/>
+              <w:rPr>
+                <w:rFonts w:ascii="BRH Devanagari Extra" w:hAnsi="BRH Devanagari Extra" w:cs="BRH Devanagari Extra"/>
+                <w:sz w:val="40"/>
+                <w:szCs w:val="40"/>
+              </w:rPr>
+            </w:pPr>
+          </w:p>
+        </w:tc>
+        <w:tc>
+          <w:tcPr>
+            <w:tcW w:w="5220" w:type="dxa"/>
+          </w:tcPr>
+          <w:p>
+            <w:pPr>
+              <w:spacing w:line="252" w:lineRule="auto"/>
+            </w:pPr>
+            <w:r>
+              <w:rPr>
+                <w:rFonts w:ascii="Latha" w:hAnsi="Latha" w:cs="Latha"/>
+                <w:sz w:val="28"/>
+                <w:szCs w:val="28"/>
+                <w:cs/>
+                <w:lang w:bidi="ta-IN"/>
+              </w:rPr>
+              <w:t>ஸீத</w:t>
+            </w:r>
+            <w:r>
+              <w:rPr>
+                <w:rFonts w:ascii="BRH Tamil Tab Extra" w:hAnsi="BRH Tamil Tab Extra" w:cs="Latha"/>
+                <w:b/>
+                <w:sz w:val="32"/>
+                <w:szCs w:val="28"/>
+              </w:rPr>
+              <w:t>…</w:t>
+            </w:r>
+            <w:r>
+              <w:rPr>
+                <w:rFonts w:ascii="Latha" w:hAnsi="Latha" w:cs="Latha"/>
+                <w:b/>
+                <w:bCs/>
+                <w:position w:val="-12"/>
+                <w:sz w:val="28"/>
+                <w:szCs w:val="28"/>
+                <w:highlight w:val="green"/>
+                <w:cs/>
+                <w:lang w:bidi="ta-IN"/>
+              </w:rPr>
+              <w:t>3</w:t>
+            </w:r>
+            <w:r>
+              <w:rPr>
+                <w:rFonts w:ascii="Latha" w:hAnsi="Latha" w:cs="Latha"/>
+                <w:b/>
+                <w:bCs/>
+                <w:position w:val="-12"/>
+                <w:sz w:val="28"/>
+                <w:szCs w:val="28"/>
+                <w:lang w:bidi="ta-IN"/>
+              </w:rPr>
+              <w:t xml:space="preserve"> </w:t>
+            </w:r>
+            <w:r>
+              <w:rPr>
+                <w:rFonts w:ascii="Latha" w:hAnsi="Latha" w:cs="Latha"/>
+                <w:sz w:val="28"/>
+                <w:szCs w:val="28"/>
+                <w:cs/>
+                <w:lang w:bidi="ta-IN"/>
+              </w:rPr>
+              <w:t>ஸாத</w:t>
+            </w:r>
+            <w:r>
+              <w:rPr>
+                <w:rFonts w:ascii="BRH Tamil Tab Extra" w:hAnsi="BRH Tamil Tab Extra" w:cs="Latha"/>
+                <w:b/>
+                <w:sz w:val="36"/>
+                <w:szCs w:val="28"/>
+              </w:rPr>
+              <w:t>†</w:t>
+            </w:r>
+            <w:r>
+              <w:rPr>
+                <w:rFonts w:ascii="Latha" w:hAnsi="Latha" w:cs="Latha"/>
+                <w:b/>
+                <w:bCs/>
+                <w:position w:val="-12"/>
+                <w:sz w:val="28"/>
+                <w:szCs w:val="28"/>
+                <w:cs/>
+                <w:lang w:bidi="ta-IN"/>
+              </w:rPr>
+              <w:t>3</w:t>
+            </w:r>
+            <w:r>
+              <w:rPr>
+                <w:rFonts w:ascii="Latha" w:hAnsi="Latha" w:cs="Latha"/>
+                <w:sz w:val="28"/>
+                <w:szCs w:val="28"/>
+                <w:cs/>
+                <w:lang w:bidi="ta-IN"/>
+              </w:rPr>
+              <w:t xml:space="preserve">னம் </w:t>
+            </w:r>
+            <w:r>
+              <w:rPr>
+                <w:rFonts w:ascii="Latha" w:hAnsi="Latha" w:cs="Latha"/>
+                <w:sz w:val="28"/>
+                <w:szCs w:val="28"/>
+              </w:rPr>
+              <w:t>|</w:t>
+            </w:r>
+          </w:p>
+          <w:p>
+            <w:pPr>
+              <w:widowControl w:val="0"/>
+              <w:autoSpaceDE w:val="0"/>
+              <w:autoSpaceDN w:val="0"/>
+              <w:adjustRightInd w:val="0"/>
+              <w:spacing w:line="21" w:lineRule="atLeast"/>
+              <w:rPr>
+                <w:rFonts w:cs="Arial"/>
+                <w:sz w:val="28"/>
+                <w:szCs w:val="28"/>
+              </w:rPr>
+            </w:pPr>
+            <w:r>
+              <w:rPr>
+                <w:rFonts w:cs="Arial"/>
+                <w:sz w:val="28"/>
+                <w:szCs w:val="28"/>
+              </w:rPr>
+              <w:t>Visargam</w:t>
+            </w:r>
+            <w:r>
+              <w:rPr>
+                <w:rFonts w:cs="Arial"/>
+                <w:sz w:val="28"/>
+                <w:szCs w:val="28"/>
+              </w:rPr>
+              <w:t xml:space="preserve"> has come due to technical issues in coding and now dropped</w:t>
+            </w:r>
+          </w:p>
+        </w:tc>
+      </w:tr>
+      <w:tr>
+        <w:trPr>
+          <w:trHeight w:val="1168"/>
+        </w:trPr>
+        <w:tc>
+          <w:tcPr>
+            <w:tcW w:w="3452" w:type="dxa"/>
+          </w:tcPr>
+          <w:p>
+            <w:pPr>
+              <w:spacing w:before="0" w:line="240" w:lineRule="auto"/>
+              <w:rPr>
+                <w:rFonts w:cs="Arial"/>
+                <w:b/>
+                <w:bCs/>
+                <w:sz w:val="28"/>
+                <w:szCs w:val="28"/>
+                <w:lang w:bidi="ta-IN"/>
+              </w:rPr>
+            </w:pPr>
+            <w:r>
+              <w:rPr>
+                <w:rFonts w:cs="Arial"/>
+                <w:b/>
+                <w:bCs/>
+                <w:sz w:val="28"/>
+                <w:szCs w:val="28"/>
+                <w:lang w:bidi="ta-IN"/>
+              </w:rPr>
+              <w:t>anuvAkam 2</w:t>
+            </w:r>
+          </w:p>
+          <w:p>
+            <w:pPr>
+              <w:spacing w:before="0" w:line="240" w:lineRule="auto"/>
+              <w:rPr>
+                <w:rFonts w:cs="Arial"/>
+                <w:b/>
+                <w:bCs/>
+                <w:sz w:val="28"/>
+                <w:szCs w:val="28"/>
+                <w:lang w:bidi="ta-IN"/>
+              </w:rPr>
+            </w:pPr>
+            <w:r>
+              <w:rPr>
+                <w:rFonts w:cs="Arial"/>
+                <w:b/>
+                <w:bCs/>
+                <w:sz w:val="28"/>
+                <w:szCs w:val="28"/>
+                <w:lang w:bidi="ta-IN"/>
+              </w:rPr>
+              <w:t>Statement 20</w:t>
+            </w:r>
+          </w:p>
+        </w:tc>
+        <w:tc>
+          <w:tcPr>
+            <w:tcW w:w="4945" w:type="dxa"/>
+          </w:tcPr>
+          <w:p>
+            <w:pPr>
+              <w:spacing w:line="252" w:lineRule="auto"/>
+              <w:rPr>
+                <w:rFonts w:ascii="Latha" w:hAnsi="Latha" w:cs="Latha"/>
+                <w:sz w:val="28"/>
+                <w:szCs w:val="28"/>
+              </w:rPr>
+            </w:pPr>
+            <w:r>
+              <w:rPr>
+                <w:rFonts w:ascii="Latha" w:hAnsi="Latha" w:cs="Latha"/>
+                <w:sz w:val="28"/>
+                <w:szCs w:val="28"/>
+                <w:cs/>
+                <w:lang w:bidi="ta-IN"/>
+              </w:rPr>
+              <w:t>த்விஷீ</w:t>
+            </w:r>
+            <w:r>
+              <w:rPr>
+                <w:rFonts w:ascii="BRH Tamil Tab Extra" w:hAnsi="BRH Tamil Tab Extra" w:cs="Latha"/>
+                <w:b/>
+                <w:sz w:val="36"/>
+                <w:szCs w:val="28"/>
+              </w:rPr>
+              <w:t>†</w:t>
+            </w:r>
+            <w:r>
+              <w:rPr>
+                <w:rFonts w:ascii="Latha" w:hAnsi="Latha" w:cs="Latha"/>
+                <w:sz w:val="28"/>
+                <w:szCs w:val="28"/>
+                <w:cs/>
+                <w:lang w:bidi="ta-IN"/>
+              </w:rPr>
+              <w:t>மத</w:t>
+            </w:r>
+            <w:r>
+              <w:rPr>
+                <w:rFonts w:ascii="BRH Tamil Tab Extra" w:hAnsi="BRH Tamil Tab Extra" w:cs="Latha"/>
+                <w:b/>
+                <w:sz w:val="32"/>
+                <w:szCs w:val="28"/>
+              </w:rPr>
+              <w:t>…</w:t>
+            </w:r>
+            <w:r>
+              <w:rPr>
+                <w:rFonts w:ascii="Latha" w:hAnsi="Latha" w:cs="Latha"/>
+                <w:sz w:val="28"/>
+                <w:szCs w:val="28"/>
+              </w:rPr>
+              <w:t xml:space="preserve"> </w:t>
+            </w:r>
+            <w:r>
+              <w:rPr>
+                <w:rFonts w:ascii="Latha" w:hAnsi="Latha" w:cs="Latha"/>
+                <w:sz w:val="28"/>
+                <w:szCs w:val="28"/>
+                <w:cs/>
+                <w:lang w:bidi="ta-IN"/>
+              </w:rPr>
+              <w:t>இதி</w:t>
+            </w:r>
+            <w:r>
+              <w:rPr>
+                <w:rFonts w:ascii="BRH Tamil Tab Extra" w:hAnsi="BRH Tamil Tab Extra" w:cs="Latha"/>
+                <w:b/>
+                <w:sz w:val="32"/>
+                <w:szCs w:val="28"/>
+              </w:rPr>
+              <w:t>…</w:t>
+            </w:r>
+            <w:r>
+              <w:rPr>
+                <w:rFonts w:ascii="Latha" w:hAnsi="Latha" w:cs="Latha"/>
+                <w:sz w:val="28"/>
+                <w:szCs w:val="28"/>
+              </w:rPr>
+              <w:t xml:space="preserve"> </w:t>
+            </w:r>
+            <w:r>
+              <w:rPr>
+                <w:rFonts w:ascii="Latha" w:hAnsi="Latha" w:cs="Latha"/>
+                <w:sz w:val="28"/>
+                <w:szCs w:val="28"/>
+                <w:cs/>
+                <w:lang w:bidi="ta-IN"/>
+              </w:rPr>
+              <w:t>த்வி</w:t>
+            </w:r>
+            <w:r>
+              <w:rPr>
+                <w:rFonts w:ascii="Latha" w:hAnsi="Latha" w:cs="Latha"/>
+                <w:sz w:val="28"/>
+                <w:szCs w:val="28"/>
+                <w:highlight w:val="yellow"/>
+                <w:cs/>
+                <w:lang w:bidi="ta-IN"/>
+              </w:rPr>
+              <w:t>ஷீ</w:t>
+            </w:r>
+            <w:r>
+              <w:rPr>
+                <w:rFonts w:ascii="BRH Tamil Tab Extra" w:hAnsi="BRH Tamil Tab Extra" w:cs="Latha"/>
+                <w:b/>
+                <w:sz w:val="36"/>
+                <w:szCs w:val="28"/>
+              </w:rPr>
+              <w:t>†</w:t>
+            </w:r>
+            <w:r>
+              <w:rPr>
+                <w:rFonts w:ascii="Latha" w:hAnsi="Latha" w:cs="Latha"/>
+                <w:sz w:val="28"/>
+                <w:szCs w:val="28"/>
+              </w:rPr>
+              <w:t xml:space="preserve"> - </w:t>
+            </w:r>
+            <w:r>
+              <w:rPr>
+                <w:rFonts w:ascii="Latha" w:hAnsi="Latha" w:cs="Latha"/>
+                <w:sz w:val="28"/>
+                <w:szCs w:val="28"/>
+                <w:cs/>
+                <w:lang w:bidi="ta-IN"/>
+              </w:rPr>
+              <w:t>ம</w:t>
+            </w:r>
+            <w:r>
+              <w:rPr>
+                <w:rFonts w:ascii="BRH Tamil Tab Extra" w:hAnsi="BRH Tamil Tab Extra" w:cs="Latha"/>
+                <w:b/>
+                <w:sz w:val="32"/>
+                <w:szCs w:val="28"/>
+              </w:rPr>
+              <w:t>…</w:t>
+            </w:r>
+            <w:r>
+              <w:rPr>
+                <w:rFonts w:ascii="Latha" w:hAnsi="Latha" w:cs="Latha"/>
+                <w:sz w:val="28"/>
+                <w:szCs w:val="28"/>
+                <w:cs/>
+                <w:lang w:bidi="ta-IN"/>
+              </w:rPr>
+              <w:t>தே</w:t>
+            </w:r>
+            <w:r>
+              <w:rPr>
+                <w:rFonts w:ascii="BRH Tamil Tab Extra" w:hAnsi="BRH Tamil Tab Extra" w:cs="Latha"/>
+                <w:b/>
+                <w:sz w:val="32"/>
+                <w:szCs w:val="28"/>
+              </w:rPr>
+              <w:t>…</w:t>
+            </w:r>
+            <w:r>
+              <w:rPr>
+                <w:rFonts w:ascii="Latha" w:hAnsi="Latha" w:cs="Latha"/>
+                <w:sz w:val="28"/>
+                <w:szCs w:val="28"/>
+              </w:rPr>
+              <w:t xml:space="preserve"> </w:t>
+            </w:r>
+          </w:p>
+          <w:p>
+            <w:pPr>
+              <w:widowControl w:val="0"/>
+              <w:autoSpaceDE w:val="0"/>
+              <w:autoSpaceDN w:val="0"/>
+              <w:adjustRightInd w:val="0"/>
+              <w:spacing w:line="21" w:lineRule="atLeast"/>
+              <w:rPr>
+                <w:rFonts w:ascii="BRH Devanagari Extra" w:hAnsi="BRH Devanagari Extra" w:cs="BRH Devanagari Extra"/>
+                <w:sz w:val="40"/>
+                <w:szCs w:val="40"/>
+              </w:rPr>
+            </w:pPr>
+          </w:p>
+        </w:tc>
+        <w:tc>
+          <w:tcPr>
+            <w:tcW w:w="5220" w:type="dxa"/>
+          </w:tcPr>
+          <w:p>
+            <w:pPr>
+              <w:spacing w:line="252" w:lineRule="auto"/>
+              <w:rPr>
+                <w:rFonts w:ascii="Latha" w:hAnsi="Latha" w:cs="Latha"/>
+                <w:sz w:val="28"/>
+                <w:szCs w:val="28"/>
+              </w:rPr>
+            </w:pPr>
+            <w:r>
+              <w:rPr>
+                <w:rFonts w:ascii="Latha" w:hAnsi="Latha" w:cs="Latha"/>
+                <w:sz w:val="28"/>
+                <w:szCs w:val="28"/>
+                <w:cs/>
+                <w:lang w:bidi="ta-IN"/>
+              </w:rPr>
+              <w:t>த்விஷீ</w:t>
+            </w:r>
+            <w:r>
+              <w:rPr>
+                <w:rFonts w:ascii="BRH Tamil Tab Extra" w:hAnsi="BRH Tamil Tab Extra" w:cs="Latha"/>
+                <w:b/>
+                <w:sz w:val="36"/>
+                <w:szCs w:val="28"/>
+              </w:rPr>
+              <w:t>†</w:t>
+            </w:r>
+            <w:r>
+              <w:rPr>
+                <w:rFonts w:ascii="Latha" w:hAnsi="Latha" w:cs="Latha"/>
+                <w:sz w:val="28"/>
+                <w:szCs w:val="28"/>
+                <w:cs/>
+                <w:lang w:bidi="ta-IN"/>
+              </w:rPr>
+              <w:t>மத</w:t>
+            </w:r>
+            <w:r>
+              <w:rPr>
+                <w:rFonts w:ascii="BRH Tamil Tab Extra" w:hAnsi="BRH Tamil Tab Extra" w:cs="Latha"/>
+                <w:b/>
+                <w:sz w:val="32"/>
+                <w:szCs w:val="28"/>
+              </w:rPr>
+              <w:t>…</w:t>
+            </w:r>
+            <w:r>
+              <w:rPr>
+                <w:rFonts w:ascii="Latha" w:hAnsi="Latha" w:cs="Latha"/>
+                <w:sz w:val="28"/>
+                <w:szCs w:val="28"/>
+              </w:rPr>
+              <w:t xml:space="preserve"> </w:t>
+            </w:r>
+            <w:r>
+              <w:rPr>
+                <w:rFonts w:ascii="Latha" w:hAnsi="Latha" w:cs="Latha"/>
+                <w:sz w:val="28"/>
+                <w:szCs w:val="28"/>
+                <w:cs/>
+                <w:lang w:bidi="ta-IN"/>
+              </w:rPr>
+              <w:t>இதி</w:t>
+            </w:r>
+            <w:r>
+              <w:rPr>
+                <w:rFonts w:ascii="BRH Tamil Tab Extra" w:hAnsi="BRH Tamil Tab Extra" w:cs="Latha"/>
+                <w:b/>
+                <w:sz w:val="32"/>
+                <w:szCs w:val="28"/>
+              </w:rPr>
+              <w:t>…</w:t>
+            </w:r>
+            <w:r>
+              <w:rPr>
+                <w:rFonts w:ascii="Latha" w:hAnsi="Latha" w:cs="Latha"/>
+                <w:sz w:val="28"/>
+                <w:szCs w:val="28"/>
+              </w:rPr>
+              <w:t xml:space="preserve"> </w:t>
+            </w:r>
+            <w:r>
+              <w:rPr>
+                <w:rFonts w:ascii="Latha" w:hAnsi="Latha" w:cs="Latha"/>
+                <w:sz w:val="28"/>
+                <w:szCs w:val="28"/>
+                <w:cs/>
+                <w:lang w:bidi="ta-IN"/>
+              </w:rPr>
+              <w:t>த்வி</w:t>
+            </w:r>
+            <w:r>
+              <w:rPr>
+                <w:rFonts w:ascii="BRH Tamil Tab Extra" w:hAnsi="BRH Tamil Tab Extra" w:cs="Latha" w:hint="cs"/>
+                <w:b/>
+                <w:sz w:val="36"/>
+                <w:szCs w:val="28"/>
+                <w:highlight w:val="green"/>
+                <w:cs/>
+                <w:lang w:bidi="ta-IN"/>
+              </w:rPr>
+              <w:t>ஷி</w:t>
+            </w:r>
+            <w:r>
+              <w:rPr>
+                <w:rFonts w:ascii="BRH Tamil Tab Extra" w:hAnsi="BRH Tamil Tab Extra" w:cs="Latha"/>
+                <w:b/>
+                <w:sz w:val="36"/>
+                <w:szCs w:val="28"/>
+              </w:rPr>
+              <w:t>†</w:t>
+            </w:r>
+            <w:r>
+              <w:rPr>
+                <w:rFonts w:ascii="Latha" w:hAnsi="Latha" w:cs="Latha"/>
+                <w:sz w:val="28"/>
+                <w:szCs w:val="28"/>
+              </w:rPr>
+              <w:t xml:space="preserve"> - </w:t>
+            </w:r>
+            <w:r>
+              <w:rPr>
+                <w:rFonts w:ascii="Latha" w:hAnsi="Latha" w:cs="Latha"/>
+                <w:sz w:val="28"/>
+                <w:szCs w:val="28"/>
+                <w:cs/>
+                <w:lang w:bidi="ta-IN"/>
+              </w:rPr>
+              <w:t>ம</w:t>
+            </w:r>
+            <w:r>
+              <w:rPr>
+                <w:rFonts w:ascii="BRH Tamil Tab Extra" w:hAnsi="BRH Tamil Tab Extra" w:cs="Latha"/>
+                <w:b/>
+                <w:sz w:val="32"/>
+                <w:szCs w:val="28"/>
+              </w:rPr>
+              <w:t>…</w:t>
+            </w:r>
+            <w:r>
+              <w:rPr>
+                <w:rFonts w:ascii="Latha" w:hAnsi="Latha" w:cs="Latha"/>
+                <w:sz w:val="28"/>
+                <w:szCs w:val="28"/>
+                <w:cs/>
+                <w:lang w:bidi="ta-IN"/>
+              </w:rPr>
+              <w:t>தே</w:t>
+            </w:r>
+            <w:r>
+              <w:rPr>
+                <w:rFonts w:ascii="BRH Tamil Tab Extra" w:hAnsi="BRH Tamil Tab Extra" w:cs="Latha"/>
+                <w:b/>
+                <w:sz w:val="32"/>
+                <w:szCs w:val="28"/>
+              </w:rPr>
+              <w:t>…</w:t>
+            </w:r>
+            <w:r>
+              <w:rPr>
+                <w:rFonts w:ascii="Latha" w:hAnsi="Latha" w:cs="Latha"/>
+                <w:sz w:val="28"/>
+                <w:szCs w:val="28"/>
+              </w:rPr>
+              <w:t xml:space="preserve"> | </w:t>
+            </w:r>
+          </w:p>
+          <w:p>
+            <w:pPr>
+              <w:widowControl w:val="0"/>
+              <w:autoSpaceDE w:val="0"/>
+              <w:autoSpaceDN w:val="0"/>
+              <w:adjustRightInd w:val="0"/>
+              <w:spacing w:line="21" w:lineRule="atLeast"/>
+              <w:rPr>
+                <w:rFonts w:cs="Arial"/>
+                <w:sz w:val="28"/>
+                <w:szCs w:val="28"/>
+              </w:rPr>
+            </w:pPr>
+            <w:r>
+              <w:rPr>
+                <w:rFonts w:cs="Arial"/>
+                <w:sz w:val="28"/>
+                <w:szCs w:val="28"/>
+              </w:rPr>
+              <w:t>It is</w:t>
+            </w:r>
+            <w:r>
+              <w:rPr>
+                <w:rFonts w:cs="Arial"/>
+                <w:sz w:val="28"/>
+                <w:szCs w:val="28"/>
+              </w:rPr>
+              <w:t xml:space="preserve"> hrasvam and gets elongated only in Vakyam</w:t>
+            </w:r>
+            <w:r>
+              <w:rPr>
+                <w:rFonts w:cs="Arial"/>
+                <w:sz w:val="28"/>
+                <w:szCs w:val="28"/>
+              </w:rPr>
+              <w:t xml:space="preserve"> as a combined padam.</w:t>
+            </w:r>
+          </w:p>
+        </w:tc>
+      </w:tr>
+      <w:tr>
+        <w:trPr>
+          <w:trHeight w:val="1168"/>
+        </w:trPr>
+        <w:tc>
+          <w:tcPr>
+            <w:tcW w:w="3452" w:type="dxa"/>
+          </w:tcPr>
+          <w:p>
+            <w:pPr>
+              <w:spacing w:before="0" w:line="240" w:lineRule="auto"/>
+              <w:rPr>
+                <w:rFonts w:cs="Arial"/>
+                <w:b/>
+                <w:bCs/>
+                <w:sz w:val="28"/>
+                <w:szCs w:val="28"/>
+                <w:lang w:bidi="ta-IN"/>
+              </w:rPr>
+            </w:pPr>
+            <w:r>
+              <w:rPr>
+                <w:rFonts w:cs="Arial"/>
+                <w:b/>
+                <w:bCs/>
+                <w:sz w:val="28"/>
+                <w:szCs w:val="28"/>
+                <w:lang w:bidi="ta-IN"/>
+              </w:rPr>
+              <w:t>anuvAkam 10</w:t>
+            </w:r>
+          </w:p>
+          <w:p>
+            <w:pPr>
+              <w:spacing w:before="0" w:line="240" w:lineRule="auto"/>
+              <w:rPr>
+                <w:rFonts w:cs="Arial"/>
+                <w:b/>
+                <w:bCs/>
+                <w:sz w:val="28"/>
+                <w:szCs w:val="28"/>
+                <w:lang w:bidi="ta-IN"/>
+              </w:rPr>
+            </w:pPr>
+            <w:r>
+              <w:rPr>
+                <w:rFonts w:cs="Arial"/>
+                <w:b/>
+                <w:bCs/>
+                <w:sz w:val="28"/>
+                <w:szCs w:val="28"/>
+                <w:lang w:bidi="ta-IN"/>
+              </w:rPr>
+              <w:t>Statements 126,127 and 128</w:t>
+            </w:r>
+          </w:p>
+        </w:tc>
+        <w:tc>
+          <w:tcPr>
+            <w:tcW w:w="4945" w:type="dxa"/>
+          </w:tcPr>
+          <w:p>
+            <w:pPr>
+              <w:widowControl w:val="0"/>
+              <w:autoSpaceDE w:val="0"/>
+              <w:autoSpaceDN w:val="0"/>
+              <w:adjustRightInd w:val="0"/>
+              <w:spacing w:line="21" w:lineRule="atLeast"/>
+              <w:rPr>
+                <w:rFonts w:ascii="BRH Devanagari Extra" w:hAnsi="BRH Devanagari Extra" w:cs="BRH Devanagari Extra"/>
+                <w:sz w:val="40"/>
+                <w:szCs w:val="40"/>
+              </w:rPr>
+            </w:pPr>
+            <w:r>
+              <w:rPr>
+                <w:rFonts w:ascii="Latha" w:hAnsi="Latha" w:cs="Latha"/>
+                <w:sz w:val="28"/>
+                <w:szCs w:val="28"/>
+                <w:cs/>
+                <w:lang w:bidi="ta-IN"/>
+              </w:rPr>
+              <w:t>வ</w:t>
+            </w:r>
+            <w:r>
+              <w:rPr>
+                <w:rFonts w:ascii="BRH Tamil Tab Extra" w:hAnsi="BRH Tamil Tab Extra" w:cs="Latha"/>
+                <w:b/>
+                <w:sz w:val="36"/>
+                <w:szCs w:val="28"/>
+              </w:rPr>
+              <w:t>†</w:t>
+            </w:r>
+            <w:r>
+              <w:rPr>
+                <w:rFonts w:ascii="Latha" w:hAnsi="Latha" w:cs="Latha"/>
+                <w:sz w:val="28"/>
+                <w:szCs w:val="28"/>
+                <w:cs/>
+                <w:lang w:bidi="ta-IN"/>
+              </w:rPr>
+              <w:t>தீ</w:t>
+            </w:r>
+            <w:r>
+              <w:rPr>
+                <w:rFonts w:ascii="Latha" w:hAnsi="Latha" w:cs="Latha"/>
+                <w:b/>
+                <w:bCs/>
+                <w:position w:val="-12"/>
+                <w:sz w:val="28"/>
+                <w:szCs w:val="28"/>
+                <w:cs/>
+                <w:lang w:bidi="ta-IN"/>
+              </w:rPr>
+              <w:t>4</w:t>
+            </w:r>
+            <w:r>
+              <w:rPr>
+                <w:rFonts w:ascii="Latha" w:hAnsi="Latha" w:cs="Latha"/>
+                <w:sz w:val="28"/>
+                <w:szCs w:val="28"/>
+                <w:highlight w:val="yellow"/>
+                <w:cs/>
+                <w:lang w:bidi="ta-IN"/>
+              </w:rPr>
+              <w:t>ர்</w:t>
+            </w:r>
+            <w:r>
+              <w:rPr>
+                <w:rFonts w:ascii="Latha" w:hAnsi="Latha" w:cs="Latha"/>
+                <w:sz w:val="28"/>
+                <w:szCs w:val="28"/>
+                <w:cs/>
+                <w:lang w:bidi="ta-IN"/>
+              </w:rPr>
+              <w:t xml:space="preserve"> வதீ</w:t>
+            </w:r>
+            <w:r>
+              <w:rPr>
+                <w:rFonts w:ascii="Latha" w:hAnsi="Latha" w:cs="Latha"/>
+                <w:b/>
+                <w:bCs/>
+                <w:position w:val="-12"/>
+                <w:sz w:val="28"/>
+                <w:szCs w:val="28"/>
+                <w:cs/>
+                <w:lang w:bidi="ta-IN"/>
+              </w:rPr>
+              <w:t>4</w:t>
+            </w:r>
+            <w:r>
+              <w:rPr>
+                <w:rFonts w:ascii="Latha" w:hAnsi="Latha" w:cs="Latha"/>
+                <w:sz w:val="28"/>
+                <w:szCs w:val="28"/>
+                <w:cs/>
+                <w:lang w:bidi="ta-IN"/>
+              </w:rPr>
+              <w:t>ர்</w:t>
+            </w:r>
+          </w:p>
+        </w:tc>
+        <w:tc>
+          <w:tcPr>
+            <w:tcW w:w="5220" w:type="dxa"/>
+          </w:tcPr>
+          <w:p>
+            <w:pPr>
+              <w:widowControl w:val="0"/>
+              <w:autoSpaceDE w:val="0"/>
+              <w:autoSpaceDN w:val="0"/>
+              <w:adjustRightInd w:val="0"/>
+              <w:spacing w:line="21" w:lineRule="atLeast"/>
+              <w:rPr>
+                <w:rFonts w:ascii="BRH Devanagari Extra" w:hAnsi="BRH Devanagari Extra" w:cs="BRH Devanagari Extra"/>
+                <w:sz w:val="40"/>
+                <w:szCs w:val="40"/>
+              </w:rPr>
+            </w:pPr>
+            <w:r>
+              <w:rPr>
+                <w:rFonts w:ascii="Latha" w:hAnsi="Latha" w:cs="Latha"/>
+                <w:sz w:val="28"/>
+                <w:szCs w:val="28"/>
+                <w:cs/>
+                <w:lang w:bidi="ta-IN"/>
+              </w:rPr>
+              <w:t>வ</w:t>
+            </w:r>
+            <w:r>
+              <w:rPr>
+                <w:rFonts w:ascii="BRH Tamil Tab Extra" w:hAnsi="BRH Tamil Tab Extra" w:cs="Latha"/>
+                <w:b/>
+                <w:sz w:val="36"/>
+                <w:szCs w:val="28"/>
+              </w:rPr>
+              <w:t>†</w:t>
+            </w:r>
+            <w:r>
+              <w:rPr>
+                <w:rFonts w:ascii="Latha" w:hAnsi="Latha" w:cs="Latha"/>
+                <w:sz w:val="28"/>
+                <w:szCs w:val="28"/>
+                <w:cs/>
+                <w:lang w:bidi="ta-IN"/>
+              </w:rPr>
+              <w:t>தீ</w:t>
+            </w:r>
+            <w:r>
+              <w:rPr>
+                <w:rFonts w:ascii="Latha" w:hAnsi="Latha" w:cs="Latha"/>
+                <w:b/>
+                <w:bCs/>
+                <w:position w:val="-12"/>
+                <w:sz w:val="28"/>
+                <w:szCs w:val="28"/>
+                <w:cs/>
+                <w:lang w:bidi="ta-IN"/>
+              </w:rPr>
+              <w:t>4</w:t>
+            </w:r>
+            <w:r>
+              <w:rPr>
+                <w:rFonts w:ascii="Latha" w:hAnsi="Latha" w:cs="Latha"/>
+                <w:sz w:val="28"/>
+                <w:szCs w:val="28"/>
+                <w:cs/>
+                <w:lang w:bidi="ta-IN"/>
+              </w:rPr>
+              <w:t>ர்</w:t>
+            </w:r>
+            <w:r>
+              <w:rPr>
+                <w:rFonts w:ascii="Latha" w:hAnsi="Latha" w:cs="Latha"/>
+                <w:b/>
+                <w:bCs/>
+                <w:sz w:val="28"/>
+                <w:szCs w:val="28"/>
+                <w:highlight w:val="green"/>
+                <w:lang w:bidi="ta-IN"/>
+              </w:rPr>
+              <w:t>.</w:t>
+            </w:r>
+            <w:r>
+              <w:rPr>
+                <w:rFonts w:ascii="Latha" w:hAnsi="Latha" w:cs="Latha"/>
+                <w:sz w:val="28"/>
+                <w:szCs w:val="28"/>
+                <w:cs/>
+                <w:lang w:bidi="ta-IN"/>
+              </w:rPr>
+              <w:t xml:space="preserve"> வதீ</w:t>
+            </w:r>
+            <w:r>
+              <w:rPr>
+                <w:rFonts w:ascii="Latha" w:hAnsi="Latha" w:cs="Latha"/>
+                <w:b/>
+                <w:bCs/>
+                <w:position w:val="-12"/>
+                <w:sz w:val="28"/>
+                <w:szCs w:val="28"/>
+                <w:cs/>
+                <w:lang w:bidi="ta-IN"/>
+              </w:rPr>
+              <w:t>4</w:t>
+            </w:r>
+            <w:r>
+              <w:rPr>
+                <w:rFonts w:ascii="Latha" w:hAnsi="Latha" w:cs="Latha"/>
+                <w:sz w:val="28"/>
+                <w:szCs w:val="28"/>
+                <w:cs/>
+                <w:lang w:bidi="ta-IN"/>
+              </w:rPr>
+              <w:t>ர்</w:t>
+            </w:r>
+            <w:r>
+              <w:rPr>
+                <w:rFonts w:ascii="BRH Devanagari Extra" w:hAnsi="BRH Devanagari Extra" w:cs="BRH Devanagari Extra"/>
+                <w:sz w:val="40"/>
+                <w:szCs w:val="40"/>
+              </w:rPr>
+              <w:t xml:space="preserve"> </w:t>
+            </w:r>
+            <w:r>
+              <w:rPr>
+                <w:rFonts w:cs="Arial"/>
+                <w:sz w:val="28"/>
+                <w:szCs w:val="28"/>
+              </w:rPr>
+              <w:t>(dot representing</w:t>
+            </w:r>
+            <w:r>
+              <w:rPr>
+                <w:rFonts w:cs="Arial"/>
+                <w:sz w:val="28"/>
+                <w:szCs w:val="28"/>
+              </w:rPr>
+              <w:t xml:space="preserve"> svara bakti in four places)</w:t>
+            </w:r>
+          </w:p>
+        </w:tc>
+      </w:tr>
+      <w:tr>
+        <w:trPr>
+          <w:trHeight w:val="1168"/>
+        </w:trPr>
+        <w:tc>
+          <w:tcPr>
+            <w:tcW w:w="3452" w:type="dxa"/>
+          </w:tcPr>
+          <w:p>
+            <w:pPr>
+              <w:spacing w:before="0" w:line="240" w:lineRule="auto"/>
+              <w:rPr>
+                <w:rFonts w:cs="Arial"/>
+                <w:b/>
+                <w:bCs/>
+                <w:sz w:val="28"/>
+                <w:szCs w:val="28"/>
+                <w:lang w:bidi="ta-IN"/>
+              </w:rPr>
+            </w:pPr>
+            <w:r>
+              <w:rPr>
+                <w:rFonts w:cs="Arial"/>
+                <w:b/>
+                <w:bCs/>
+                <w:sz w:val="28"/>
+                <w:szCs w:val="28"/>
+                <w:lang w:bidi="ta-IN"/>
+              </w:rPr>
+              <w:lastRenderedPageBreak/>
+              <w:t>anuvAkam 10</w:t>
+            </w:r>
+          </w:p>
+          <w:p>
+            <w:pPr>
+              <w:spacing w:before="0" w:line="240" w:lineRule="auto"/>
+              <w:rPr>
+                <w:rFonts w:cs="Arial"/>
+                <w:b/>
+                <w:bCs/>
+                <w:sz w:val="28"/>
+                <w:szCs w:val="28"/>
+                <w:lang w:bidi="ta-IN"/>
+              </w:rPr>
+            </w:pPr>
+            <w:r>
+              <w:rPr>
+                <w:rFonts w:cs="Arial"/>
+                <w:b/>
+                <w:bCs/>
+                <w:sz w:val="28"/>
+                <w:szCs w:val="28"/>
+                <w:lang w:bidi="ta-IN"/>
+              </w:rPr>
+              <w:t xml:space="preserve">Statements </w:t>
+            </w:r>
+            <w:r>
+              <w:rPr>
+                <w:rFonts w:cs="Arial"/>
+                <w:b/>
+                <w:bCs/>
+                <w:sz w:val="28"/>
+                <w:szCs w:val="28"/>
+                <w:lang w:bidi="ta-IN"/>
+              </w:rPr>
+              <w:t>182</w:t>
+            </w:r>
+            <w:r>
+              <w:rPr>
+                <w:rFonts w:cs="Arial"/>
+                <w:b/>
+                <w:bCs/>
+                <w:sz w:val="28"/>
+                <w:szCs w:val="28"/>
+                <w:lang w:bidi="ta-IN"/>
+              </w:rPr>
+              <w:t xml:space="preserve"> and 1</w:t>
+            </w:r>
+            <w:r>
+              <w:rPr>
+                <w:rFonts w:cs="Arial"/>
+                <w:b/>
+                <w:bCs/>
+                <w:sz w:val="28"/>
+                <w:szCs w:val="28"/>
+                <w:lang w:bidi="ta-IN"/>
+              </w:rPr>
+              <w:t>83</w:t>
+            </w:r>
+          </w:p>
+          <w:p>
+            <w:pPr>
+              <w:spacing w:before="0" w:line="240" w:lineRule="auto"/>
+              <w:rPr>
+                <w:rFonts w:cs="Arial"/>
+                <w:b/>
+                <w:bCs/>
+                <w:sz w:val="28"/>
+                <w:szCs w:val="28"/>
+                <w:lang w:bidi="ta-IN"/>
+              </w:rPr>
+            </w:pPr>
+            <w:r>
+              <w:rPr>
+                <w:rFonts w:cs="Arial"/>
+                <w:b/>
+                <w:bCs/>
+                <w:sz w:val="28"/>
+                <w:szCs w:val="28"/>
+                <w:lang w:bidi="ta-IN"/>
+              </w:rPr>
+              <w:t>5 instances</w:t>
+            </w:r>
+          </w:p>
+        </w:tc>
+        <w:tc>
+          <w:tcPr>
+            <w:tcW w:w="4945" w:type="dxa"/>
+          </w:tcPr>
+          <w:p>
+            <w:pPr>
+              <w:widowControl w:val="0"/>
+              <w:autoSpaceDE w:val="0"/>
+              <w:autoSpaceDN w:val="0"/>
+              <w:adjustRightInd w:val="0"/>
+              <w:spacing w:line="21" w:lineRule="atLeast"/>
+              <w:rPr>
+                <w:rFonts w:ascii="Latha" w:hAnsi="Latha" w:cs="Latha"/>
+                <w:sz w:val="28"/>
+                <w:szCs w:val="28"/>
+                <w:cs/>
+                <w:lang w:bidi="ta-IN"/>
+              </w:rPr>
+            </w:pPr>
+            <w:r>
+              <w:rPr>
+                <w:rFonts w:ascii="Latha" w:hAnsi="Latha" w:cs="Latha"/>
+                <w:sz w:val="28"/>
+                <w:szCs w:val="28"/>
+                <w:cs/>
+                <w:lang w:bidi="ta-IN"/>
+              </w:rPr>
+              <w:t>ஹே</w:t>
+            </w:r>
+            <w:r>
+              <w:rPr>
+                <w:rFonts w:ascii="BRH Tamil Tab Extra" w:hAnsi="BRH Tamil Tab Extra" w:cs="Latha"/>
+                <w:b/>
+                <w:sz w:val="32"/>
+                <w:szCs w:val="28"/>
+              </w:rPr>
+              <w:t>…</w:t>
+            </w:r>
+            <w:r>
+              <w:rPr>
+                <w:rFonts w:ascii="Latha" w:hAnsi="Latha" w:cs="Latha"/>
+                <w:sz w:val="28"/>
+                <w:szCs w:val="28"/>
+                <w:cs/>
+                <w:lang w:bidi="ta-IN"/>
+              </w:rPr>
+              <w:t>தி</w:t>
+            </w:r>
+            <w:r>
+              <w:rPr>
+                <w:rFonts w:ascii="Latha" w:hAnsi="Latha" w:cs="Latha"/>
+                <w:sz w:val="28"/>
+                <w:szCs w:val="28"/>
+                <w:highlight w:val="yellow"/>
+                <w:cs/>
+                <w:lang w:bidi="ta-IN"/>
+              </w:rPr>
+              <w:t>ர்</w:t>
+            </w:r>
+            <w:r>
+              <w:rPr>
+                <w:rFonts w:ascii="Latha" w:hAnsi="Latha" w:cs="Latha"/>
+                <w:b/>
+                <w:bCs/>
+                <w:sz w:val="28"/>
+                <w:szCs w:val="28"/>
+                <w:highlight w:val="yellow"/>
+                <w:lang w:bidi="ta-IN"/>
+              </w:rPr>
+              <w:t>.</w:t>
+            </w:r>
+            <w:r>
+              <w:rPr>
+                <w:rFonts w:ascii="Latha" w:hAnsi="Latha" w:cs="Latha"/>
+                <w:sz w:val="28"/>
+                <w:szCs w:val="28"/>
+              </w:rPr>
+              <w:t xml:space="preserve"> </w:t>
+            </w:r>
+            <w:r>
+              <w:rPr>
+                <w:rFonts w:ascii="Latha" w:hAnsi="Latha" w:cs="Latha"/>
+                <w:sz w:val="28"/>
+                <w:szCs w:val="28"/>
+                <w:cs/>
+                <w:lang w:bidi="ta-IN"/>
+              </w:rPr>
+              <w:t>வ்</w:t>
+            </w:r>
+            <w:r>
+              <w:rPr>
+                <w:rFonts w:ascii="Latha" w:hAnsi="Latha" w:cs="Latha"/>
+                <w:b/>
+                <w:bCs/>
+                <w:i/>
+                <w:iCs/>
+                <w:sz w:val="28"/>
+                <w:szCs w:val="28"/>
+                <w:cs/>
+                <w:lang w:bidi="ta-IN"/>
+              </w:rPr>
+              <w:t>ரு</w:t>
+            </w:r>
+            <w:r>
+              <w:rPr>
+                <w:rFonts w:ascii="BRH Tamil Tab Extra" w:hAnsi="BRH Tamil Tab Extra" w:cs="Latha"/>
+                <w:b/>
+                <w:sz w:val="36"/>
+                <w:szCs w:val="28"/>
+              </w:rPr>
+              <w:t>†</w:t>
+            </w:r>
+            <w:r>
+              <w:rPr>
+                <w:rFonts w:ascii="Latha" w:hAnsi="Latha" w:cs="Latha"/>
+                <w:sz w:val="28"/>
+                <w:szCs w:val="28"/>
+                <w:cs/>
+                <w:lang w:bidi="ta-IN"/>
+              </w:rPr>
+              <w:t>ணக்து</w:t>
+            </w:r>
+          </w:p>
+        </w:tc>
+        <w:tc>
+          <w:tcPr>
+            <w:tcW w:w="5220" w:type="dxa"/>
+          </w:tcPr>
+          <w:p>
+            <w:pPr>
+              <w:widowControl w:val="0"/>
+              <w:autoSpaceDE w:val="0"/>
+              <w:autoSpaceDN w:val="0"/>
+              <w:adjustRightInd w:val="0"/>
+              <w:spacing w:line="21" w:lineRule="atLeast"/>
+              <w:rPr>
+                <w:rFonts w:ascii="Latha" w:hAnsi="Latha" w:cs="Latha"/>
+                <w:sz w:val="28"/>
+                <w:szCs w:val="28"/>
+                <w:lang w:bidi="ta-IN"/>
+              </w:rPr>
+            </w:pPr>
+            <w:r>
+              <w:rPr>
+                <w:rFonts w:ascii="Latha" w:hAnsi="Latha" w:cs="Latha"/>
+                <w:sz w:val="28"/>
+                <w:szCs w:val="28"/>
+                <w:cs/>
+                <w:lang w:bidi="ta-IN"/>
+              </w:rPr>
+              <w:t>ஹே</w:t>
+            </w:r>
+            <w:r>
+              <w:rPr>
+                <w:rFonts w:ascii="BRH Tamil Tab Extra" w:hAnsi="BRH Tamil Tab Extra" w:cs="Latha"/>
+                <w:b/>
+                <w:sz w:val="32"/>
+                <w:szCs w:val="28"/>
+              </w:rPr>
+              <w:t>…</w:t>
+            </w:r>
+            <w:r>
+              <w:rPr>
+                <w:rFonts w:ascii="Latha" w:hAnsi="Latha" w:cs="Latha"/>
+                <w:sz w:val="28"/>
+                <w:szCs w:val="28"/>
+                <w:cs/>
+                <w:lang w:bidi="ta-IN"/>
+              </w:rPr>
+              <w:t>தி</w:t>
+            </w:r>
+            <w:r>
+              <w:rPr>
+                <w:rFonts w:ascii="Latha" w:hAnsi="Latha" w:cs="Latha"/>
+                <w:sz w:val="28"/>
+                <w:szCs w:val="28"/>
+                <w:highlight w:val="green"/>
+                <w:cs/>
+                <w:lang w:bidi="ta-IN"/>
+              </w:rPr>
+              <w:t>ர்</w:t>
+            </w:r>
+            <w:r>
+              <w:rPr>
+                <w:rFonts w:ascii="Latha" w:hAnsi="Latha" w:cs="Latha"/>
+                <w:sz w:val="28"/>
+                <w:szCs w:val="28"/>
+              </w:rPr>
+              <w:t xml:space="preserve"> </w:t>
+            </w:r>
+            <w:r>
+              <w:rPr>
+                <w:rFonts w:ascii="Latha" w:hAnsi="Latha" w:cs="Latha"/>
+                <w:sz w:val="28"/>
+                <w:szCs w:val="28"/>
+                <w:cs/>
+                <w:lang w:bidi="ta-IN"/>
+              </w:rPr>
+              <w:t>வ்</w:t>
+            </w:r>
+            <w:r>
+              <w:rPr>
+                <w:rFonts w:ascii="Latha" w:hAnsi="Latha" w:cs="Latha"/>
+                <w:b/>
+                <w:bCs/>
+                <w:i/>
+                <w:iCs/>
+                <w:sz w:val="28"/>
+                <w:szCs w:val="28"/>
+                <w:cs/>
+                <w:lang w:bidi="ta-IN"/>
+              </w:rPr>
+              <w:t>ரு</w:t>
+            </w:r>
+            <w:r>
+              <w:rPr>
+                <w:rFonts w:ascii="BRH Tamil Tab Extra" w:hAnsi="BRH Tamil Tab Extra" w:cs="Latha"/>
+                <w:b/>
+                <w:sz w:val="36"/>
+                <w:szCs w:val="28"/>
+              </w:rPr>
+              <w:t>†</w:t>
+            </w:r>
+            <w:r>
+              <w:rPr>
+                <w:rFonts w:ascii="Latha" w:hAnsi="Latha" w:cs="Latha"/>
+                <w:sz w:val="28"/>
+                <w:szCs w:val="28"/>
+                <w:cs/>
+                <w:lang w:bidi="ta-IN"/>
+              </w:rPr>
+              <w:t>ணக்து</w:t>
+            </w:r>
+          </w:p>
+          <w:p>
+            <w:pPr>
+              <w:widowControl w:val="0"/>
+              <w:autoSpaceDE w:val="0"/>
+              <w:autoSpaceDN w:val="0"/>
+              <w:adjustRightInd w:val="0"/>
+              <w:spacing w:line="21" w:lineRule="atLeast"/>
+              <w:rPr>
+                <w:rFonts w:ascii="Latha" w:hAnsi="Latha" w:cs="Latha"/>
+                <w:b/>
+                <w:bCs/>
+                <w:sz w:val="28"/>
+                <w:szCs w:val="28"/>
+                <w:cs/>
+                <w:lang w:bidi="ta-IN"/>
+              </w:rPr>
+            </w:pPr>
+            <w:r>
+              <w:rPr>
+                <w:rFonts w:ascii="Latha" w:hAnsi="Latha" w:cs="Latha"/>
+                <w:b/>
+                <w:bCs/>
+                <w:sz w:val="28"/>
+                <w:szCs w:val="28"/>
+                <w:lang w:bidi="ta-IN"/>
+              </w:rPr>
+              <w:t>Swarabhakti need not be there before joint letters</w:t>
+            </w:r>
+          </w:p>
+        </w:tc>
+      </w:tr>
+      <w:tr>
+        <w:trPr>
+          <w:trHeight w:val="1168"/>
+        </w:trPr>
+        <w:tc>
+          <w:tcPr>
+            <w:tcW w:w="3452" w:type="dxa"/>
+          </w:tcPr>
+          <w:p>
+            <w:pPr>
+              <w:spacing w:before="0" w:line="240" w:lineRule="auto"/>
+              <w:rPr>
+                <w:rFonts w:cs="Arial"/>
+                <w:b/>
+                <w:bCs/>
+                <w:sz w:val="28"/>
+                <w:szCs w:val="28"/>
+                <w:lang w:bidi="ta-IN"/>
+              </w:rPr>
+            </w:pPr>
+            <w:r>
+              <w:rPr>
+                <w:rFonts w:cs="Arial"/>
+                <w:b/>
+                <w:bCs/>
+                <w:sz w:val="28"/>
+                <w:szCs w:val="28"/>
+                <w:lang w:bidi="ta-IN"/>
+              </w:rPr>
+              <w:t>Section 1.13</w:t>
+            </w:r>
+          </w:p>
+          <w:p>
+            <w:pPr>
+              <w:spacing w:before="0" w:line="240" w:lineRule="auto"/>
+              <w:rPr>
+                <w:rFonts w:cs="Arial"/>
+                <w:b/>
+                <w:bCs/>
+                <w:sz w:val="28"/>
+                <w:szCs w:val="28"/>
+                <w:lang w:bidi="ta-IN"/>
+              </w:rPr>
+            </w:pPr>
+            <w:r>
+              <w:rPr>
+                <w:rFonts w:cs="Arial"/>
+                <w:b/>
+                <w:bCs/>
+                <w:sz w:val="28"/>
+                <w:szCs w:val="28"/>
+                <w:lang w:bidi="ta-IN"/>
+              </w:rPr>
+              <w:t>Statements 31 and 32</w:t>
+            </w:r>
+          </w:p>
+          <w:p>
+            <w:pPr>
+              <w:spacing w:before="0" w:line="240" w:lineRule="auto"/>
+              <w:rPr>
+                <w:rFonts w:cs="Arial"/>
+                <w:b/>
+                <w:bCs/>
+                <w:i/>
+                <w:iCs/>
+                <w:sz w:val="28"/>
+                <w:szCs w:val="28"/>
+                <w:lang w:bidi="ta-IN"/>
+              </w:rPr>
+            </w:pPr>
+            <w:r>
+              <w:rPr>
+                <w:rFonts w:cs="Arial"/>
+                <w:b/>
+                <w:bCs/>
+                <w:i/>
+                <w:iCs/>
+                <w:sz w:val="28"/>
+                <w:szCs w:val="28"/>
+                <w:lang w:bidi="ta-IN"/>
+              </w:rPr>
+              <w:t>Deletion of avagraha symbol in 6 instances</w:t>
+            </w:r>
+          </w:p>
+        </w:tc>
+        <w:tc>
+          <w:tcPr>
+            <w:tcW w:w="4945" w:type="dxa"/>
+          </w:tcPr>
+          <w:p>
+            <w:pPr>
+              <w:widowControl w:val="0"/>
+              <w:autoSpaceDE w:val="0"/>
+              <w:autoSpaceDN w:val="0"/>
+              <w:adjustRightInd w:val="0"/>
+              <w:spacing w:line="21" w:lineRule="atLeast"/>
+              <w:rPr>
+                <w:rFonts w:ascii="BRH Devanagari Extra" w:hAnsi="BRH Devanagari Extra" w:cs="BRH Devanagari Extra"/>
+                <w:sz w:val="40"/>
+                <w:szCs w:val="40"/>
+              </w:rPr>
+            </w:pPr>
+            <w:r>
+              <w:rPr>
+                <w:rFonts w:ascii="Latha" w:hAnsi="Latha" w:cs="Latha"/>
+                <w:sz w:val="28"/>
+                <w:szCs w:val="28"/>
+                <w:cs/>
+                <w:lang w:bidi="ta-IN"/>
+              </w:rPr>
+              <w:t>வி</w:t>
+            </w:r>
+            <w:r>
+              <w:rPr>
+                <w:rFonts w:ascii="BRH Tamil Tab Extra" w:hAnsi="BRH Tamil Tab Extra" w:cs="Latha"/>
+                <w:b/>
+                <w:sz w:val="32"/>
+                <w:szCs w:val="28"/>
+              </w:rPr>
+              <w:t>…</w:t>
+            </w:r>
+            <w:r>
+              <w:rPr>
+                <w:rFonts w:ascii="Latha" w:hAnsi="Latha" w:cs="Latha"/>
+                <w:sz w:val="28"/>
+                <w:szCs w:val="28"/>
+                <w:cs/>
+                <w:lang w:bidi="ta-IN"/>
+              </w:rPr>
+              <w:t>ஶ்வபே</w:t>
+            </w:r>
+            <w:r>
+              <w:rPr>
+                <w:rFonts w:ascii="BRH Tamil Tab Extra" w:hAnsi="BRH Tamil Tab Extra" w:cs="Latha"/>
+                <w:b/>
+                <w:sz w:val="36"/>
+                <w:szCs w:val="28"/>
+              </w:rPr>
+              <w:t>‡</w:t>
+            </w:r>
+            <w:r>
+              <w:rPr>
+                <w:rFonts w:ascii="Latha" w:hAnsi="Latha" w:cs="Latha"/>
+                <w:b/>
+                <w:bCs/>
+                <w:position w:val="-12"/>
+                <w:sz w:val="28"/>
+                <w:szCs w:val="28"/>
+                <w:cs/>
+                <w:lang w:bidi="ta-IN"/>
+              </w:rPr>
+              <w:t>4</w:t>
+            </w:r>
+            <w:r>
+              <w:rPr>
+                <w:rFonts w:ascii="Latha" w:hAnsi="Latha" w:cs="Latha"/>
+                <w:sz w:val="28"/>
+                <w:szCs w:val="28"/>
+                <w:cs/>
+                <w:lang w:bidi="ta-IN"/>
+              </w:rPr>
+              <w:t>ஷ</w:t>
+            </w:r>
+            <w:r>
+              <w:rPr>
+                <w:rFonts w:ascii="Latha" w:hAnsi="Latha" w:cs="Latha"/>
+                <w:sz w:val="28"/>
+                <w:szCs w:val="28"/>
+                <w:highlight w:val="yellow"/>
+                <w:cs/>
+                <w:lang w:bidi="ta-IN"/>
+              </w:rPr>
+              <w:t>ஜோ</w:t>
+            </w:r>
+            <w:r>
+              <w:rPr>
+                <w:rFonts w:ascii="BRH Tamil Tab Extra" w:hAnsi="BRH Tamil Tab Extra" w:cs="Latha"/>
+                <w:b/>
+                <w:sz w:val="32"/>
+                <w:szCs w:val="28"/>
+                <w:highlight w:val="yellow"/>
+              </w:rPr>
+              <w:t>…</w:t>
+            </w:r>
+            <w:r>
+              <w:rPr>
+                <w:rFonts w:ascii="Latha" w:hAnsi="Latha" w:cs="Latha"/>
+                <w:sz w:val="28"/>
+                <w:szCs w:val="28"/>
+                <w:highlight w:val="yellow"/>
+                <w:cs/>
+                <w:lang w:bidi="ta-IN"/>
+              </w:rPr>
+              <w:t>ய</w:t>
+            </w:r>
+            <w:r>
+              <w:rPr>
+                <w:rFonts w:ascii="Latha" w:hAnsi="Latha" w:cs="Latha"/>
+                <w:sz w:val="28"/>
+                <w:szCs w:val="28"/>
+                <w:cs/>
+                <w:lang w:bidi="ta-IN"/>
+              </w:rPr>
+              <w:t>ம்</w:t>
+            </w:r>
+            <w:r>
+              <w:rPr>
+                <w:rFonts w:ascii="BRH Devanagari Extra" w:hAnsi="BRH Devanagari Extra" w:cs="BRH Devanagari Extra"/>
+                <w:sz w:val="40"/>
+                <w:szCs w:val="40"/>
+              </w:rPr>
+              <w:t xml:space="preserve"> </w:t>
+            </w:r>
+          </w:p>
+          <w:p>
+            <w:pPr>
+              <w:widowControl w:val="0"/>
+              <w:autoSpaceDE w:val="0"/>
+              <w:autoSpaceDN w:val="0"/>
+              <w:adjustRightInd w:val="0"/>
+              <w:spacing w:line="21" w:lineRule="atLeast"/>
+              <w:rPr>
+                <w:rFonts w:ascii="BRH Devanagari Extra" w:hAnsi="BRH Devanagari Extra" w:cs="BRH Devanagari Extra"/>
+                <w:sz w:val="40"/>
+                <w:szCs w:val="40"/>
+              </w:rPr>
+            </w:pPr>
+            <w:r>
+              <w:rPr>
+                <w:rFonts w:ascii="Latha" w:hAnsi="Latha" w:cs="Latha"/>
+                <w:sz w:val="28"/>
+                <w:szCs w:val="28"/>
+                <w:cs/>
+                <w:lang w:bidi="ta-IN"/>
+              </w:rPr>
+              <w:t>ஶி</w:t>
+            </w:r>
+            <w:r>
+              <w:rPr>
+                <w:rFonts w:ascii="BRH Tamil Tab Extra" w:hAnsi="BRH Tamil Tab Extra" w:cs="Latha"/>
+                <w:b/>
+                <w:sz w:val="32"/>
+                <w:szCs w:val="28"/>
+              </w:rPr>
+              <w:t>…</w:t>
+            </w:r>
+            <w:r>
+              <w:rPr>
+                <w:rFonts w:ascii="Latha" w:hAnsi="Latha" w:cs="Latha"/>
+                <w:sz w:val="28"/>
+                <w:szCs w:val="28"/>
+                <w:cs/>
+                <w:lang w:bidi="ta-IN"/>
+              </w:rPr>
+              <w:t>வாபி</w:t>
+            </w:r>
+            <w:r>
+              <w:rPr>
+                <w:rFonts w:ascii="BRH Tamil Tab Extra" w:hAnsi="BRH Tamil Tab Extra" w:cs="Latha"/>
+                <w:b/>
+                <w:sz w:val="36"/>
+                <w:szCs w:val="28"/>
+              </w:rPr>
+              <w:t>†</w:t>
+            </w:r>
+            <w:r>
+              <w:rPr>
+                <w:rFonts w:ascii="Latha" w:hAnsi="Latha" w:cs="Latha"/>
+                <w:b/>
+                <w:bCs/>
+                <w:position w:val="-12"/>
+                <w:sz w:val="28"/>
+                <w:szCs w:val="28"/>
+                <w:cs/>
+                <w:lang w:bidi="ta-IN"/>
+              </w:rPr>
+              <w:t>4</w:t>
+            </w:r>
+            <w:r>
+              <w:rPr>
+                <w:rFonts w:ascii="Latha" w:hAnsi="Latha" w:cs="Latha"/>
+                <w:sz w:val="28"/>
+                <w:szCs w:val="28"/>
+                <w:cs/>
+                <w:lang w:bidi="ta-IN"/>
+              </w:rPr>
+              <w:t>மர்ஶ</w:t>
+            </w:r>
+            <w:r>
+              <w:rPr>
+                <w:rFonts w:ascii="Latha" w:hAnsi="Latha" w:cs="Latha"/>
+                <w:sz w:val="28"/>
+                <w:szCs w:val="28"/>
+                <w:highlight w:val="yellow"/>
+                <w:cs/>
+                <w:lang w:bidi="ta-IN"/>
+              </w:rPr>
+              <w:t>னோ</w:t>
+            </w:r>
+            <w:r>
+              <w:rPr>
+                <w:rFonts w:ascii="BRH Tamil Tab Extra" w:hAnsi="BRH Tamil Tab Extra" w:cs="Latha"/>
+                <w:b/>
+                <w:sz w:val="32"/>
+                <w:szCs w:val="28"/>
+                <w:highlight w:val="yellow"/>
+              </w:rPr>
+              <w:t>…</w:t>
+            </w:r>
+            <w:r>
+              <w:rPr>
+                <w:rFonts w:ascii="Latha" w:hAnsi="Latha" w:cs="Latha"/>
+                <w:sz w:val="28"/>
+                <w:szCs w:val="28"/>
+                <w:highlight w:val="yellow"/>
+                <w:cs/>
+                <w:lang w:bidi="ta-IN"/>
+              </w:rPr>
+              <w:t>ய</w:t>
+            </w:r>
+            <w:r>
+              <w:rPr>
+                <w:rFonts w:ascii="Latha" w:hAnsi="Latha" w:cs="Latha"/>
+                <w:sz w:val="28"/>
+                <w:szCs w:val="28"/>
+                <w:cs/>
+                <w:lang w:bidi="ta-IN"/>
+              </w:rPr>
+              <w:t>ம்</w:t>
+            </w:r>
+          </w:p>
+        </w:tc>
+        <w:tc>
+          <w:tcPr>
+            <w:tcW w:w="5220" w:type="dxa"/>
+          </w:tcPr>
+          <w:p>
+            <w:pPr>
+              <w:widowControl w:val="0"/>
+              <w:autoSpaceDE w:val="0"/>
+              <w:autoSpaceDN w:val="0"/>
+              <w:adjustRightInd w:val="0"/>
+              <w:spacing w:line="21" w:lineRule="atLeast"/>
+              <w:rPr>
+                <w:rFonts w:ascii="BRH Devanagari Extra" w:hAnsi="BRH Devanagari Extra" w:cs="BRH Devanagari Extra"/>
+                <w:sz w:val="40"/>
+                <w:szCs w:val="40"/>
+              </w:rPr>
+            </w:pPr>
+            <w:r>
+              <w:rPr>
+                <w:rFonts w:ascii="Latha" w:hAnsi="Latha" w:cs="Latha"/>
+                <w:sz w:val="28"/>
+                <w:szCs w:val="28"/>
+                <w:cs/>
+                <w:lang w:bidi="ta-IN"/>
+              </w:rPr>
+              <w:t>வி</w:t>
+            </w:r>
+            <w:r>
+              <w:rPr>
+                <w:rFonts w:ascii="BRH Tamil Tab Extra" w:hAnsi="BRH Tamil Tab Extra" w:cs="Latha"/>
+                <w:b/>
+                <w:sz w:val="32"/>
+                <w:szCs w:val="28"/>
+              </w:rPr>
+              <w:t>…</w:t>
+            </w:r>
+            <w:r>
+              <w:rPr>
+                <w:rFonts w:ascii="Latha" w:hAnsi="Latha" w:cs="Latha"/>
+                <w:sz w:val="28"/>
+                <w:szCs w:val="28"/>
+                <w:cs/>
+                <w:lang w:bidi="ta-IN"/>
+              </w:rPr>
+              <w:t>ஶ்வபே</w:t>
+            </w:r>
+            <w:r>
+              <w:rPr>
+                <w:rFonts w:ascii="BRH Tamil Tab Extra" w:hAnsi="BRH Tamil Tab Extra" w:cs="Latha"/>
+                <w:b/>
+                <w:sz w:val="36"/>
+                <w:szCs w:val="28"/>
+              </w:rPr>
+              <w:t>‡</w:t>
+            </w:r>
+            <w:r>
+              <w:rPr>
+                <w:rFonts w:ascii="Latha" w:hAnsi="Latha" w:cs="Latha"/>
+                <w:b/>
+                <w:bCs/>
+                <w:position w:val="-12"/>
+                <w:sz w:val="28"/>
+                <w:szCs w:val="28"/>
+                <w:cs/>
+                <w:lang w:bidi="ta-IN"/>
+              </w:rPr>
+              <w:t>4</w:t>
+            </w:r>
+            <w:r>
+              <w:rPr>
+                <w:rFonts w:ascii="Latha" w:hAnsi="Latha" w:cs="Latha"/>
+                <w:sz w:val="28"/>
+                <w:szCs w:val="28"/>
+                <w:cs/>
+                <w:lang w:bidi="ta-IN"/>
+              </w:rPr>
+              <w:t>ஷஜோ</w:t>
+            </w:r>
+            <w:r>
+              <w:rPr>
+                <w:rFonts w:ascii="BRH Tamil Tab Extra" w:hAnsi="BRH Tamil Tab Extra" w:cs="Latha"/>
+                <w:b/>
+                <w:sz w:val="32"/>
+                <w:szCs w:val="28"/>
+              </w:rPr>
+              <w:t>…</w:t>
+            </w:r>
+            <w:r>
+              <w:rPr>
+                <w:rFonts w:ascii="BRH Devanagari Extra" w:hAnsi="BRH Devanagari Extra" w:cs="Latha"/>
+                <w:b/>
+                <w:sz w:val="36"/>
+                <w:szCs w:val="28"/>
+                <w:highlight w:val="green"/>
+              </w:rPr>
+              <w:t>Å</w:t>
+            </w:r>
+            <w:r>
+              <w:rPr>
+                <w:rFonts w:ascii="Latha" w:hAnsi="Latha" w:cs="Latha"/>
+                <w:sz w:val="28"/>
+                <w:szCs w:val="28"/>
+                <w:highlight w:val="green"/>
+                <w:cs/>
+                <w:lang w:bidi="ta-IN"/>
+              </w:rPr>
+              <w:t>ய</w:t>
+            </w:r>
+            <w:r>
+              <w:rPr>
+                <w:rFonts w:ascii="Latha" w:hAnsi="Latha" w:cs="Latha"/>
+                <w:sz w:val="28"/>
+                <w:szCs w:val="28"/>
+                <w:cs/>
+                <w:lang w:bidi="ta-IN"/>
+              </w:rPr>
+              <w:t>ம்</w:t>
+            </w:r>
+            <w:r>
+              <w:rPr>
+                <w:rFonts w:ascii="Latha" w:hAnsi="Latha" w:cs="Latha"/>
+                <w:sz w:val="28"/>
+                <w:szCs w:val="28"/>
+                <w:cs/>
+                <w:lang w:bidi="ta-IN"/>
+              </w:rPr>
+              <w:t xml:space="preserve"> </w:t>
+            </w:r>
+            <w:r>
+              <w:rPr>
+                <w:rFonts w:ascii="Latha" w:hAnsi="Latha" w:cs="Latha"/>
+                <w:sz w:val="28"/>
+                <w:szCs w:val="28"/>
+                <w:cs/>
+                <w:lang w:bidi="ta-IN"/>
+              </w:rPr>
+              <w:t>ஶி</w:t>
+            </w:r>
+            <w:r>
+              <w:rPr>
+                <w:rFonts w:ascii="BRH Tamil Tab Extra" w:hAnsi="BRH Tamil Tab Extra" w:cs="Latha"/>
+                <w:b/>
+                <w:sz w:val="32"/>
+                <w:szCs w:val="28"/>
+              </w:rPr>
+              <w:t>…</w:t>
+            </w:r>
+            <w:r>
+              <w:rPr>
+                <w:rFonts w:ascii="Latha" w:hAnsi="Latha" w:cs="Latha"/>
+                <w:sz w:val="28"/>
+                <w:szCs w:val="28"/>
+                <w:cs/>
+                <w:lang w:bidi="ta-IN"/>
+              </w:rPr>
+              <w:t>வாபி</w:t>
+            </w:r>
+            <w:r>
+              <w:rPr>
+                <w:rFonts w:ascii="BRH Tamil Tab Extra" w:hAnsi="BRH Tamil Tab Extra" w:cs="Latha"/>
+                <w:b/>
+                <w:sz w:val="36"/>
+                <w:szCs w:val="28"/>
+              </w:rPr>
+              <w:t>†</w:t>
+            </w:r>
+            <w:r>
+              <w:rPr>
+                <w:rFonts w:ascii="Latha" w:hAnsi="Latha" w:cs="Latha"/>
+                <w:b/>
+                <w:bCs/>
+                <w:position w:val="-12"/>
+                <w:sz w:val="28"/>
+                <w:szCs w:val="28"/>
+                <w:cs/>
+                <w:lang w:bidi="ta-IN"/>
+              </w:rPr>
+              <w:t>4</w:t>
+            </w:r>
+            <w:r>
+              <w:rPr>
+                <w:rFonts w:ascii="Latha" w:hAnsi="Latha" w:cs="Latha"/>
+                <w:sz w:val="28"/>
+                <w:szCs w:val="28"/>
+                <w:cs/>
+                <w:lang w:bidi="ta-IN"/>
+              </w:rPr>
+              <w:t>மர்ஶனோ</w:t>
+            </w:r>
+            <w:r>
+              <w:rPr>
+                <w:rFonts w:ascii="BRH Tamil Tab Extra" w:hAnsi="BRH Tamil Tab Extra" w:cs="Latha"/>
+                <w:b/>
+                <w:sz w:val="32"/>
+                <w:szCs w:val="28"/>
+                <w:highlight w:val="green"/>
+              </w:rPr>
+              <w:t>…</w:t>
+            </w:r>
+            <w:r>
+              <w:rPr>
+                <w:rFonts w:ascii="BRH Devanagari Extra" w:hAnsi="BRH Devanagari Extra" w:cs="Latha"/>
+                <w:b/>
+                <w:sz w:val="36"/>
+                <w:szCs w:val="28"/>
+                <w:highlight w:val="green"/>
+              </w:rPr>
+              <w:t>Å</w:t>
+            </w:r>
+            <w:r>
+              <w:rPr>
+                <w:rFonts w:ascii="Latha" w:hAnsi="Latha" w:cs="Latha"/>
+                <w:sz w:val="28"/>
+                <w:szCs w:val="28"/>
+                <w:highlight w:val="green"/>
+                <w:cs/>
+                <w:lang w:bidi="ta-IN"/>
+              </w:rPr>
+              <w:t>ய</w:t>
+            </w:r>
+            <w:r>
+              <w:rPr>
+                <w:rFonts w:ascii="Latha" w:hAnsi="Latha" w:cs="Latha"/>
+                <w:sz w:val="28"/>
+                <w:szCs w:val="28"/>
+                <w:cs/>
+                <w:lang w:bidi="ta-IN"/>
+              </w:rPr>
+              <w:t>ம்</w:t>
+            </w:r>
+          </w:p>
+        </w:tc>
+      </w:tr>
+    </w:tbl>
+    <w:p>
+      <w:pPr>
+        <w:spacing w:before="0" w:line="240" w:lineRule="auto"/>
+        <w:rPr>
+          <w:b/>
+          <w:bCs/>
+          <w:sz w:val="32"/>
+          <w:szCs w:val="32"/>
+          <w:u w:val="single"/>
+        </w:rPr>
+      </w:pPr>
+    </w:p>
+    <w:p>
+      <w:pPr>
+        <w:spacing w:before="0" w:line="240" w:lineRule="auto"/>
+        <w:rPr>
+          <w:b/>
+          <w:bCs/>
+          <w:sz w:val="32"/>
+          <w:szCs w:val="32"/>
+          <w:u w:val="single"/>
+        </w:rPr>
+      </w:pPr>
+    </w:p>
     <w:p>
       <w:pPr>
         <w:jc w:val="center"/>
@@ -96,6 +2925,22 @@
         <w:t xml:space="preserve"> 2020</w:t>
       </w:r>
     </w:p>
+    <w:p>
+      <w:pPr>
+        <w:jc w:val="center"/>
+        <w:rPr>
+          <w:b/>
+          <w:bCs/>
+        </w:rPr>
+      </w:pPr>
+      <w:r>
+        <w:rPr>
+          <w:b/>
+          <w:bCs/>
+        </w:rPr>
+        <w:t>(ignore those which are already incorporated in your book’s version and date)</w:t>
+      </w:r>
+    </w:p>
     <w:tbl>
       <w:tblPr>
         <w:tblW w:w="13860" w:type="dxa"/>
@@ -1306,6 +4151,7 @@
                 <w:szCs w:val="28"/>
                 <w:lang w:bidi="ta-IN"/>
               </w:rPr>
+              <w:lastRenderedPageBreak/>
               <w:t>Anuvaakam 1</w:t>
             </w:r>
           </w:p>
@@ -2864,7 +5710,6 @@
                 <w:szCs w:val="28"/>
                 <w:lang w:bidi="ta-IN"/>
               </w:rPr>
-              <w:lastRenderedPageBreak/>
               <w:t>Anuvaakam 3</w:t>
             </w:r>
           </w:p>
@@ -4079,6 +6924,7 @@
                 <w:szCs w:val="28"/>
                 <w:lang w:bidi="ta-IN"/>
               </w:rPr>
+              <w:lastRenderedPageBreak/>
               <w:t>Anuvaakam 5</w:t>
             </w:r>
           </w:p>
@@ -5303,17 +8149,6 @@
                 <w:lang w:bidi="ta-IN"/>
               </w:rPr>
               <w:br/>
-            </w:r>
-            <w:r>
-              <w:rPr>
-                <w:rFonts w:cs="Arial"/>
-                <w:b/>
-                <w:bCs/>
-                <w:sz w:val="28"/>
-                <w:szCs w:val="28"/>
-                <w:lang w:bidi="ta-IN"/>
-              </w:rPr>
-              <w:lastRenderedPageBreak/>
               <w:t>Statement  28</w:t>
             </w:r>
           </w:p>
@@ -5341,7 +8176,6 @@
                 <w:cs/>
                 <w:lang w:bidi="ta-IN"/>
               </w:rPr>
-              <w:lastRenderedPageBreak/>
               <w:t>ப்ர</w:t>
             </w:r>
             <w:r>
@@ -5455,7 +8289,6 @@
                 <w:cs/>
                 <w:lang w:bidi="ta-IN"/>
               </w:rPr>
-              <w:lastRenderedPageBreak/>
               <w:t>ஸ</w:t>
             </w:r>
             <w:r>
@@ -5529,7 +8362,6 @@
                 <w:cs/>
                 <w:lang w:bidi="ta-IN"/>
               </w:rPr>
-              <w:lastRenderedPageBreak/>
               <w:t>ப்ர</w:t>
             </w:r>
             <w:r>
@@ -5652,7 +8484,6 @@
                 <w:cs/>
                 <w:lang w:bidi="ta-IN"/>
               </w:rPr>
-              <w:lastRenderedPageBreak/>
               <w:t>ஸ</w:t>
             </w:r>
             <w:r>
@@ -5730,7 +8561,6 @@
                 <w:szCs w:val="28"/>
                 <w:lang w:bidi="ta-IN"/>
               </w:rPr>
-              <w:lastRenderedPageBreak/>
               <w:t>Anuvaakam 9</w:t>
             </w:r>
           </w:p>
@@ -6734,6 +9564,7 @@
                 <w:szCs w:val="28"/>
                 <w:lang w:bidi="ta-IN"/>
               </w:rPr>
+              <w:lastRenderedPageBreak/>
               <w:t>Anuvaakam 10</w:t>
             </w:r>
           </w:p>
@@ -8127,7 +10958,6 @@
                 <w:szCs w:val="28"/>
                 <w:lang w:bidi="ta-IN"/>
               </w:rPr>
-              <w:lastRenderedPageBreak/>
               <w:t>Anuvaakam 10</w:t>
             </w:r>
           </w:p>
@@ -9203,6 +12033,7 @@
                 <w:szCs w:val="28"/>
                 <w:lang w:bidi="ta-IN"/>
               </w:rPr>
+              <w:lastRenderedPageBreak/>
               <w:t>Statement  172 – 1 corr</w:t>
             </w:r>
           </w:p>
@@ -9267,6 +12098,7 @@
                 <w:cs/>
                 <w:lang w:bidi="ta-IN"/>
               </w:rPr>
+              <w:lastRenderedPageBreak/>
               <w:t>ஸ்தவா</w:t>
             </w:r>
             <w:r>
@@ -10961,7 +13793,6 @@
                 <w:szCs w:val="28"/>
                 <w:lang w:bidi="ta-IN"/>
               </w:rPr>
-              <w:lastRenderedPageBreak/>
               <w:t>Anuvaakam 10</w:t>
             </w:r>
           </w:p>
@@ -12331,6 +15162,7 @@
                 <w:szCs w:val="28"/>
                 <w:lang w:bidi="ta-IN"/>
               </w:rPr>
+              <w:lastRenderedPageBreak/>
               <w:t>Anuvaakam 11</w:t>
             </w:r>
           </w:p>
@@ -16089,7 +18921,6 @@
                 <w:sz w:val="36"/>
                 <w:szCs w:val="28"/>
               </w:rPr>
-              <w:lastRenderedPageBreak/>
               <w:t>Å</w:t>
             </w:r>
             <w:r>
@@ -16192,7 +19023,6 @@
                 <w:cs/>
                 <w:lang w:bidi="ta-IN"/>
               </w:rPr>
-              <w:lastRenderedPageBreak/>
               <w:t>ஸஹஸ்ர</w:t>
             </w:r>
             <w:r>
@@ -18715,17 +21545,7 @@
                 <w:szCs w:val="28"/>
                 <w:lang w:bidi="ta-IN"/>
               </w:rPr>
-              <w:t xml:space="preserve"> get Swaritam as per above </w:t>
-            </w:r>
-            <w:r>
-              <w:rPr>
-                <w:rFonts w:cs="Arial"/>
-                <w:sz w:val="28"/>
-                <w:szCs w:val="28"/>
-                <w:lang w:bidi="ta-IN"/>
-              </w:rPr>
-              <w:lastRenderedPageBreak/>
-              <w:t>correction</w:t>
+              <w:t xml:space="preserve"> get Swaritam as per above correction</w:t>
             </w:r>
           </w:p>
         </w:tc>
@@ -18751,7 +21571,6 @@
                 <w:cs/>
                 <w:lang w:bidi="ta-IN"/>
               </w:rPr>
-              <w:lastRenderedPageBreak/>
               <w:t>ஸ்தா</w:t>
             </w:r>
             <w:r>
@@ -19148,6 +21967,7 @@
                 <w:szCs w:val="28"/>
                 <w:lang w:bidi="ta-IN"/>
               </w:rPr>
+              <w:lastRenderedPageBreak/>
               <w:t>Anuvaakam 3</w:t>
             </w:r>
             <w:r>
@@ -33020,7 +35840,7 @@
           <w:p>
             <w:pPr>
               <w:rPr>
-                <w:rFonts w:ascii="Latha" w:hAnsi="Latha" w:cs="Latha" w:hint="cs"/>
+                <w:rFonts w:ascii="Latha" w:hAnsi="Latha" w:cs="Latha"/>
                 <w:sz w:val="28"/>
                 <w:szCs w:val="28"/>
                 <w:cs/>
@@ -33077,7 +35897,7 @@
             <w:pPr>
               <w:spacing w:before="0" w:line="240" w:lineRule="auto"/>
               <w:rPr>
-                <w:rFonts w:ascii="Latha" w:hAnsi="Latha" w:cs="Latha" w:hint="cs"/>
+                <w:rFonts w:ascii="Latha" w:hAnsi="Latha" w:cs="Latha"/>
                 <w:sz w:val="28"/>
                 <w:szCs w:val="28"/>
                 <w:cs/>
@@ -34481,6 +37301,7 @@
                 <w:szCs w:val="28"/>
                 <w:lang w:bidi="ta-IN"/>
               </w:rPr>
+              <w:lastRenderedPageBreak/>
               <w:t>Anuvaakam 2,3,4</w:t>
             </w:r>
           </w:p>
@@ -34505,17 +37326,7 @@
                 <w:sz w:val="28"/>
                 <w:szCs w:val="28"/>
               </w:rPr>
-              <w:t xml:space="preserve">All statement numbers joining </w:t>
-            </w:r>
-            <w:r>
-              <w:rPr>
-                <w:rFonts w:cs="Arial"/>
-                <w:color w:val="000000"/>
-                <w:sz w:val="28"/>
-                <w:szCs w:val="28"/>
-              </w:rPr>
-              <w:lastRenderedPageBreak/>
-              <w:t xml:space="preserve">upayanamaskaaram of namaH is represented only as </w:t>
+              <w:t xml:space="preserve">All statement numbers joining upayanamaskaaram of namaH is represented only as </w:t>
             </w:r>
             <w:r>
               <w:rPr>
@@ -34597,7 +37408,6 @@
                 <w:cs/>
                 <w:lang w:bidi="ta-IN"/>
               </w:rPr>
-              <w:lastRenderedPageBreak/>
               <w:t>நம</w:t>
             </w:r>
             <w:r>
@@ -36254,7 +39064,6 @@
             <w:pPr>
               <w:spacing w:before="0" w:line="240" w:lineRule="auto"/>
               <w:rPr>
-                <w:rFonts w:hint="cs"/>
                 <w:sz w:val="32"/>
                 <w:szCs w:val="32"/>
               </w:rPr>
@@ -36445,7 +39254,7 @@
 </file>
 
 <file path=word/endnotes.xml><?xml version="1.0" encoding="utf-8"?>
-<w:endnotes xmlns:wpc="http://schemas.microsoft.com/office/word/2010/wordprocessingCanvas" xmlns:cx="http://schemas.microsoft.com/office/drawing/2014/chartex" xmlns:cx1="http://schemas.microsoft.com/office/drawing/2015/9/8/chartex" xmlns:cx2="http://schemas.microsoft.com/office/drawing/2015/10/21/chartex" xmlns:cx3="http://schemas.microsoft.com/office/drawing/2016/5/9/chartex" xmlns:cx4="http://schemas.microsoft.com/office/drawing/2016/5/10/chartex" xmlns:cx5="http://schemas.microsoft.com/office/drawing/2016/5/11/chartex" xmlns:cx6="http://schemas.microsoft.com/office/drawing/2016/5/12/chartex" xmlns:cx7="http://schemas.microsoft.com/office/drawing/2016/5/13/chartex" xmlns:cx8="http://schemas.microsoft.com/office/drawing/2016/5/14/chartex" xmlns:mc="http://schemas.openxmlformats.org/markup-compatibility/2006" xmlns:aink="http://schemas.microsoft.com/office/drawing/2016/ink" xmlns:am3d="http://schemas.microsoft.com/office/drawing/2017/model3d" xmlns:o="urn:schemas-microsoft-com:office:office" xmlns:r="http://schemas.openxmlformats.org/officeDocument/2006/relationships" xmlns:m="http://schemas.openxmlformats.org/officeDocument/2006/math" xmlns:v="urn:schemas-microsoft-com:vml" xmlns:wp14="http://schemas.microsoft.com/office/word/2010/wordprocessingDrawing" xmlns:wp="http://schemas.openxmlformats.org/drawingml/2006/wordprocessingDrawing" xmlns:w10="urn:schemas-microsoft-com:office:word" xmlns:w="http://schemas.openxmlformats.org/wordprocessingml/2006/main" xmlns:w14="http://schemas.microsoft.com/office/word/2010/wordml" xmlns:w15="http://schemas.microsoft.com/office/word/2012/wordml" xmlns:w16cex="http://schemas.microsoft.com/office/word/2018/wordml/cex" xmlns:w16cid="http://schemas.microsoft.com/office/word/2016/wordml/cid" xmlns:w16="http://schemas.microsoft.com/office/word/2018/wordml" xmlns:w16se="http://schemas.microsoft.com/office/word/2015/wordml/symex" xmlns:wpg="http://schemas.microsoft.com/office/word/2010/wordprocessingGroup" xmlns:wpi="http://schemas.microsoft.com/office/word/2010/wordprocessingInk" xmlns:wne="http://schemas.microsoft.com/office/word/2006/wordml" xmlns:wps="http://schemas.microsoft.com/office/word/2010/wordprocessingShape" mc:Ignorable="w14 w15 w16se w16cid w16 w16cex wp14">
+<w:endnotes xmlns:wpc="http://schemas.microsoft.com/office/word/2010/wordprocessingCanvas" xmlns:cx="http://schemas.microsoft.com/office/drawing/2014/chartex" xmlns:cx1="http://schemas.microsoft.com/office/drawing/2015/9/8/chartex" xmlns:cx2="http://schemas.microsoft.com/office/drawing/2015/10/21/chartex" xmlns:cx3="http://schemas.microsoft.com/office/drawing/2016/5/9/chartex" xmlns:cx4="http://schemas.microsoft.com/office/drawing/2016/5/10/chartex" xmlns:cx5="http://schemas.microsoft.com/office/drawing/2016/5/11/chartex" xmlns:cx6="http://schemas.microsoft.com/office/drawing/2016/5/12/chartex" xmlns:cx7="http://schemas.microsoft.com/office/drawing/2016/5/13/chartex" xmlns:cx8="http://schemas.microsoft.com/office/drawing/2016/5/14/chartex" xmlns:mc="http://schemas.openxmlformats.org/markup-compatibility/2006" xmlns:aink="http://schemas.microsoft.com/office/drawing/2016/ink" xmlns:am3d="http://schemas.microsoft.com/office/drawing/2017/model3d" xmlns:o="urn:schemas-microsoft-com:office:office" xmlns:oel="http://schemas.microsoft.com/office/2019/extlst" xmlns:r="http://schemas.openxmlformats.org/officeDocument/2006/relationships" xmlns:m="http://schemas.openxmlformats.org/officeDocument/2006/math" xmlns:v="urn:schemas-microsoft-com:vml" xmlns:wp14="http://schemas.microsoft.com/office/word/2010/wordprocessingDrawing" xmlns:wp="http://schemas.openxmlformats.org/drawingml/2006/wordprocessingDrawing" xmlns:w10="urn:schemas-microsoft-com:office:word" xmlns:w="http://schemas.openxmlformats.org/wordprocessingml/2006/main" xmlns:w14="http://schemas.microsoft.com/office/word/2010/wordml" xmlns:w15="http://schemas.microsoft.com/office/word/2012/wordml" xmlns:w16cex="http://schemas.microsoft.com/office/word/2018/wordml/cex" xmlns:w16cid="http://schemas.microsoft.com/office/word/2016/wordml/cid" xmlns:w16="http://schemas.microsoft.com/office/word/2018/wordml" xmlns:w16sdtdh="http://schemas.microsoft.com/office/word/2020/wordml/sdtdatahash" xmlns:w16se="http://schemas.microsoft.com/office/word/2015/wordml/symex" xmlns:wpg="http://schemas.microsoft.com/office/word/2010/wordprocessingGroup" xmlns:wpi="http://schemas.microsoft.com/office/word/2010/wordprocessingInk" xmlns:wne="http://schemas.microsoft.com/office/word/2006/wordml" xmlns:wps="http://schemas.microsoft.com/office/word/2010/wordprocessingShape" mc:Ignorable="w14 w15 w16se w16cid w16 w16cex w16sdtdh wp14">
   <w:endnote w:type="separator" w:id="-1">
     <w:p>
       <w:pPr>
@@ -36470,7 +39279,7 @@
 </file>
 
 <file path=word/footer1.xml><?xml version="1.0" encoding="utf-8"?>
-<w:ftr xmlns:wpc="http://schemas.microsoft.com/office/word/2010/wordprocessingCanvas" xmlns:cx="http://schemas.microsoft.com/office/drawing/2014/chartex" xmlns:cx1="http://schemas.microsoft.com/office/drawing/2015/9/8/chartex" xmlns:cx2="http://schemas.microsoft.com/office/drawing/2015/10/21/chartex" xmlns:cx3="http://schemas.microsoft.com/office/drawing/2016/5/9/chartex" xmlns:cx4="http://schemas.microsoft.com/office/drawing/2016/5/10/chartex" xmlns:cx5="http://schemas.microsoft.com/office/drawing/2016/5/11/chartex" xmlns:cx6="http://schemas.microsoft.com/office/drawing/2016/5/12/chartex" xmlns:cx7="http://schemas.microsoft.com/office/drawing/2016/5/13/chartex" xmlns:cx8="http://schemas.microsoft.com/office/drawing/2016/5/14/chartex" xmlns:mc="http://schemas.openxmlformats.org/markup-compatibility/2006" xmlns:aink="http://schemas.microsoft.com/office/drawing/2016/ink" xmlns:am3d="http://schemas.microsoft.com/office/drawing/2017/model3d" xmlns:o="urn:schemas-microsoft-com:office:office" xmlns:r="http://schemas.openxmlformats.org/officeDocument/2006/relationships" xmlns:m="http://schemas.openxmlformats.org/officeDocument/2006/math" xmlns:v="urn:schemas-microsoft-com:vml" xmlns:wp14="http://schemas.microsoft.com/office/word/2010/wordprocessingDrawing" xmlns:wp="http://schemas.openxmlformats.org/drawingml/2006/wordprocessingDrawing" xmlns:w10="urn:schemas-microsoft-com:office:word" xmlns:w="http://schemas.openxmlformats.org/wordprocessingml/2006/main" xmlns:w14="http://schemas.microsoft.com/office/word/2010/wordml" xmlns:w15="http://schemas.microsoft.com/office/word/2012/wordml" xmlns:w16cex="http://schemas.microsoft.com/office/word/2018/wordml/cex" xmlns:w16cid="http://schemas.microsoft.com/office/word/2016/wordml/cid" xmlns:w16="http://schemas.microsoft.com/office/word/2018/wordml" xmlns:w16se="http://schemas.microsoft.com/office/word/2015/wordml/symex" xmlns:wpg="http://schemas.microsoft.com/office/word/2010/wordprocessingGroup" xmlns:wpi="http://schemas.microsoft.com/office/word/2010/wordprocessingInk" xmlns:wne="http://schemas.microsoft.com/office/word/2006/wordml" xmlns:wps="http://schemas.microsoft.com/office/word/2010/wordprocessingShape" mc:Ignorable="w14 w15 w16se w16cid w16 w16cex wp14">
+<w:ftr xmlns:wpc="http://schemas.microsoft.com/office/word/2010/wordprocessingCanvas" xmlns:cx="http://schemas.microsoft.com/office/drawing/2014/chartex" xmlns:cx1="http://schemas.microsoft.com/office/drawing/2015/9/8/chartex" xmlns:cx2="http://schemas.microsoft.com/office/drawing/2015/10/21/chartex" xmlns:cx3="http://schemas.microsoft.com/office/drawing/2016/5/9/chartex" xmlns:cx4="http://schemas.microsoft.com/office/drawing/2016/5/10/chartex" xmlns:cx5="http://schemas.microsoft.com/office/drawing/2016/5/11/chartex" xmlns:cx6="http://schemas.microsoft.com/office/drawing/2016/5/12/chartex" xmlns:cx7="http://schemas.microsoft.com/office/drawing/2016/5/13/chartex" xmlns:cx8="http://schemas.microsoft.com/office/drawing/2016/5/14/chartex" xmlns:mc="http://schemas.openxmlformats.org/markup-compatibility/2006" xmlns:aink="http://schemas.microsoft.com/office/drawing/2016/ink" xmlns:am3d="http://schemas.microsoft.com/office/drawing/2017/model3d" xmlns:o="urn:schemas-microsoft-com:office:office" xmlns:oel="http://schemas.microsoft.com/office/2019/extlst" xmlns:r="http://schemas.openxmlformats.org/officeDocument/2006/relationships" xmlns:m="http://schemas.openxmlformats.org/officeDocument/2006/math" xmlns:v="urn:schemas-microsoft-com:vml" xmlns:wp14="http://schemas.microsoft.com/office/word/2010/wordprocessingDrawing" xmlns:wp="http://schemas.openxmlformats.org/drawingml/2006/wordprocessingDrawing" xmlns:w10="urn:schemas-microsoft-com:office:word" xmlns:w="http://schemas.openxmlformats.org/wordprocessingml/2006/main" xmlns:w14="http://schemas.microsoft.com/office/word/2010/wordml" xmlns:w15="http://schemas.microsoft.com/office/word/2012/wordml" xmlns:w16cex="http://schemas.microsoft.com/office/word/2018/wordml/cex" xmlns:w16cid="http://schemas.microsoft.com/office/word/2016/wordml/cid" xmlns:w16="http://schemas.microsoft.com/office/word/2018/wordml" xmlns:w16sdtdh="http://schemas.microsoft.com/office/word/2020/wordml/sdtdatahash" xmlns:w16se="http://schemas.microsoft.com/office/word/2015/wordml/symex" xmlns:wpg="http://schemas.microsoft.com/office/word/2010/wordprocessingGroup" xmlns:wpi="http://schemas.microsoft.com/office/word/2010/wordprocessingInk" xmlns:wne="http://schemas.microsoft.com/office/word/2006/wordml" xmlns:wps="http://schemas.microsoft.com/office/word/2010/wordprocessingShape" mc:Ignorable="w14 w15 w16se w16cid w16 w16cex w16sdtdh wp14">
   <w:p>
     <w:pPr>
       <w:pBdr>
@@ -36637,7 +39446,7 @@
 </file>
 
 <file path=word/footer2.xml><?xml version="1.0" encoding="utf-8"?>
-<w:ftr xmlns:wpc="http://schemas.microsoft.com/office/word/2010/wordprocessingCanvas" xmlns:cx="http://schemas.microsoft.com/office/drawing/2014/chartex" xmlns:cx1="http://schemas.microsoft.com/office/drawing/2015/9/8/chartex" xmlns:cx2="http://schemas.microsoft.com/office/drawing/2015/10/21/chartex" xmlns:cx3="http://schemas.microsoft.com/office/drawing/2016/5/9/chartex" xmlns:cx4="http://schemas.microsoft.com/office/drawing/2016/5/10/chartex" xmlns:cx5="http://schemas.microsoft.com/office/drawing/2016/5/11/chartex" xmlns:cx6="http://schemas.microsoft.com/office/drawing/2016/5/12/chartex" xmlns:cx7="http://schemas.microsoft.com/office/drawing/2016/5/13/chartex" xmlns:cx8="http://schemas.microsoft.com/office/drawing/2016/5/14/chartex" xmlns:mc="http://schemas.openxmlformats.org/markup-compatibility/2006" xmlns:aink="http://schemas.microsoft.com/office/drawing/2016/ink" xmlns:am3d="http://schemas.microsoft.com/office/drawing/2017/model3d" xmlns:o="urn:schemas-microsoft-com:office:office" xmlns:r="http://schemas.openxmlformats.org/officeDocument/2006/relationships" xmlns:m="http://schemas.openxmlformats.org/officeDocument/2006/math" xmlns:v="urn:schemas-microsoft-com:vml" xmlns:wp14="http://schemas.microsoft.com/office/word/2010/wordprocessingDrawing" xmlns:wp="http://schemas.openxmlformats.org/drawingml/2006/wordprocessingDrawing" xmlns:w10="urn:schemas-microsoft-com:office:word" xmlns:w="http://schemas.openxmlformats.org/wordprocessingml/2006/main" xmlns:w14="http://schemas.microsoft.com/office/word/2010/wordml" xmlns:w15="http://schemas.microsoft.com/office/word/2012/wordml" xmlns:w16cex="http://schemas.microsoft.com/office/word/2018/wordml/cex" xmlns:w16cid="http://schemas.microsoft.com/office/word/2016/wordml/cid" xmlns:w16="http://schemas.microsoft.com/office/word/2018/wordml" xmlns:w16se="http://schemas.microsoft.com/office/word/2015/wordml/symex" xmlns:wpg="http://schemas.microsoft.com/office/word/2010/wordprocessingGroup" xmlns:wpi="http://schemas.microsoft.com/office/word/2010/wordprocessingInk" xmlns:wne="http://schemas.microsoft.com/office/word/2006/wordml" xmlns:wps="http://schemas.microsoft.com/office/word/2010/wordprocessingShape" mc:Ignorable="w14 w15 w16se w16cid w16 w16cex wp14">
+<w:ftr xmlns:wpc="http://schemas.microsoft.com/office/word/2010/wordprocessingCanvas" xmlns:cx="http://schemas.microsoft.com/office/drawing/2014/chartex" xmlns:cx1="http://schemas.microsoft.com/office/drawing/2015/9/8/chartex" xmlns:cx2="http://schemas.microsoft.com/office/drawing/2015/10/21/chartex" xmlns:cx3="http://schemas.microsoft.com/office/drawing/2016/5/9/chartex" xmlns:cx4="http://schemas.microsoft.com/office/drawing/2016/5/10/chartex" xmlns:cx5="http://schemas.microsoft.com/office/drawing/2016/5/11/chartex" xmlns:cx6="http://schemas.microsoft.com/office/drawing/2016/5/12/chartex" xmlns:cx7="http://schemas.microsoft.com/office/drawing/2016/5/13/chartex" xmlns:cx8="http://schemas.microsoft.com/office/drawing/2016/5/14/chartex" xmlns:mc="http://schemas.openxmlformats.org/markup-compatibility/2006" xmlns:aink="http://schemas.microsoft.com/office/drawing/2016/ink" xmlns:am3d="http://schemas.microsoft.com/office/drawing/2017/model3d" xmlns:o="urn:schemas-microsoft-com:office:office" xmlns:oel="http://schemas.microsoft.com/office/2019/extlst" xmlns:r="http://schemas.openxmlformats.org/officeDocument/2006/relationships" xmlns:m="http://schemas.openxmlformats.org/officeDocument/2006/math" xmlns:v="urn:schemas-microsoft-com:vml" xmlns:wp14="http://schemas.microsoft.com/office/word/2010/wordprocessingDrawing" xmlns:wp="http://schemas.openxmlformats.org/drawingml/2006/wordprocessingDrawing" xmlns:w10="urn:schemas-microsoft-com:office:word" xmlns:w="http://schemas.openxmlformats.org/wordprocessingml/2006/main" xmlns:w14="http://schemas.microsoft.com/office/word/2010/wordml" xmlns:w15="http://schemas.microsoft.com/office/word/2012/wordml" xmlns:w16cex="http://schemas.microsoft.com/office/word/2018/wordml/cex" xmlns:w16cid="http://schemas.microsoft.com/office/word/2016/wordml/cid" xmlns:w16="http://schemas.microsoft.com/office/word/2018/wordml" xmlns:w16sdtdh="http://schemas.microsoft.com/office/word/2020/wordml/sdtdatahash" xmlns:w16se="http://schemas.microsoft.com/office/word/2015/wordml/symex" xmlns:wpg="http://schemas.microsoft.com/office/word/2010/wordprocessingGroup" xmlns:wpi="http://schemas.microsoft.com/office/word/2010/wordprocessingInk" xmlns:wne="http://schemas.microsoft.com/office/word/2006/wordml" xmlns:wps="http://schemas.microsoft.com/office/word/2010/wordprocessingShape" mc:Ignorable="w14 w15 w16se w16cid w16 w16cex w16sdtdh wp14">
   <w:p>
     <w:pPr>
       <w:pBdr>
@@ -36833,7 +39642,7 @@
 </file>
 
 <file path=word/footnotes.xml><?xml version="1.0" encoding="utf-8"?>
-<w:footnotes xmlns:wpc="http://schemas.microsoft.com/office/word/2010/wordprocessingCanvas" xmlns:cx="http://schemas.microsoft.com/office/drawing/2014/chartex" xmlns:cx1="http://schemas.microsoft.com/office/drawing/2015/9/8/chartex" xmlns:cx2="http://schemas.microsoft.com/office/drawing/2015/10/21/chartex" xmlns:cx3="http://schemas.microsoft.com/office/drawing/2016/5/9/chartex" xmlns:cx4="http://schemas.microsoft.com/office/drawing/2016/5/10/chartex" xmlns:cx5="http://schemas.microsoft.com/office/drawing/2016/5/11/chartex" xmlns:cx6="http://schemas.microsoft.com/office/drawing/2016/5/12/chartex" xmlns:cx7="http://schemas.microsoft.com/office/drawing/2016/5/13/chartex" xmlns:cx8="http://schemas.microsoft.com/office/drawing/2016/5/14/chartex" xmlns:mc="http://schemas.openxmlformats.org/markup-compatibility/2006" xmlns:aink="http://schemas.microsoft.com/office/drawing/2016/ink" xmlns:am3d="http://schemas.microsoft.com/office/drawing/2017/model3d" xmlns:o="urn:schemas-microsoft-com:office:office" xmlns:r="http://schemas.openxmlformats.org/officeDocument/2006/relationships" xmlns:m="http://schemas.openxmlformats.org/officeDocument/2006/math" xmlns:v="urn:schemas-microsoft-com:vml" xmlns:wp14="http://schemas.microsoft.com/office/word/2010/wordprocessingDrawing" xmlns:wp="http://schemas.openxmlformats.org/drawingml/2006/wordprocessingDrawing" xmlns:w10="urn:schemas-microsoft-com:office:word" xmlns:w="http://schemas.openxmlformats.org/wordprocessingml/2006/main" xmlns:w14="http://schemas.microsoft.com/office/word/2010/wordml" xmlns:w15="http://schemas.microsoft.com/office/word/2012/wordml" xmlns:w16cex="http://schemas.microsoft.com/office/word/2018/wordml/cex" xmlns:w16cid="http://schemas.microsoft.com/office/word/2016/wordml/cid" xmlns:w16="http://schemas.microsoft.com/office/word/2018/wordml" xmlns:w16se="http://schemas.microsoft.com/office/word/2015/wordml/symex" xmlns:wpg="http://schemas.microsoft.com/office/word/2010/wordprocessingGroup" xmlns:wpi="http://schemas.microsoft.com/office/word/2010/wordprocessingInk" xmlns:wne="http://schemas.microsoft.com/office/word/2006/wordml" xmlns:wps="http://schemas.microsoft.com/office/word/2010/wordprocessingShape" mc:Ignorable="w14 w15 w16se w16cid w16 w16cex wp14">
+<w:footnotes xmlns:wpc="http://schemas.microsoft.com/office/word/2010/wordprocessingCanvas" xmlns:cx="http://schemas.microsoft.com/office/drawing/2014/chartex" xmlns:cx1="http://schemas.microsoft.com/office/drawing/2015/9/8/chartex" xmlns:cx2="http://schemas.microsoft.com/office/drawing/2015/10/21/chartex" xmlns:cx3="http://schemas.microsoft.com/office/drawing/2016/5/9/chartex" xmlns:cx4="http://schemas.microsoft.com/office/drawing/2016/5/10/chartex" xmlns:cx5="http://schemas.microsoft.com/office/drawing/2016/5/11/chartex" xmlns:cx6="http://schemas.microsoft.com/office/drawing/2016/5/12/chartex" xmlns:cx7="http://schemas.microsoft.com/office/drawing/2016/5/13/chartex" xmlns:cx8="http://schemas.microsoft.com/office/drawing/2016/5/14/chartex" xmlns:mc="http://schemas.openxmlformats.org/markup-compatibility/2006" xmlns:aink="http://schemas.microsoft.com/office/drawing/2016/ink" xmlns:am3d="http://schemas.microsoft.com/office/drawing/2017/model3d" xmlns:o="urn:schemas-microsoft-com:office:office" xmlns:oel="http://schemas.microsoft.com/office/2019/extlst" xmlns:r="http://schemas.openxmlformats.org/officeDocument/2006/relationships" xmlns:m="http://schemas.openxmlformats.org/officeDocument/2006/math" xmlns:v="urn:schemas-microsoft-com:vml" xmlns:wp14="http://schemas.microsoft.com/office/word/2010/wordprocessingDrawing" xmlns:wp="http://schemas.openxmlformats.org/drawingml/2006/wordprocessingDrawing" xmlns:w10="urn:schemas-microsoft-com:office:word" xmlns:w="http://schemas.openxmlformats.org/wordprocessingml/2006/main" xmlns:w14="http://schemas.microsoft.com/office/word/2010/wordml" xmlns:w15="http://schemas.microsoft.com/office/word/2012/wordml" xmlns:w16cex="http://schemas.microsoft.com/office/word/2018/wordml/cex" xmlns:w16cid="http://schemas.microsoft.com/office/word/2016/wordml/cid" xmlns:w16="http://schemas.microsoft.com/office/word/2018/wordml" xmlns:w16sdtdh="http://schemas.microsoft.com/office/word/2020/wordml/sdtdatahash" xmlns:w16se="http://schemas.microsoft.com/office/word/2015/wordml/symex" xmlns:wpg="http://schemas.microsoft.com/office/word/2010/wordprocessingGroup" xmlns:wpi="http://schemas.microsoft.com/office/word/2010/wordprocessingInk" xmlns:wne="http://schemas.microsoft.com/office/word/2006/wordml" xmlns:wps="http://schemas.microsoft.com/office/word/2010/wordprocessingShape" mc:Ignorable="w14 w15 w16se w16cid w16 w16cex w16sdtdh wp14">
   <w:footnote w:type="separator" w:id="-1">
     <w:p>
       <w:pPr>
@@ -36858,7 +39667,7 @@
 </file>
 
 <file path=word/header1.xml><?xml version="1.0" encoding="utf-8"?>
-<w:hdr xmlns:wpc="http://schemas.microsoft.com/office/word/2010/wordprocessingCanvas" xmlns:cx="http://schemas.microsoft.com/office/drawing/2014/chartex" xmlns:cx1="http://schemas.microsoft.com/office/drawing/2015/9/8/chartex" xmlns:cx2="http://schemas.microsoft.com/office/drawing/2015/10/21/chartex" xmlns:cx3="http://schemas.microsoft.com/office/drawing/2016/5/9/chartex" xmlns:cx4="http://schemas.microsoft.com/office/drawing/2016/5/10/chartex" xmlns:cx5="http://schemas.microsoft.com/office/drawing/2016/5/11/chartex" xmlns:cx6="http://schemas.microsoft.com/office/drawing/2016/5/12/chartex" xmlns:cx7="http://schemas.microsoft.com/office/drawing/2016/5/13/chartex" xmlns:cx8="http://schemas.microsoft.com/office/drawing/2016/5/14/chartex" xmlns:mc="http://schemas.openxmlformats.org/markup-compatibility/2006" xmlns:aink="http://schemas.microsoft.com/office/drawing/2016/ink" xmlns:am3d="http://schemas.microsoft.com/office/drawing/2017/model3d" xmlns:o="urn:schemas-microsoft-com:office:office" xmlns:r="http://schemas.openxmlformats.org/officeDocument/2006/relationships" xmlns:m="http://schemas.openxmlformats.org/officeDocument/2006/math" xmlns:v="urn:schemas-microsoft-com:vml" xmlns:wp14="http://schemas.microsoft.com/office/word/2010/wordprocessingDrawing" xmlns:wp="http://schemas.openxmlformats.org/drawingml/2006/wordprocessingDrawing" xmlns:w10="urn:schemas-microsoft-com:office:word" xmlns:w="http://schemas.openxmlformats.org/wordprocessingml/2006/main" xmlns:w14="http://schemas.microsoft.com/office/word/2010/wordml" xmlns:w15="http://schemas.microsoft.com/office/word/2012/wordml" xmlns:w16cex="http://schemas.microsoft.com/office/word/2018/wordml/cex" xmlns:w16cid="http://schemas.microsoft.com/office/word/2016/wordml/cid" xmlns:w16="http://schemas.microsoft.com/office/word/2018/wordml" xmlns:w16se="http://schemas.microsoft.com/office/word/2015/wordml/symex" xmlns:wpg="http://schemas.microsoft.com/office/word/2010/wordprocessingGroup" xmlns:wpi="http://schemas.microsoft.com/office/word/2010/wordprocessingInk" xmlns:wne="http://schemas.microsoft.com/office/word/2006/wordml" xmlns:wps="http://schemas.microsoft.com/office/word/2010/wordprocessingShape" mc:Ignorable="w14 w15 w16se w16cid w16 w16cex wp14">
+<w:hdr xmlns:wpc="http://schemas.microsoft.com/office/word/2010/wordprocessingCanvas" xmlns:cx="http://schemas.microsoft.com/office/drawing/2014/chartex" xmlns:cx1="http://schemas.microsoft.com/office/drawing/2015/9/8/chartex" xmlns:cx2="http://schemas.microsoft.com/office/drawing/2015/10/21/chartex" xmlns:cx3="http://schemas.microsoft.com/office/drawing/2016/5/9/chartex" xmlns:cx4="http://schemas.microsoft.com/office/drawing/2016/5/10/chartex" xmlns:cx5="http://schemas.microsoft.com/office/drawing/2016/5/11/chartex" xmlns:cx6="http://schemas.microsoft.com/office/drawing/2016/5/12/chartex" xmlns:cx7="http://schemas.microsoft.com/office/drawing/2016/5/13/chartex" xmlns:cx8="http://schemas.microsoft.com/office/drawing/2016/5/14/chartex" xmlns:mc="http://schemas.openxmlformats.org/markup-compatibility/2006" xmlns:aink="http://schemas.microsoft.com/office/drawing/2016/ink" xmlns:am3d="http://schemas.microsoft.com/office/drawing/2017/model3d" xmlns:o="urn:schemas-microsoft-com:office:office" xmlns:oel="http://schemas.microsoft.com/office/2019/extlst" xmlns:r="http://schemas.openxmlformats.org/officeDocument/2006/relationships" xmlns:m="http://schemas.openxmlformats.org/officeDocument/2006/math" xmlns:v="urn:schemas-microsoft-com:vml" xmlns:wp14="http://schemas.microsoft.com/office/word/2010/wordprocessingDrawing" xmlns:wp="http://schemas.openxmlformats.org/drawingml/2006/wordprocessingDrawing" xmlns:w10="urn:schemas-microsoft-com:office:word" xmlns:w="http://schemas.openxmlformats.org/wordprocessingml/2006/main" xmlns:w14="http://schemas.microsoft.com/office/word/2010/wordml" xmlns:w15="http://schemas.microsoft.com/office/word/2012/wordml" xmlns:w16cex="http://schemas.microsoft.com/office/word/2018/wordml/cex" xmlns:w16cid="http://schemas.microsoft.com/office/word/2016/wordml/cid" xmlns:w16="http://schemas.microsoft.com/office/word/2018/wordml" xmlns:w16sdtdh="http://schemas.microsoft.com/office/word/2020/wordml/sdtdatahash" xmlns:w16se="http://schemas.microsoft.com/office/word/2015/wordml/symex" xmlns:wpg="http://schemas.microsoft.com/office/word/2010/wordprocessingGroup" xmlns:wpi="http://schemas.microsoft.com/office/word/2010/wordprocessingInk" xmlns:wne="http://schemas.microsoft.com/office/word/2006/wordml" xmlns:wps="http://schemas.microsoft.com/office/word/2010/wordprocessingShape" mc:Ignorable="w14 w15 w16se w16cid w16 w16cex w16sdtdh wp14">
   <w:p>
     <w:pPr>
       <w:pStyle w:val="Header"/>
@@ -36871,7 +39680,7 @@
 </file>
 
 <file path=word/header2.xml><?xml version="1.0" encoding="utf-8"?>
-<w:hdr xmlns:wpc="http://schemas.microsoft.com/office/word/2010/wordprocessingCanvas" xmlns:cx="http://schemas.microsoft.com/office/drawing/2014/chartex" xmlns:cx1="http://schemas.microsoft.com/office/drawing/2015/9/8/chartex" xmlns:cx2="http://schemas.microsoft.com/office/drawing/2015/10/21/chartex" xmlns:cx3="http://schemas.microsoft.com/office/drawing/2016/5/9/chartex" xmlns:cx4="http://schemas.microsoft.com/office/drawing/2016/5/10/chartex" xmlns:cx5="http://schemas.microsoft.com/office/drawing/2016/5/11/chartex" xmlns:cx6="http://schemas.microsoft.com/office/drawing/2016/5/12/chartex" xmlns:cx7="http://schemas.microsoft.com/office/drawing/2016/5/13/chartex" xmlns:cx8="http://schemas.microsoft.com/office/drawing/2016/5/14/chartex" xmlns:mc="http://schemas.openxmlformats.org/markup-compatibility/2006" xmlns:aink="http://schemas.microsoft.com/office/drawing/2016/ink" xmlns:am3d="http://schemas.microsoft.com/office/drawing/2017/model3d" xmlns:o="urn:schemas-microsoft-com:office:office" xmlns:r="http://schemas.openxmlformats.org/officeDocument/2006/relationships" xmlns:m="http://schemas.openxmlformats.org/officeDocument/2006/math" xmlns:v="urn:schemas-microsoft-com:vml" xmlns:wp14="http://schemas.microsoft.com/office/word/2010/wordprocessingDrawing" xmlns:wp="http://schemas.openxmlformats.org/drawingml/2006/wordprocessingDrawing" xmlns:w10="urn:schemas-microsoft-com:office:word" xmlns:w="http://schemas.openxmlformats.org/wordprocessingml/2006/main" xmlns:w14="http://schemas.microsoft.com/office/word/2010/wordml" xmlns:w15="http://schemas.microsoft.com/office/word/2012/wordml" xmlns:w16cex="http://schemas.microsoft.com/office/word/2018/wordml/cex" xmlns:w16cid="http://schemas.microsoft.com/office/word/2016/wordml/cid" xmlns:w16="http://schemas.microsoft.com/office/word/2018/wordml" xmlns:w16se="http://schemas.microsoft.com/office/word/2015/wordml/symex" xmlns:wpg="http://schemas.microsoft.com/office/word/2010/wordprocessingGroup" xmlns:wpi="http://schemas.microsoft.com/office/word/2010/wordprocessingInk" xmlns:wne="http://schemas.microsoft.com/office/word/2006/wordml" xmlns:wps="http://schemas.microsoft.com/office/word/2010/wordprocessingShape" mc:Ignorable="w14 w15 w16se w16cid w16 w16cex wp14">
+<w:hdr xmlns:wpc="http://schemas.microsoft.com/office/word/2010/wordprocessingCanvas" xmlns:cx="http://schemas.microsoft.com/office/drawing/2014/chartex" xmlns:cx1="http://schemas.microsoft.com/office/drawing/2015/9/8/chartex" xmlns:cx2="http://schemas.microsoft.com/office/drawing/2015/10/21/chartex" xmlns:cx3="http://schemas.microsoft.com/office/drawing/2016/5/9/chartex" xmlns:cx4="http://schemas.microsoft.com/office/drawing/2016/5/10/chartex" xmlns:cx5="http://schemas.microsoft.com/office/drawing/2016/5/11/chartex" xmlns:cx6="http://schemas.microsoft.com/office/drawing/2016/5/12/chartex" xmlns:cx7="http://schemas.microsoft.com/office/drawing/2016/5/13/chartex" xmlns:cx8="http://schemas.microsoft.com/office/drawing/2016/5/14/chartex" xmlns:mc="http://schemas.openxmlformats.org/markup-compatibility/2006" xmlns:aink="http://schemas.microsoft.com/office/drawing/2016/ink" xmlns:am3d="http://schemas.microsoft.com/office/drawing/2017/model3d" xmlns:o="urn:schemas-microsoft-com:office:office" xmlns:oel="http://schemas.microsoft.com/office/2019/extlst" xmlns:r="http://schemas.openxmlformats.org/officeDocument/2006/relationships" xmlns:m="http://schemas.openxmlformats.org/officeDocument/2006/math" xmlns:v="urn:schemas-microsoft-com:vml" xmlns:wp14="http://schemas.microsoft.com/office/word/2010/wordprocessingDrawing" xmlns:wp="http://schemas.openxmlformats.org/drawingml/2006/wordprocessingDrawing" xmlns:w10="urn:schemas-microsoft-com:office:word" xmlns:w="http://schemas.openxmlformats.org/wordprocessingml/2006/main" xmlns:w14="http://schemas.microsoft.com/office/word/2010/wordml" xmlns:w15="http://schemas.microsoft.com/office/word/2012/wordml" xmlns:w16cex="http://schemas.microsoft.com/office/word/2018/wordml/cex" xmlns:w16cid="http://schemas.microsoft.com/office/word/2016/wordml/cid" xmlns:w16="http://schemas.microsoft.com/office/word/2018/wordml" xmlns:w16sdtdh="http://schemas.microsoft.com/office/word/2020/wordml/sdtdatahash" xmlns:w16se="http://schemas.microsoft.com/office/word/2015/wordml/symex" xmlns:wpg="http://schemas.microsoft.com/office/word/2010/wordprocessingGroup" xmlns:wpi="http://schemas.microsoft.com/office/word/2010/wordprocessingInk" xmlns:wne="http://schemas.microsoft.com/office/word/2006/wordml" xmlns:wps="http://schemas.microsoft.com/office/word/2010/wordprocessingShape" mc:Ignorable="w14 w15 w16se w16cid w16 w16cex w16sdtdh wp14">
   <w:p>
     <w:pPr>
       <w:pStyle w:val="Header"/>
@@ -36884,7 +39693,7 @@
 </file>
 
 <file path=word/numbering.xml><?xml version="1.0" encoding="utf-8"?>
-<w:numbering xmlns:wpc="http://schemas.microsoft.com/office/word/2010/wordprocessingCanvas" xmlns:cx="http://schemas.microsoft.com/office/drawing/2014/chartex" xmlns:cx1="http://schemas.microsoft.com/office/drawing/2015/9/8/chartex" xmlns:cx2="http://schemas.microsoft.com/office/drawing/2015/10/21/chartex" xmlns:cx3="http://schemas.microsoft.com/office/drawing/2016/5/9/chartex" xmlns:cx4="http://schemas.microsoft.com/office/drawing/2016/5/10/chartex" xmlns:cx5="http://schemas.microsoft.com/office/drawing/2016/5/11/chartex" xmlns:cx6="http://schemas.microsoft.com/office/drawing/2016/5/12/chartex" xmlns:cx7="http://schemas.microsoft.com/office/drawing/2016/5/13/chartex" xmlns:cx8="http://schemas.microsoft.com/office/drawing/2016/5/14/chartex" xmlns:mc="http://schemas.openxmlformats.org/markup-compatibility/2006" xmlns:aink="http://schemas.microsoft.com/office/drawing/2016/ink" xmlns:am3d="http://schemas.microsoft.com/office/drawing/2017/model3d" xmlns:o="urn:schemas-microsoft-com:office:office" xmlns:r="http://schemas.openxmlformats.org/officeDocument/2006/relationships" xmlns:m="http://schemas.openxmlformats.org/officeDocument/2006/math" xmlns:v="urn:schemas-microsoft-com:vml" xmlns:wp14="http://schemas.microsoft.com/office/word/2010/wordprocessingDrawing" xmlns:wp="http://schemas.openxmlformats.org/drawingml/2006/wordprocessingDrawing" xmlns:w10="urn:schemas-microsoft-com:office:word" xmlns:w="http://schemas.openxmlformats.org/wordprocessingml/2006/main" xmlns:w14="http://schemas.microsoft.com/office/word/2010/wordml" xmlns:w15="http://schemas.microsoft.com/office/word/2012/wordml" xmlns:w16cex="http://schemas.microsoft.com/office/word/2018/wordml/cex" xmlns:w16cid="http://schemas.microsoft.com/office/word/2016/wordml/cid" xmlns:w16="http://schemas.microsoft.com/office/word/2018/wordml" xmlns:w16se="http://schemas.microsoft.com/office/word/2015/wordml/symex" xmlns:wpg="http://schemas.microsoft.com/office/word/2010/wordprocessingGroup" xmlns:wpi="http://schemas.microsoft.com/office/word/2010/wordprocessingInk" xmlns:wne="http://schemas.microsoft.com/office/word/2006/wordml" xmlns:wps="http://schemas.microsoft.com/office/word/2010/wordprocessingShape" mc:Ignorable="w14 w15 w16se w16cid w16 w16cex wp14">
+<w:numbering xmlns:wpc="http://schemas.microsoft.com/office/word/2010/wordprocessingCanvas" xmlns:cx="http://schemas.microsoft.com/office/drawing/2014/chartex" xmlns:cx1="http://schemas.microsoft.com/office/drawing/2015/9/8/chartex" xmlns:cx2="http://schemas.microsoft.com/office/drawing/2015/10/21/chartex" xmlns:cx3="http://schemas.microsoft.com/office/drawing/2016/5/9/chartex" xmlns:cx4="http://schemas.microsoft.com/office/drawing/2016/5/10/chartex" xmlns:cx5="http://schemas.microsoft.com/office/drawing/2016/5/11/chartex" xmlns:cx6="http://schemas.microsoft.com/office/drawing/2016/5/12/chartex" xmlns:cx7="http://schemas.microsoft.com/office/drawing/2016/5/13/chartex" xmlns:cx8="http://schemas.microsoft.com/office/drawing/2016/5/14/chartex" xmlns:mc="http://schemas.openxmlformats.org/markup-compatibility/2006" xmlns:aink="http://schemas.microsoft.com/office/drawing/2016/ink" xmlns:am3d="http://schemas.microsoft.com/office/drawing/2017/model3d" xmlns:o="urn:schemas-microsoft-com:office:office" xmlns:oel="http://schemas.microsoft.com/office/2019/extlst" xmlns:r="http://schemas.openxmlformats.org/officeDocument/2006/relationships" xmlns:m="http://schemas.openxmlformats.org/officeDocument/2006/math" xmlns:v="urn:schemas-microsoft-com:vml" xmlns:wp14="http://schemas.microsoft.com/office/word/2010/wordprocessingDrawing" xmlns:wp="http://schemas.openxmlformats.org/drawingml/2006/wordprocessingDrawing" xmlns:w10="urn:schemas-microsoft-com:office:word" xmlns:w="http://schemas.openxmlformats.org/wordprocessingml/2006/main" xmlns:w14="http://schemas.microsoft.com/office/word/2010/wordml" xmlns:w15="http://schemas.microsoft.com/office/word/2012/wordml" xmlns:w16cex="http://schemas.microsoft.com/office/word/2018/wordml/cex" xmlns:w16cid="http://schemas.microsoft.com/office/word/2016/wordml/cid" xmlns:w16="http://schemas.microsoft.com/office/word/2018/wordml" xmlns:w16sdtdh="http://schemas.microsoft.com/office/word/2020/wordml/sdtdatahash" xmlns:w16se="http://schemas.microsoft.com/office/word/2015/wordml/symex" xmlns:wpg="http://schemas.microsoft.com/office/word/2010/wordprocessingGroup" xmlns:wpi="http://schemas.microsoft.com/office/word/2010/wordprocessingInk" xmlns:wne="http://schemas.microsoft.com/office/word/2006/wordml" xmlns:wps="http://schemas.microsoft.com/office/word/2010/wordprocessingShape" mc:Ignorable="w14 w15 w16se w16cid w16 w16cex w16sdtdh wp14">
   <w:abstractNum w:abstractNumId="0" w15:restartNumberingAfterBreak="0">
     <w:nsid w:val="79DA746E"/>
     <w:multiLevelType w:val="hybridMultilevel"/>
@@ -36998,14 +39807,14 @@
       </w:rPr>
     </w:lvl>
   </w:abstractNum>
-  <w:num w:numId="1">
+  <w:num w:numId="1" w16cid:durableId="1863931449">
     <w:abstractNumId w:val="0"/>
   </w:num>
 </w:numbering>
 </file>
 
 <file path=word/styles.xml><?xml version="1.0" encoding="utf-8"?>
-<w:styles xmlns:mc="http://schemas.openxmlformats.org/markup-compatibility/2006" xmlns:r="http://schemas.openxmlformats.org/officeDocument/2006/relationships" xmlns:w="http://schemas.openxmlformats.org/wordprocessingml/2006/main" xmlns:w14="http://schemas.microsoft.com/office/word/2010/wordml" xmlns:w15="http://schemas.microsoft.com/office/word/2012/wordml" xmlns:w16cex="http://schemas.microsoft.com/office/word/2018/wordml/cex" xmlns:w16cid="http://schemas.microsoft.com/office/word/2016/wordml/cid" xmlns:w16="http://schemas.microsoft.com/office/word/2018/wordml" xmlns:w16se="http://schemas.microsoft.com/office/word/2015/wordml/symex" mc:Ignorable="w14 w15 w16se w16cid w16 w16cex">
+<w:styles xmlns:mc="http://schemas.openxmlformats.org/markup-compatibility/2006" xmlns:r="http://schemas.openxmlformats.org/officeDocument/2006/relationships" xmlns:w="http://schemas.openxmlformats.org/wordprocessingml/2006/main" xmlns:w14="http://schemas.microsoft.com/office/word/2010/wordml" xmlns:w15="http://schemas.microsoft.com/office/word/2012/wordml" xmlns:w16cex="http://schemas.microsoft.com/office/word/2018/wordml/cex" xmlns:w16cid="http://schemas.microsoft.com/office/word/2016/wordml/cid" xmlns:w16="http://schemas.microsoft.com/office/word/2018/wordml" xmlns:w16sdtdh="http://schemas.microsoft.com/office/word/2020/wordml/sdtdatahash" xmlns:w16se="http://schemas.microsoft.com/office/word/2015/wordml/symex" mc:Ignorable="w14 w15 w16se w16cid w16 w16cex w16sdtdh">
   <w:docDefaults>
     <w:rPrDefault>
       <w:rPr>
@@ -37418,7 +40227,6 @@
     <w:uiPriority w:val="99"/>
     <w:semiHidden/>
     <w:unhideWhenUsed/>
-    <w:qFormat/>
     <w:tblPr>
       <w:tblInd w:w="0" w:type="dxa"/>
       <w:tblCellMar>

</xml_diff>

<commit_message>
TS 4.6 Baraha Input files and Rudra Ghanam, Jatai - 21/02/2023
</commit_message>
<xml_diff>
--- a/rudra-ghana/Rudra Ghanam Tamil Corrections.docx
+++ b/rudra-ghana/Rudra Ghanam Tamil Corrections.docx
@@ -21,7 +21,27 @@
           <w:szCs w:val="32"/>
           <w:u w:val="single"/>
         </w:rPr>
-        <w:t xml:space="preserve">Rudra Ghanam – Sanskrit </w:t>
+        <w:t xml:space="preserve">Rudra Ghanam – </w:t>
+      </w:r>
+      <w:r>
+        <w:rPr>
+          <w:b/>
+          <w:bCs/>
+          <w:sz w:val="32"/>
+          <w:szCs w:val="32"/>
+          <w:u w:val="single"/>
+        </w:rPr>
+        <w:t>Tamil</w:t>
+      </w:r>
+      <w:r>
+        <w:rPr>
+          <w:b/>
+          <w:bCs/>
+          <w:sz w:val="32"/>
+          <w:szCs w:val="32"/>
+          <w:u w:val="single"/>
+        </w:rPr>
+        <w:t xml:space="preserve"> </w:t>
       </w:r>
       <w:r>
         <w:rPr>
@@ -47,12 +67,31 @@
         <w:rPr>
           <w:b/>
           <w:bCs/>
-          <w:color w:val="FF0000"/>
           <w:sz w:val="32"/>
           <w:szCs w:val="32"/>
           <w:u w:val="single"/>
         </w:rPr>
-        <w:t>Observed till 2022</w:t>
+        <w:t xml:space="preserve">Observed till </w:t>
+      </w:r>
+      <w:r>
+        <w:rPr>
+          <w:b/>
+          <w:bCs/>
+          <w:sz w:val="32"/>
+          <w:szCs w:val="32"/>
+          <w:u w:val="single"/>
+        </w:rPr>
+        <w:t>28th Feb</w:t>
+      </w:r>
+      <w:r>
+        <w:rPr>
+          <w:b/>
+          <w:bCs/>
+          <w:sz w:val="32"/>
+          <w:szCs w:val="32"/>
+          <w:u w:val="single"/>
+        </w:rPr>
+        <w:t xml:space="preserve"> 2023</w:t>
       </w:r>
     </w:p>
     <w:p>
@@ -68,23 +107,7 @@
           <w:b/>
           <w:bCs/>
         </w:rPr>
-        <w:t>(</w:t>
-      </w:r>
-      <w:proofErr w:type="gramStart"/>
-      <w:r>
-        <w:rPr>
-          <w:b/>
-          <w:bCs/>
-        </w:rPr>
-        <w:t>ignore</w:t>
-      </w:r>
-      <w:proofErr w:type="gramEnd"/>
-      <w:r>
-        <w:rPr>
-          <w:b/>
-          <w:bCs/>
-        </w:rPr>
-        <w:t xml:space="preserve"> those which are already incorporated in your book’s version and date)</w:t>
+        <w:t>(ignore those which are already incorporated in your book’s version and date)</w:t>
       </w:r>
     </w:p>
     <w:tbl>
@@ -1576,7 +1599,7 @@
       </w:tr>
       <w:tr>
         <w:trPr>
-          <w:trHeight w:val="1168"/>
+          <w:trHeight w:val="620"/>
         </w:trPr>
         <w:tc>
           <w:tcPr>
@@ -1962,6 +1985,299 @@
                 <w:lang w:bidi="ta-IN"/>
               </w:rPr>
               <w:lastRenderedPageBreak/>
+              <w:t>anuvAkam 10</w:t>
+            </w:r>
+          </w:p>
+          <w:p>
+            <w:pPr>
+              <w:spacing w:before="0" w:line="240" w:lineRule="auto"/>
+              <w:rPr>
+                <w:rFonts w:cs="Arial"/>
+                <w:b/>
+                <w:bCs/>
+                <w:sz w:val="28"/>
+                <w:szCs w:val="28"/>
+                <w:lang w:bidi="ta-IN"/>
+              </w:rPr>
+            </w:pPr>
+            <w:r>
+              <w:rPr>
+                <w:rFonts w:cs="Arial"/>
+                <w:b/>
+                <w:bCs/>
+                <w:sz w:val="28"/>
+                <w:szCs w:val="28"/>
+                <w:lang w:bidi="ta-IN"/>
+              </w:rPr>
+              <w:t>Statements 126,127 and 128</w:t>
+            </w:r>
+          </w:p>
+        </w:tc>
+        <w:tc>
+          <w:tcPr>
+            <w:tcW w:w="4945" w:type="dxa"/>
+          </w:tcPr>
+          <w:p>
+            <w:pPr>
+              <w:widowControl w:val="0"/>
+              <w:autoSpaceDE w:val="0"/>
+              <w:autoSpaceDN w:val="0"/>
+              <w:adjustRightInd w:val="0"/>
+              <w:spacing w:line="21" w:lineRule="atLeast"/>
+              <w:rPr>
+                <w:rFonts w:ascii="BRH Devanagari Extra" w:hAnsi="BRH Devanagari Extra" w:cs="BRH Devanagari Extra"/>
+                <w:sz w:val="40"/>
+                <w:szCs w:val="40"/>
+              </w:rPr>
+            </w:pPr>
+            <w:r>
+              <w:rPr>
+                <w:rFonts w:ascii="Latha" w:hAnsi="Latha" w:cs="Latha"/>
+                <w:sz w:val="28"/>
+                <w:szCs w:val="28"/>
+                <w:cs/>
+                <w:lang w:bidi="ta-IN"/>
+              </w:rPr>
+              <w:t>வ</w:t>
+            </w:r>
+            <w:r>
+              <w:rPr>
+                <w:rFonts w:ascii="BRH Tamil Tab Extra" w:hAnsi="BRH Tamil Tab Extra" w:cs="Latha"/>
+                <w:b/>
+                <w:sz w:val="36"/>
+                <w:szCs w:val="28"/>
+              </w:rPr>
+              <w:t>†</w:t>
+            </w:r>
+            <w:r>
+              <w:rPr>
+                <w:rFonts w:ascii="Latha" w:hAnsi="Latha" w:cs="Latha"/>
+                <w:sz w:val="28"/>
+                <w:szCs w:val="28"/>
+                <w:cs/>
+                <w:lang w:bidi="ta-IN"/>
+              </w:rPr>
+              <w:t>தீ</w:t>
+            </w:r>
+            <w:r>
+              <w:rPr>
+                <w:rFonts w:ascii="Latha" w:hAnsi="Latha" w:cs="Latha"/>
+                <w:b/>
+                <w:bCs/>
+                <w:position w:val="-12"/>
+                <w:sz w:val="28"/>
+                <w:szCs w:val="28"/>
+                <w:cs/>
+                <w:lang w:bidi="ta-IN"/>
+              </w:rPr>
+              <w:t>4</w:t>
+            </w:r>
+            <w:r>
+              <w:rPr>
+                <w:rFonts w:ascii="Latha" w:hAnsi="Latha" w:cs="Latha"/>
+                <w:sz w:val="28"/>
+                <w:szCs w:val="28"/>
+                <w:cs/>
+                <w:lang w:bidi="ta-IN"/>
+              </w:rPr>
+              <w:t>ர் வதீ</w:t>
+            </w:r>
+            <w:r>
+              <w:rPr>
+                <w:rFonts w:ascii="Latha" w:hAnsi="Latha" w:cs="Latha"/>
+                <w:b/>
+                <w:bCs/>
+                <w:position w:val="-12"/>
+                <w:sz w:val="28"/>
+                <w:szCs w:val="28"/>
+                <w:cs/>
+                <w:lang w:bidi="ta-IN"/>
+              </w:rPr>
+              <w:t>4</w:t>
+            </w:r>
+            <w:r>
+              <w:rPr>
+                <w:rFonts w:ascii="Latha" w:hAnsi="Latha" w:cs="Latha"/>
+                <w:sz w:val="28"/>
+                <w:szCs w:val="28"/>
+                <w:cs/>
+                <w:lang w:bidi="ta-IN"/>
+              </w:rPr>
+              <w:t>ர்</w:t>
+            </w:r>
+          </w:p>
+        </w:tc>
+        <w:tc>
+          <w:tcPr>
+            <w:tcW w:w="5220" w:type="dxa"/>
+          </w:tcPr>
+          <w:p>
+            <w:pPr>
+              <w:widowControl w:val="0"/>
+              <w:autoSpaceDE w:val="0"/>
+              <w:autoSpaceDN w:val="0"/>
+              <w:adjustRightInd w:val="0"/>
+              <w:spacing w:line="21" w:lineRule="atLeast"/>
+              <w:rPr>
+                <w:rFonts w:ascii="BRH Devanagari Extra" w:hAnsi="BRH Devanagari Extra" w:cs="BRH Devanagari Extra"/>
+                <w:sz w:val="40"/>
+                <w:szCs w:val="40"/>
+              </w:rPr>
+            </w:pPr>
+            <w:r>
+              <w:rPr>
+                <w:rFonts w:ascii="Latha" w:hAnsi="Latha" w:cs="Latha"/>
+                <w:sz w:val="28"/>
+                <w:szCs w:val="28"/>
+                <w:cs/>
+                <w:lang w:bidi="ta-IN"/>
+              </w:rPr>
+              <w:t>வ</w:t>
+            </w:r>
+            <w:r>
+              <w:rPr>
+                <w:rFonts w:ascii="BRH Tamil Tab Extra" w:hAnsi="BRH Tamil Tab Extra" w:cs="Latha"/>
+                <w:b/>
+                <w:sz w:val="36"/>
+                <w:szCs w:val="28"/>
+              </w:rPr>
+              <w:t>†</w:t>
+            </w:r>
+            <w:r>
+              <w:rPr>
+                <w:rFonts w:ascii="Latha" w:hAnsi="Latha" w:cs="Latha"/>
+                <w:sz w:val="28"/>
+                <w:szCs w:val="28"/>
+                <w:cs/>
+                <w:lang w:bidi="ta-IN"/>
+              </w:rPr>
+              <w:t>தீ</w:t>
+            </w:r>
+            <w:r>
+              <w:rPr>
+                <w:rFonts w:ascii="Latha" w:hAnsi="Latha" w:cs="Latha"/>
+                <w:b/>
+                <w:bCs/>
+                <w:position w:val="-12"/>
+                <w:sz w:val="28"/>
+                <w:szCs w:val="28"/>
+                <w:cs/>
+                <w:lang w:bidi="ta-IN"/>
+              </w:rPr>
+              <w:t>4</w:t>
+            </w:r>
+            <w:r>
+              <w:rPr>
+                <w:rFonts w:ascii="Latha" w:hAnsi="Latha" w:cs="Latha"/>
+                <w:sz w:val="28"/>
+                <w:szCs w:val="28"/>
+                <w:highlight w:val="green"/>
+                <w:cs/>
+                <w:lang w:bidi="ta-IN"/>
+              </w:rPr>
+              <w:t>ர்</w:t>
+            </w:r>
+            <w:r>
+              <w:rPr>
+                <w:rFonts w:ascii="Latha" w:hAnsi="Latha" w:cs="Latha"/>
+                <w:b/>
+                <w:bCs/>
+                <w:sz w:val="28"/>
+                <w:szCs w:val="28"/>
+                <w:highlight w:val="green"/>
+                <w:lang w:bidi="ta-IN"/>
+              </w:rPr>
+              <w:t>.</w:t>
+            </w:r>
+            <w:r>
+              <w:rPr>
+                <w:rFonts w:ascii="Latha" w:hAnsi="Latha" w:cs="Latha"/>
+                <w:sz w:val="28"/>
+                <w:szCs w:val="28"/>
+                <w:cs/>
+                <w:lang w:bidi="ta-IN"/>
+              </w:rPr>
+              <w:t xml:space="preserve"> வதீ</w:t>
+            </w:r>
+            <w:r>
+              <w:rPr>
+                <w:rFonts w:ascii="Latha" w:hAnsi="Latha" w:cs="Latha"/>
+                <w:b/>
+                <w:bCs/>
+                <w:position w:val="-12"/>
+                <w:sz w:val="28"/>
+                <w:szCs w:val="28"/>
+                <w:cs/>
+                <w:lang w:bidi="ta-IN"/>
+              </w:rPr>
+              <w:t>4</w:t>
+            </w:r>
+            <w:r>
+              <w:rPr>
+                <w:rFonts w:ascii="Latha" w:hAnsi="Latha" w:cs="Latha"/>
+                <w:sz w:val="28"/>
+                <w:szCs w:val="28"/>
+                <w:cs/>
+                <w:lang w:bidi="ta-IN"/>
+              </w:rPr>
+              <w:t>ர்</w:t>
+            </w:r>
+            <w:r>
+              <w:rPr>
+                <w:rFonts w:ascii="BRH Devanagari Extra" w:hAnsi="BRH Devanagari Extra" w:cs="BRH Devanagari Extra"/>
+                <w:sz w:val="40"/>
+                <w:szCs w:val="40"/>
+              </w:rPr>
+              <w:t xml:space="preserve"> </w:t>
+            </w:r>
+            <w:r>
+              <w:rPr>
+                <w:rFonts w:cs="Arial"/>
+                <w:sz w:val="28"/>
+                <w:szCs w:val="28"/>
+              </w:rPr>
+              <w:t>(dot representing</w:t>
+            </w:r>
+            <w:r>
+              <w:rPr>
+                <w:rFonts w:cs="Arial"/>
+                <w:sz w:val="28"/>
+                <w:szCs w:val="28"/>
+              </w:rPr>
+              <w:t xml:space="preserve"> svara bakti in four places)</w:t>
+            </w:r>
+          </w:p>
+        </w:tc>
+      </w:tr>
+      <w:tr>
+        <w:trPr>
+          <w:trHeight w:val="1168"/>
+        </w:trPr>
+        <w:tc>
+          <w:tcPr>
+            <w:tcW w:w="3452" w:type="dxa"/>
+          </w:tcPr>
+          <w:p>
+            <w:pPr>
+              <w:spacing w:before="0" w:line="240" w:lineRule="auto"/>
+              <w:rPr>
+                <w:rFonts w:cs="Arial"/>
+                <w:b/>
+                <w:bCs/>
+                <w:sz w:val="28"/>
+                <w:szCs w:val="28"/>
+                <w:lang w:bidi="ta-IN"/>
+              </w:rPr>
+            </w:pPr>
+            <w:r>
+              <w:rPr>
+                <w:rFonts w:cs="Arial"/>
+                <w:b/>
+                <w:bCs/>
+                <w:sz w:val="28"/>
+                <w:szCs w:val="28"/>
+                <w:lang w:bidi="ta-IN"/>
+              </w:rPr>
               <w:t>Section 1.13</w:t>
             </w:r>
           </w:p>
@@ -2610,23 +2926,7 @@
           <w:b/>
           <w:bCs/>
         </w:rPr>
-        <w:t>(</w:t>
-      </w:r>
-      <w:proofErr w:type="gramStart"/>
-      <w:r>
-        <w:rPr>
-          <w:b/>
-          <w:bCs/>
-        </w:rPr>
-        <w:t>ignore</w:t>
-      </w:r>
-      <w:proofErr w:type="gramEnd"/>
-      <w:r>
-        <w:rPr>
-          <w:b/>
-          <w:bCs/>
-        </w:rPr>
-        <w:t xml:space="preserve"> those which are already incorporated in your book’s version and date)</w:t>
+        <w:t>(ignore those which are already incorporated in your book’s version and date)</w:t>
       </w:r>
     </w:p>
     <w:tbl>
@@ -2812,20 +3112,8 @@
                 <w:lang w:bidi="ta-IN"/>
               </w:rPr>
               <w:br/>
-            </w:r>
-            <w:proofErr w:type="gramStart"/>
-            <w:r>
-              <w:rPr>
-                <w:rFonts w:cs="Arial"/>
-                <w:b/>
-                <w:bCs/>
-                <w:sz w:val="28"/>
-                <w:szCs w:val="28"/>
-                <w:lang w:bidi="ta-IN"/>
-              </w:rPr>
               <w:t>Statement  42</w:t>
             </w:r>
-            <w:proofErr w:type="gramEnd"/>
           </w:p>
         </w:tc>
         <w:tc>
@@ -3245,30 +3533,7 @@
                 <w:lang w:bidi="ta-IN"/>
               </w:rPr>
               <w:br/>
-            </w:r>
-            <w:proofErr w:type="gramStart"/>
-            <w:r>
-              <w:rPr>
-                <w:rFonts w:cs="Arial"/>
-                <w:b/>
-                <w:bCs/>
-                <w:sz w:val="28"/>
-                <w:szCs w:val="28"/>
-                <w:lang w:bidi="ta-IN"/>
-              </w:rPr>
-              <w:t>Statement  152</w:t>
-            </w:r>
-            <w:proofErr w:type="gramEnd"/>
-            <w:r>
-              <w:rPr>
-                <w:rFonts w:cs="Arial"/>
-                <w:b/>
-                <w:bCs/>
-                <w:sz w:val="28"/>
-                <w:szCs w:val="28"/>
-                <w:lang w:bidi="ta-IN"/>
-              </w:rPr>
-              <w:t xml:space="preserve"> towards end</w:t>
+              <w:t>Statement  152 towards end</w:t>
             </w:r>
           </w:p>
         </w:tc>
@@ -3874,6 +4139,7 @@
                 <w:szCs w:val="28"/>
                 <w:lang w:bidi="ta-IN"/>
               </w:rPr>
+              <w:lastRenderedPageBreak/>
               <w:t>Anuvaakam 1</w:t>
             </w:r>
           </w:p>
@@ -3898,7 +4164,6 @@
                 <w:szCs w:val="28"/>
                 <w:lang w:bidi="ta-IN"/>
               </w:rPr>
-              <w:lastRenderedPageBreak/>
               <w:t>In Ghanam Line</w:t>
             </w:r>
             <w:r>
@@ -3911,20 +4176,8 @@
                 <w:lang w:bidi="ta-IN"/>
               </w:rPr>
               <w:br/>
-            </w:r>
-            <w:proofErr w:type="gramStart"/>
-            <w:r>
-              <w:rPr>
-                <w:rFonts w:cs="Arial"/>
-                <w:b/>
-                <w:bCs/>
-                <w:sz w:val="28"/>
-                <w:szCs w:val="28"/>
-                <w:lang w:bidi="ta-IN"/>
-              </w:rPr>
               <w:t>Statement  207</w:t>
             </w:r>
-            <w:proofErr w:type="gramEnd"/>
           </w:p>
         </w:tc>
         <w:tc>
@@ -3950,7 +4203,6 @@
                 <w:cs/>
                 <w:lang w:bidi="ta-IN"/>
               </w:rPr>
-              <w:lastRenderedPageBreak/>
               <w:t>மீ</w:t>
             </w:r>
             <w:r>
@@ -4411,30 +4663,7 @@
                 <w:lang w:bidi="ta-IN"/>
               </w:rPr>
               <w:br/>
-            </w:r>
-            <w:proofErr w:type="gramStart"/>
-            <w:r>
-              <w:rPr>
-                <w:rFonts w:cs="Arial"/>
-                <w:b/>
-                <w:bCs/>
-                <w:sz w:val="28"/>
-                <w:szCs w:val="28"/>
-                <w:lang w:bidi="ta-IN"/>
-              </w:rPr>
-              <w:t>Statement  31</w:t>
-            </w:r>
-            <w:proofErr w:type="gramEnd"/>
-            <w:r>
-              <w:rPr>
-                <w:rFonts w:cs="Arial"/>
-                <w:b/>
-                <w:bCs/>
-                <w:sz w:val="28"/>
-                <w:szCs w:val="28"/>
-                <w:lang w:bidi="ta-IN"/>
-              </w:rPr>
-              <w:t>, 32 &amp; 33</w:t>
+              <w:t>Statement  31, 32 &amp; 33</w:t>
             </w:r>
           </w:p>
         </w:tc>
@@ -4703,30 +4932,7 @@
                 <w:lang w:bidi="ta-IN"/>
               </w:rPr>
               <w:br/>
-            </w:r>
-            <w:proofErr w:type="gramStart"/>
-            <w:r>
-              <w:rPr>
-                <w:rFonts w:cs="Arial"/>
-                <w:b/>
-                <w:bCs/>
-                <w:sz w:val="28"/>
-                <w:szCs w:val="28"/>
-                <w:lang w:bidi="ta-IN"/>
-              </w:rPr>
-              <w:t>Statement  31</w:t>
-            </w:r>
-            <w:proofErr w:type="gramEnd"/>
-            <w:r>
-              <w:rPr>
-                <w:rFonts w:cs="Arial"/>
-                <w:b/>
-                <w:bCs/>
-                <w:sz w:val="28"/>
-                <w:szCs w:val="28"/>
-                <w:lang w:bidi="ta-IN"/>
-              </w:rPr>
-              <w:t>,</w:t>
+              <w:t>Statement  31,</w:t>
             </w:r>
           </w:p>
         </w:tc>
@@ -5114,20 +5320,8 @@
                 <w:lang w:bidi="ta-IN"/>
               </w:rPr>
               <w:br/>
-            </w:r>
-            <w:proofErr w:type="gramStart"/>
-            <w:r>
-              <w:rPr>
-                <w:rFonts w:cs="Arial"/>
-                <w:b/>
-                <w:bCs/>
-                <w:sz w:val="28"/>
-                <w:szCs w:val="28"/>
-                <w:lang w:bidi="ta-IN"/>
-              </w:rPr>
               <w:t>Statement  53</w:t>
             </w:r>
-            <w:proofErr w:type="gramEnd"/>
           </w:p>
         </w:tc>
         <w:tc>
@@ -5540,20 +5734,8 @@
                 <w:lang w:bidi="ta-IN"/>
               </w:rPr>
               <w:br/>
-            </w:r>
-            <w:proofErr w:type="gramStart"/>
-            <w:r>
-              <w:rPr>
-                <w:rFonts w:cs="Arial"/>
-                <w:b/>
-                <w:bCs/>
-                <w:sz w:val="28"/>
-                <w:szCs w:val="28"/>
-                <w:lang w:bidi="ta-IN"/>
-              </w:rPr>
               <w:t>Statement  130</w:t>
             </w:r>
-            <w:proofErr w:type="gramEnd"/>
           </w:p>
         </w:tc>
         <w:tc>
@@ -5857,20 +6039,8 @@
                 <w:lang w:bidi="ta-IN"/>
               </w:rPr>
               <w:br/>
-            </w:r>
-            <w:proofErr w:type="gramStart"/>
-            <w:r>
-              <w:rPr>
-                <w:rFonts w:cs="Arial"/>
-                <w:b/>
-                <w:bCs/>
-                <w:sz w:val="28"/>
-                <w:szCs w:val="28"/>
-                <w:lang w:bidi="ta-IN"/>
-              </w:rPr>
               <w:t>Statement  72</w:t>
             </w:r>
-            <w:proofErr w:type="gramEnd"/>
           </w:p>
         </w:tc>
         <w:tc>
@@ -6422,27 +6592,7 @@
                 <w:sz w:val="28"/>
                 <w:szCs w:val="28"/>
               </w:rPr>
-              <w:t>(</w:t>
-            </w:r>
-            <w:proofErr w:type="gramStart"/>
-            <w:r>
-              <w:rPr>
-                <w:rFonts w:ascii="Latha" w:hAnsi="Latha" w:cs="Latha"/>
-                <w:b/>
-                <w:sz w:val="28"/>
-                <w:szCs w:val="28"/>
-              </w:rPr>
-              <w:t>deletion</w:t>
-            </w:r>
-            <w:proofErr w:type="gramEnd"/>
-            <w:r>
-              <w:rPr>
-                <w:rFonts w:ascii="Latha" w:hAnsi="Latha" w:cs="Latha"/>
-                <w:b/>
-                <w:sz w:val="28"/>
-                <w:szCs w:val="28"/>
-              </w:rPr>
-              <w:t xml:space="preserve"> of ‘g’ now added)</w:t>
+              <w:t>(deletion of ‘g’ now added)</w:t>
             </w:r>
           </w:p>
         </w:tc>
@@ -6509,20 +6659,8 @@
                 <w:lang w:bidi="ta-IN"/>
               </w:rPr>
               <w:br/>
-            </w:r>
-            <w:proofErr w:type="gramStart"/>
-            <w:r>
-              <w:rPr>
-                <w:rFonts w:cs="Arial"/>
-                <w:b/>
-                <w:bCs/>
-                <w:sz w:val="28"/>
-                <w:szCs w:val="28"/>
-                <w:lang w:bidi="ta-IN"/>
-              </w:rPr>
               <w:t>Statement  122</w:t>
             </w:r>
-            <w:proofErr w:type="gramEnd"/>
           </w:p>
         </w:tc>
         <w:tc>
@@ -6774,6 +6912,7 @@
                 <w:szCs w:val="28"/>
                 <w:lang w:bidi="ta-IN"/>
               </w:rPr>
+              <w:lastRenderedPageBreak/>
               <w:t>Anuvaakam 5</w:t>
             </w:r>
           </w:p>
@@ -6810,30 +6949,7 @@
                 <w:lang w:bidi="ta-IN"/>
               </w:rPr>
               <w:br/>
-            </w:r>
-            <w:proofErr w:type="gramStart"/>
-            <w:r>
-              <w:rPr>
-                <w:rFonts w:cs="Arial"/>
-                <w:b/>
-                <w:bCs/>
-                <w:sz w:val="28"/>
-                <w:szCs w:val="28"/>
-                <w:lang w:bidi="ta-IN"/>
-              </w:rPr>
-              <w:t>Statement  18</w:t>
-            </w:r>
-            <w:proofErr w:type="gramEnd"/>
-            <w:r>
-              <w:rPr>
-                <w:rFonts w:cs="Arial"/>
-                <w:b/>
-                <w:bCs/>
-                <w:sz w:val="28"/>
-                <w:szCs w:val="28"/>
-                <w:lang w:bidi="ta-IN"/>
-              </w:rPr>
-              <w:t xml:space="preserve"> ( 1place) </w:t>
+              <w:t xml:space="preserve">Statement  18 ( 1place) </w:t>
             </w:r>
           </w:p>
           <w:p>
@@ -6848,30 +6964,16 @@
                 <w:lang w:bidi="ta-IN"/>
               </w:rPr>
             </w:pPr>
-            <w:proofErr w:type="gramStart"/>
-            <w:r>
-              <w:rPr>
-                <w:rFonts w:cs="Arial"/>
-                <w:b/>
-                <w:bCs/>
-                <w:sz w:val="28"/>
-                <w:szCs w:val="28"/>
-                <w:lang w:bidi="ta-IN"/>
-              </w:rPr>
-              <w:lastRenderedPageBreak/>
-              <w:t>Statement  19</w:t>
-            </w:r>
-            <w:proofErr w:type="gramEnd"/>
-            <w:r>
-              <w:rPr>
-                <w:rFonts w:cs="Arial"/>
-                <w:b/>
-                <w:bCs/>
-                <w:sz w:val="28"/>
-                <w:szCs w:val="28"/>
-                <w:lang w:bidi="ta-IN"/>
-              </w:rPr>
-              <w:t xml:space="preserve"> (2 places)</w:t>
+            <w:r>
+              <w:rPr>
+                <w:rFonts w:cs="Arial"/>
+                <w:b/>
+                <w:bCs/>
+                <w:sz w:val="28"/>
+                <w:szCs w:val="28"/>
+                <w:lang w:bidi="ta-IN"/>
+              </w:rPr>
+              <w:t>Statement  19 (2 places)</w:t>
             </w:r>
           </w:p>
         </w:tc>
@@ -6899,7 +7001,6 @@
                 <w:cs/>
                 <w:lang w:bidi="ta-IN"/>
               </w:rPr>
-              <w:lastRenderedPageBreak/>
               <w:t>க</w:t>
             </w:r>
             <w:r>
@@ -7108,20 +7209,8 @@
                 <w:lang w:bidi="ta-IN"/>
               </w:rPr>
               <w:br/>
-            </w:r>
-            <w:proofErr w:type="gramStart"/>
-            <w:r>
-              <w:rPr>
-                <w:rFonts w:cs="Arial"/>
-                <w:b/>
-                <w:bCs/>
-                <w:sz w:val="28"/>
-                <w:szCs w:val="28"/>
-                <w:lang w:bidi="ta-IN"/>
-              </w:rPr>
               <w:t>Statement  58</w:t>
             </w:r>
-            <w:proofErr w:type="gramEnd"/>
           </w:p>
         </w:tc>
         <w:tc>
@@ -8048,20 +8137,8 @@
                 <w:lang w:bidi="ta-IN"/>
               </w:rPr>
               <w:br/>
-            </w:r>
-            <w:proofErr w:type="gramStart"/>
-            <w:r>
-              <w:rPr>
-                <w:rFonts w:cs="Arial"/>
-                <w:b/>
-                <w:bCs/>
-                <w:sz w:val="28"/>
-                <w:szCs w:val="28"/>
-                <w:lang w:bidi="ta-IN"/>
-              </w:rPr>
               <w:t>Statement  28</w:t>
             </w:r>
-            <w:proofErr w:type="gramEnd"/>
           </w:p>
         </w:tc>
         <w:tc>
@@ -8508,20 +8585,8 @@
                 <w:lang w:bidi="ta-IN"/>
               </w:rPr>
               <w:br/>
-            </w:r>
-            <w:proofErr w:type="gramStart"/>
-            <w:r>
-              <w:rPr>
-                <w:rFonts w:cs="Arial"/>
-                <w:b/>
-                <w:bCs/>
-                <w:sz w:val="28"/>
-                <w:szCs w:val="28"/>
-                <w:lang w:bidi="ta-IN"/>
-              </w:rPr>
               <w:t>Statement  14</w:t>
             </w:r>
-            <w:proofErr w:type="gramEnd"/>
           </w:p>
         </w:tc>
         <w:tc>
@@ -8768,20 +8833,8 @@
                 <w:lang w:bidi="ta-IN"/>
               </w:rPr>
               <w:br/>
-            </w:r>
-            <w:proofErr w:type="gramStart"/>
-            <w:r>
-              <w:rPr>
-                <w:rFonts w:cs="Arial"/>
-                <w:b/>
-                <w:bCs/>
-                <w:sz w:val="28"/>
-                <w:szCs w:val="28"/>
-                <w:lang w:bidi="ta-IN"/>
-              </w:rPr>
               <w:t>Statement  52</w:t>
             </w:r>
-            <w:proofErr w:type="gramEnd"/>
           </w:p>
         </w:tc>
         <w:tc>
@@ -9159,30 +9212,7 @@
                 <w:lang w:bidi="ta-IN"/>
               </w:rPr>
               <w:br/>
-            </w:r>
-            <w:proofErr w:type="gramStart"/>
-            <w:r>
-              <w:rPr>
-                <w:rFonts w:cs="Arial"/>
-                <w:b/>
-                <w:bCs/>
-                <w:sz w:val="28"/>
-                <w:szCs w:val="28"/>
-                <w:lang w:bidi="ta-IN"/>
-              </w:rPr>
-              <w:t>Statement  91</w:t>
-            </w:r>
-            <w:proofErr w:type="gramEnd"/>
-            <w:r>
-              <w:rPr>
-                <w:rFonts w:cs="Arial"/>
-                <w:b/>
-                <w:bCs/>
-                <w:sz w:val="28"/>
-                <w:szCs w:val="28"/>
-                <w:lang w:bidi="ta-IN"/>
-              </w:rPr>
-              <w:t xml:space="preserve"> end</w:t>
+              <w:t>Statement  91 end</w:t>
             </w:r>
           </w:p>
         </w:tc>
@@ -9522,6 +9552,7 @@
                 <w:szCs w:val="28"/>
                 <w:lang w:bidi="ta-IN"/>
               </w:rPr>
+              <w:lastRenderedPageBreak/>
               <w:t>Anuvaakam 10</w:t>
             </w:r>
           </w:p>
@@ -9708,27 +9739,7 @@
                 <w:szCs w:val="28"/>
                 <w:lang w:bidi="ta-IN"/>
               </w:rPr>
-              <w:t>(</w:t>
-            </w:r>
-            <w:proofErr w:type="gramStart"/>
-            <w:r>
-              <w:rPr>
-                <w:rFonts w:ascii="Latha" w:hAnsi="Latha" w:cs="Latha"/>
-                <w:sz w:val="28"/>
-                <w:szCs w:val="28"/>
-                <w:lang w:bidi="ta-IN"/>
-              </w:rPr>
-              <w:t>after</w:t>
-            </w:r>
-            <w:proofErr w:type="gramEnd"/>
-            <w:r>
-              <w:rPr>
-                <w:rFonts w:ascii="Latha" w:hAnsi="Latha" w:cs="Latha"/>
-                <w:sz w:val="28"/>
-                <w:szCs w:val="28"/>
-                <w:lang w:bidi="ta-IN"/>
-              </w:rPr>
-              <w:t xml:space="preserve"> pate ‘a’ elides)</w:t>
+              <w:t>(after pate ‘a’ elides)</w:t>
             </w:r>
           </w:p>
         </w:tc>
@@ -9875,7 +9886,6 @@
                 <w:szCs w:val="28"/>
                 <w:lang w:bidi="ta-IN"/>
               </w:rPr>
-              <w:lastRenderedPageBreak/>
               <w:t>Anuvaakam 10</w:t>
             </w:r>
           </w:p>
@@ -9936,20 +9946,8 @@
                 <w:lang w:bidi="ta-IN"/>
               </w:rPr>
               <w:br/>
-            </w:r>
-            <w:proofErr w:type="gramStart"/>
-            <w:r>
-              <w:rPr>
-                <w:rFonts w:cs="Arial"/>
-                <w:b/>
-                <w:bCs/>
-                <w:sz w:val="28"/>
-                <w:szCs w:val="28"/>
-                <w:lang w:bidi="ta-IN"/>
-              </w:rPr>
               <w:t>Statement  31</w:t>
             </w:r>
-            <w:proofErr w:type="gramEnd"/>
             <w:r>
               <w:rPr>
                 <w:rFonts w:cs="Arial"/>
@@ -10984,20 +10982,8 @@
                 <w:lang w:bidi="ta-IN"/>
               </w:rPr>
               <w:br/>
-            </w:r>
-            <w:proofErr w:type="gramStart"/>
-            <w:r>
-              <w:rPr>
-                <w:rFonts w:cs="Arial"/>
-                <w:b/>
-                <w:bCs/>
-                <w:sz w:val="28"/>
-                <w:szCs w:val="28"/>
-                <w:lang w:bidi="ta-IN"/>
-              </w:rPr>
               <w:t>Statement  108</w:t>
             </w:r>
-            <w:proofErr w:type="gramEnd"/>
           </w:p>
         </w:tc>
         <w:tc>
@@ -11361,20 +11347,8 @@
                 <w:lang w:bidi="ta-IN"/>
               </w:rPr>
               <w:br/>
-            </w:r>
-            <w:proofErr w:type="gramStart"/>
-            <w:r>
-              <w:rPr>
-                <w:rFonts w:cs="Arial"/>
-                <w:b/>
-                <w:bCs/>
-                <w:sz w:val="28"/>
-                <w:szCs w:val="28"/>
-                <w:lang w:bidi="ta-IN"/>
-              </w:rPr>
               <w:t>Statement  111</w:t>
             </w:r>
-            <w:proofErr w:type="gramEnd"/>
           </w:p>
         </w:tc>
         <w:tc>
@@ -11626,20 +11600,8 @@
                 <w:lang w:bidi="ta-IN"/>
               </w:rPr>
               <w:br/>
-            </w:r>
-            <w:proofErr w:type="gramStart"/>
-            <w:r>
-              <w:rPr>
-                <w:rFonts w:cs="Arial"/>
-                <w:b/>
-                <w:bCs/>
-                <w:sz w:val="28"/>
-                <w:szCs w:val="28"/>
-                <w:lang w:bidi="ta-IN"/>
-              </w:rPr>
               <w:t>Statement  168</w:t>
             </w:r>
-            <w:proofErr w:type="gramEnd"/>
           </w:p>
         </w:tc>
         <w:tc>
@@ -12035,30 +11997,7 @@
                 <w:lang w:bidi="ta-IN"/>
               </w:rPr>
               <w:br/>
-            </w:r>
-            <w:proofErr w:type="gramStart"/>
-            <w:r>
-              <w:rPr>
-                <w:rFonts w:cs="Arial"/>
-                <w:b/>
-                <w:bCs/>
-                <w:sz w:val="28"/>
-                <w:szCs w:val="28"/>
-                <w:lang w:bidi="ta-IN"/>
-              </w:rPr>
-              <w:t>Statement  171</w:t>
-            </w:r>
-            <w:proofErr w:type="gramEnd"/>
-            <w:r>
-              <w:rPr>
-                <w:rFonts w:cs="Arial"/>
-                <w:b/>
-                <w:bCs/>
-                <w:sz w:val="28"/>
-                <w:szCs w:val="28"/>
-                <w:lang w:bidi="ta-IN"/>
-              </w:rPr>
-              <w:t xml:space="preserve"> – 1 corr</w:t>
+              <w:t>Statement  171 – 1 corr</w:t>
             </w:r>
           </w:p>
           <w:p>
@@ -12073,29 +12012,17 @@
                 <w:lang w:bidi="ta-IN"/>
               </w:rPr>
             </w:pPr>
-            <w:proofErr w:type="gramStart"/>
-            <w:r>
-              <w:rPr>
-                <w:rFonts w:cs="Arial"/>
-                <w:b/>
-                <w:bCs/>
-                <w:sz w:val="28"/>
-                <w:szCs w:val="28"/>
-                <w:lang w:bidi="ta-IN"/>
-              </w:rPr>
-              <w:t>Statement  172</w:t>
-            </w:r>
-            <w:proofErr w:type="gramEnd"/>
-            <w:r>
-              <w:rPr>
-                <w:rFonts w:cs="Arial"/>
-                <w:b/>
-                <w:bCs/>
-                <w:sz w:val="28"/>
-                <w:szCs w:val="28"/>
-                <w:lang w:bidi="ta-IN"/>
-              </w:rPr>
-              <w:t xml:space="preserve"> – 1 corr</w:t>
+            <w:r>
+              <w:rPr>
+                <w:rFonts w:cs="Arial"/>
+                <w:b/>
+                <w:bCs/>
+                <w:sz w:val="28"/>
+                <w:szCs w:val="28"/>
+                <w:lang w:bidi="ta-IN"/>
+              </w:rPr>
+              <w:lastRenderedPageBreak/>
+              <w:t>Statement  172 – 1 corr</w:t>
             </w:r>
           </w:p>
           <w:p>
@@ -12110,29 +12037,16 @@
                 <w:lang w:bidi="ta-IN"/>
               </w:rPr>
             </w:pPr>
-            <w:proofErr w:type="gramStart"/>
-            <w:r>
-              <w:rPr>
-                <w:rFonts w:cs="Arial"/>
-                <w:b/>
-                <w:bCs/>
-                <w:sz w:val="28"/>
-                <w:szCs w:val="28"/>
-                <w:lang w:bidi="ta-IN"/>
-              </w:rPr>
-              <w:t>Statement  172</w:t>
-            </w:r>
-            <w:proofErr w:type="gramEnd"/>
-            <w:r>
-              <w:rPr>
-                <w:rFonts w:cs="Arial"/>
-                <w:b/>
-                <w:bCs/>
-                <w:sz w:val="28"/>
-                <w:szCs w:val="28"/>
-                <w:lang w:bidi="ta-IN"/>
-              </w:rPr>
-              <w:t xml:space="preserve"> – 2 corrs</w:t>
+            <w:r>
+              <w:rPr>
+                <w:rFonts w:cs="Arial"/>
+                <w:b/>
+                <w:bCs/>
+                <w:sz w:val="28"/>
+                <w:szCs w:val="28"/>
+                <w:lang w:bidi="ta-IN"/>
+              </w:rPr>
+              <w:t>Statement  172 – 2 corrs</w:t>
             </w:r>
           </w:p>
           <w:p>
@@ -12172,6 +12086,7 @@
                 <w:cs/>
                 <w:lang w:bidi="ta-IN"/>
               </w:rPr>
+              <w:lastRenderedPageBreak/>
               <w:t>ஸ்தவா</w:t>
             </w:r>
             <w:r>
@@ -12414,20 +12329,8 @@
                 <w:lang w:bidi="ta-IN"/>
               </w:rPr>
               <w:br/>
-            </w:r>
-            <w:proofErr w:type="gramStart"/>
-            <w:r>
-              <w:rPr>
-                <w:rFonts w:cs="Arial"/>
-                <w:b/>
-                <w:bCs/>
-                <w:sz w:val="28"/>
-                <w:szCs w:val="28"/>
-                <w:lang w:bidi="ta-IN"/>
-              </w:rPr>
               <w:t>Statement  198</w:t>
             </w:r>
-            <w:proofErr w:type="gramEnd"/>
           </w:p>
         </w:tc>
         <w:tc>
@@ -12803,7 +12706,6 @@
                 <w:szCs w:val="28"/>
                 <w:lang w:bidi="ta-IN"/>
               </w:rPr>
-              <w:lastRenderedPageBreak/>
               <w:t>Anuvaakam 10</w:t>
             </w:r>
           </w:p>
@@ -12840,20 +12742,8 @@
                 <w:lang w:bidi="ta-IN"/>
               </w:rPr>
               <w:br/>
-            </w:r>
-            <w:proofErr w:type="gramStart"/>
-            <w:r>
-              <w:rPr>
-                <w:rFonts w:cs="Arial"/>
-                <w:b/>
-                <w:bCs/>
-                <w:sz w:val="28"/>
-                <w:szCs w:val="28"/>
-                <w:lang w:bidi="ta-IN"/>
-              </w:rPr>
               <w:t>Statement  203</w:t>
             </w:r>
-            <w:proofErr w:type="gramEnd"/>
           </w:p>
         </w:tc>
         <w:tc>
@@ -13258,25 +13148,7 @@
                 <w:sz w:val="28"/>
                 <w:szCs w:val="28"/>
               </w:rPr>
-              <w:t>(</w:t>
-            </w:r>
-            <w:proofErr w:type="gramStart"/>
-            <w:r>
-              <w:rPr>
-                <w:rFonts w:ascii="Latha" w:hAnsi="Latha" w:cs="Latha"/>
-                <w:sz w:val="28"/>
-                <w:szCs w:val="28"/>
-              </w:rPr>
-              <w:t>missing</w:t>
-            </w:r>
-            <w:proofErr w:type="gramEnd"/>
-            <w:r>
-              <w:rPr>
-                <w:rFonts w:ascii="Latha" w:hAnsi="Latha" w:cs="Latha"/>
-                <w:sz w:val="28"/>
-                <w:szCs w:val="28"/>
-              </w:rPr>
-              <w:t xml:space="preserve"> visargam)</w:t>
+              <w:t>(missing visargam)</w:t>
             </w:r>
           </w:p>
         </w:tc>
@@ -13343,20 +13215,8 @@
                 <w:lang w:bidi="ta-IN"/>
               </w:rPr>
               <w:br/>
-            </w:r>
-            <w:proofErr w:type="gramStart"/>
-            <w:r>
-              <w:rPr>
-                <w:rFonts w:cs="Arial"/>
-                <w:b/>
-                <w:bCs/>
-                <w:sz w:val="28"/>
-                <w:szCs w:val="28"/>
-                <w:lang w:bidi="ta-IN"/>
-              </w:rPr>
               <w:t>Statement  209</w:t>
             </w:r>
-            <w:proofErr w:type="gramEnd"/>
           </w:p>
         </w:tc>
         <w:tc>
@@ -13957,20 +13817,8 @@
                 <w:lang w:bidi="ta-IN"/>
               </w:rPr>
               <w:br/>
-            </w:r>
-            <w:proofErr w:type="gramStart"/>
-            <w:r>
-              <w:rPr>
-                <w:rFonts w:cs="Arial"/>
-                <w:b/>
-                <w:bCs/>
-                <w:sz w:val="28"/>
-                <w:szCs w:val="28"/>
-                <w:lang w:bidi="ta-IN"/>
-              </w:rPr>
               <w:t>Statement  249</w:t>
             </w:r>
-            <w:proofErr w:type="gramEnd"/>
           </w:p>
         </w:tc>
         <w:tc>
@@ -14592,20 +14440,8 @@
                 <w:lang w:bidi="ta-IN"/>
               </w:rPr>
               <w:br/>
-            </w:r>
-            <w:proofErr w:type="gramStart"/>
-            <w:r>
-              <w:rPr>
-                <w:rFonts w:cs="Arial"/>
-                <w:b/>
-                <w:bCs/>
-                <w:sz w:val="28"/>
-                <w:szCs w:val="28"/>
-                <w:lang w:bidi="ta-IN"/>
-              </w:rPr>
               <w:t>Statement  18</w:t>
             </w:r>
-            <w:proofErr w:type="gramEnd"/>
           </w:p>
         </w:tc>
         <w:tc>
@@ -15106,20 +14942,8 @@
                 <w:lang w:bidi="ta-IN"/>
               </w:rPr>
               <w:br/>
-            </w:r>
-            <w:proofErr w:type="gramStart"/>
-            <w:r>
-              <w:rPr>
-                <w:rFonts w:cs="Arial"/>
-                <w:b/>
-                <w:bCs/>
-                <w:sz w:val="28"/>
-                <w:szCs w:val="28"/>
-                <w:lang w:bidi="ta-IN"/>
-              </w:rPr>
               <w:t>Statement  19</w:t>
             </w:r>
-            <w:proofErr w:type="gramEnd"/>
           </w:p>
         </w:tc>
         <w:tc>
@@ -15326,6 +15150,7 @@
                 <w:szCs w:val="28"/>
                 <w:lang w:bidi="ta-IN"/>
               </w:rPr>
+              <w:lastRenderedPageBreak/>
               <w:t>Anuvaakam 11</w:t>
             </w:r>
           </w:p>
@@ -15362,20 +15187,8 @@
                 <w:lang w:bidi="ta-IN"/>
               </w:rPr>
               <w:br/>
-            </w:r>
-            <w:proofErr w:type="gramStart"/>
-            <w:r>
-              <w:rPr>
-                <w:rFonts w:cs="Arial"/>
-                <w:b/>
-                <w:bCs/>
-                <w:sz w:val="28"/>
-                <w:szCs w:val="28"/>
-                <w:lang w:bidi="ta-IN"/>
-              </w:rPr>
               <w:t>Statement  31</w:t>
             </w:r>
-            <w:proofErr w:type="gramEnd"/>
           </w:p>
         </w:tc>
         <w:tc>
@@ -15844,7 +15657,6 @@
                 <w:szCs w:val="28"/>
                 <w:lang w:bidi="ta-IN"/>
               </w:rPr>
-              <w:lastRenderedPageBreak/>
               <w:t>Anuvaakam 11</w:t>
             </w:r>
           </w:p>
@@ -15881,20 +15693,8 @@
                 <w:lang w:bidi="ta-IN"/>
               </w:rPr>
               <w:br/>
-            </w:r>
-            <w:proofErr w:type="gramStart"/>
-            <w:r>
-              <w:rPr>
-                <w:rFonts w:cs="Arial"/>
-                <w:b/>
-                <w:bCs/>
-                <w:sz w:val="28"/>
-                <w:szCs w:val="28"/>
-                <w:lang w:bidi="ta-IN"/>
-              </w:rPr>
               <w:t>Statement  36</w:t>
             </w:r>
-            <w:proofErr w:type="gramEnd"/>
           </w:p>
         </w:tc>
         <w:tc>
@@ -16462,20 +16262,8 @@
                 <w:lang w:bidi="ta-IN"/>
               </w:rPr>
               <w:br/>
-            </w:r>
-            <w:proofErr w:type="gramStart"/>
-            <w:r>
-              <w:rPr>
-                <w:rFonts w:cs="Arial"/>
-                <w:b/>
-                <w:bCs/>
-                <w:sz w:val="28"/>
-                <w:szCs w:val="28"/>
-                <w:lang w:bidi="ta-IN"/>
-              </w:rPr>
               <w:t>Statement  98</w:t>
             </w:r>
-            <w:proofErr w:type="gramEnd"/>
           </w:p>
         </w:tc>
         <w:tc>
@@ -16987,23 +16775,7 @@
           <w:b/>
           <w:bCs/>
         </w:rPr>
-        <w:t>(</w:t>
-      </w:r>
-      <w:proofErr w:type="gramStart"/>
-      <w:r>
-        <w:rPr>
-          <w:b/>
-          <w:bCs/>
-        </w:rPr>
-        <w:t>ignore</w:t>
-      </w:r>
-      <w:proofErr w:type="gramEnd"/>
-      <w:r>
-        <w:rPr>
-          <w:b/>
-          <w:bCs/>
-        </w:rPr>
-        <w:t xml:space="preserve"> those which are already incorporated in your book’s version and date)</w:t>
+        <w:t>(ignore those which are already incorporated in your book’s version and date)</w:t>
       </w:r>
     </w:p>
     <w:tbl>
@@ -17518,30 +17290,7 @@
                 <w:lang w:bidi="ta-IN"/>
               </w:rPr>
               <w:br/>
-            </w:r>
-            <w:proofErr w:type="gramStart"/>
-            <w:r>
-              <w:rPr>
-                <w:rFonts w:cs="Arial"/>
-                <w:b/>
-                <w:bCs/>
-                <w:sz w:val="28"/>
-                <w:szCs w:val="28"/>
-                <w:lang w:bidi="ta-IN"/>
-              </w:rPr>
-              <w:t>Statement  78</w:t>
-            </w:r>
-            <w:proofErr w:type="gramEnd"/>
-            <w:r>
-              <w:rPr>
-                <w:rFonts w:cs="Arial"/>
-                <w:b/>
-                <w:bCs/>
-                <w:sz w:val="28"/>
-                <w:szCs w:val="28"/>
-                <w:lang w:bidi="ta-IN"/>
-              </w:rPr>
-              <w:t xml:space="preserve"> last </w:t>
+              <w:t xml:space="preserve">Statement  78 last </w:t>
             </w:r>
           </w:p>
         </w:tc>
@@ -17961,20 +17710,8 @@
                 <w:lang w:bidi="ta-IN"/>
               </w:rPr>
               <w:br/>
-            </w:r>
-            <w:proofErr w:type="gramStart"/>
-            <w:r>
-              <w:rPr>
-                <w:rFonts w:cs="Arial"/>
-                <w:b/>
-                <w:bCs/>
-                <w:sz w:val="28"/>
-                <w:szCs w:val="28"/>
-                <w:lang w:bidi="ta-IN"/>
-              </w:rPr>
               <w:t>Statement  83</w:t>
             </w:r>
-            <w:proofErr w:type="gramEnd"/>
           </w:p>
           <w:p>
             <w:pPr>
@@ -18580,7 +18317,6 @@
                 <w:lang w:bidi="ta-IN"/>
               </w:rPr>
             </w:pPr>
-            <w:proofErr w:type="gramStart"/>
             <w:r>
               <w:rPr>
                 <w:rFonts w:cs="Arial"/>
@@ -18592,7 +18328,6 @@
               </w:rPr>
               <w:t>Statement  108</w:t>
             </w:r>
-            <w:proofErr w:type="gramEnd"/>
           </w:p>
         </w:tc>
         <w:tc>
@@ -19011,20 +18746,8 @@
                 <w:lang w:bidi="ta-IN"/>
               </w:rPr>
               <w:br/>
-            </w:r>
-            <w:proofErr w:type="gramStart"/>
-            <w:r>
-              <w:rPr>
-                <w:rFonts w:cs="Arial"/>
-                <w:b/>
-                <w:bCs/>
-                <w:sz w:val="28"/>
-                <w:szCs w:val="28"/>
-                <w:lang w:bidi="ta-IN"/>
-              </w:rPr>
               <w:t>Statement  111</w:t>
             </w:r>
-            <w:proofErr w:type="gramEnd"/>
           </w:p>
           <w:p>
             <w:pPr>
@@ -19460,6 +19183,7 @@
                 <w:sz w:val="36"/>
                 <w:szCs w:val="28"/>
               </w:rPr>
+              <w:lastRenderedPageBreak/>
               <w:t>Å</w:t>
             </w:r>
             <w:r>
@@ -19581,30 +19305,7 @@
                 <w:lang w:bidi="ta-IN"/>
               </w:rPr>
               <w:br/>
-            </w:r>
-            <w:proofErr w:type="gramStart"/>
-            <w:r>
-              <w:rPr>
-                <w:rFonts w:cs="Arial"/>
-                <w:b/>
-                <w:bCs/>
-                <w:sz w:val="28"/>
-                <w:szCs w:val="28"/>
-                <w:lang w:bidi="ta-IN"/>
-              </w:rPr>
-              <w:t>Statement  119,121,123</w:t>
-            </w:r>
-            <w:proofErr w:type="gramEnd"/>
-            <w:r>
-              <w:rPr>
-                <w:rFonts w:cs="Arial"/>
-                <w:b/>
-                <w:bCs/>
-                <w:sz w:val="28"/>
-                <w:szCs w:val="28"/>
-                <w:lang w:bidi="ta-IN"/>
-              </w:rPr>
-              <w:t xml:space="preserve"> </w:t>
+              <w:t xml:space="preserve">Statement  119,121,123 </w:t>
             </w:r>
             <w:r>
               <w:rPr>
@@ -21832,27 +21533,7 @@
                 <w:szCs w:val="28"/>
                 <w:lang w:bidi="ta-IN"/>
               </w:rPr>
-              <w:t xml:space="preserve"> </w:t>
-            </w:r>
-            <w:proofErr w:type="gramStart"/>
-            <w:r>
-              <w:rPr>
-                <w:rFonts w:cs="Arial"/>
-                <w:sz w:val="28"/>
-                <w:szCs w:val="28"/>
-                <w:lang w:bidi="ta-IN"/>
-              </w:rPr>
-              <w:t>get</w:t>
-            </w:r>
-            <w:proofErr w:type="gramEnd"/>
-            <w:r>
-              <w:rPr>
-                <w:rFonts w:cs="Arial"/>
-                <w:sz w:val="28"/>
-                <w:szCs w:val="28"/>
-                <w:lang w:bidi="ta-IN"/>
-              </w:rPr>
-              <w:t xml:space="preserve"> Swaritam as per above correction</w:t>
+              <w:t xml:space="preserve"> get Swaritam as per above correction</w:t>
             </w:r>
           </w:p>
         </w:tc>
@@ -22274,6 +21955,7 @@
                 <w:szCs w:val="28"/>
                 <w:lang w:bidi="ta-IN"/>
               </w:rPr>
+              <w:lastRenderedPageBreak/>
               <w:t>Anuvaakam 3</w:t>
             </w:r>
             <w:r>
@@ -22286,20 +21968,8 @@
                 <w:lang w:bidi="ta-IN"/>
               </w:rPr>
               <w:br/>
-            </w:r>
-            <w:proofErr w:type="gramStart"/>
-            <w:r>
-              <w:rPr>
-                <w:rFonts w:cs="Arial"/>
-                <w:b/>
-                <w:bCs/>
-                <w:sz w:val="28"/>
-                <w:szCs w:val="28"/>
-                <w:lang w:bidi="ta-IN"/>
-              </w:rPr>
               <w:t>Statement  66</w:t>
             </w:r>
-            <w:proofErr w:type="gramEnd"/>
           </w:p>
           <w:p>
             <w:pPr>
@@ -22322,7 +21992,6 @@
                 <w:szCs w:val="28"/>
                 <w:lang w:bidi="ta-IN"/>
               </w:rPr>
-              <w:lastRenderedPageBreak/>
               <w:t>Padam Title</w:t>
             </w:r>
           </w:p>
@@ -22356,7 +22025,6 @@
                 <w:cs/>
                 <w:lang w:bidi="ta-IN"/>
               </w:rPr>
-              <w:lastRenderedPageBreak/>
               <w:t>த</w:t>
             </w:r>
             <w:r>
@@ -22688,20 +22356,8 @@
                 <w:lang w:bidi="ta-IN"/>
               </w:rPr>
               <w:br/>
-            </w:r>
-            <w:proofErr w:type="gramStart"/>
-            <w:r>
-              <w:rPr>
-                <w:rFonts w:cs="Arial"/>
-                <w:b/>
-                <w:bCs/>
-                <w:sz w:val="28"/>
-                <w:szCs w:val="28"/>
-                <w:lang w:bidi="ta-IN"/>
-              </w:rPr>
               <w:t>Statement  106</w:t>
             </w:r>
-            <w:proofErr w:type="gramEnd"/>
           </w:p>
           <w:p>
             <w:pPr>
@@ -23105,29 +22761,7 @@
                 <w:sz w:val="28"/>
                 <w:szCs w:val="28"/>
               </w:rPr>
-              <w:t>(</w:t>
-            </w:r>
-            <w:proofErr w:type="gramStart"/>
-            <w:r>
-              <w:rPr>
-                <w:rFonts w:ascii="Latha" w:hAnsi="Latha" w:cs="Latha"/>
-                <w:b/>
-                <w:bCs/>
-                <w:sz w:val="28"/>
-                <w:szCs w:val="28"/>
-              </w:rPr>
-              <w:t>no</w:t>
-            </w:r>
-            <w:proofErr w:type="gramEnd"/>
-            <w:r>
-              <w:rPr>
-                <w:rFonts w:ascii="Latha" w:hAnsi="Latha" w:cs="Latha"/>
-                <w:b/>
-                <w:bCs/>
-                <w:sz w:val="28"/>
-                <w:szCs w:val="28"/>
-              </w:rPr>
-              <w:t xml:space="preserve"> swaram but visargam required)</w:t>
+              <w:t>(no swaram but visargam required)</w:t>
             </w:r>
           </w:p>
         </w:tc>
@@ -23170,20 +22804,8 @@
                 <w:lang w:bidi="ta-IN"/>
               </w:rPr>
               <w:br/>
-            </w:r>
-            <w:proofErr w:type="gramStart"/>
-            <w:r>
-              <w:rPr>
-                <w:rFonts w:cs="Arial"/>
-                <w:b/>
-                <w:bCs/>
-                <w:sz w:val="28"/>
-                <w:szCs w:val="28"/>
-                <w:lang w:bidi="ta-IN"/>
-              </w:rPr>
               <w:t>Statement  100</w:t>
             </w:r>
-            <w:proofErr w:type="gramEnd"/>
           </w:p>
           <w:p>
             <w:pPr>
@@ -24517,30 +24139,7 @@
                 <w:lang w:bidi="ta-IN"/>
               </w:rPr>
               <w:br/>
-            </w:r>
-            <w:proofErr w:type="gramStart"/>
-            <w:r>
-              <w:rPr>
-                <w:rFonts w:cs="Arial"/>
-                <w:b/>
-                <w:bCs/>
-                <w:sz w:val="28"/>
-                <w:szCs w:val="28"/>
-                <w:lang w:bidi="ta-IN"/>
-              </w:rPr>
-              <w:t>Statement  30</w:t>
-            </w:r>
-            <w:proofErr w:type="gramEnd"/>
-            <w:r>
-              <w:rPr>
-                <w:rFonts w:cs="Arial"/>
-                <w:b/>
-                <w:bCs/>
-                <w:sz w:val="28"/>
-                <w:szCs w:val="28"/>
-                <w:lang w:bidi="ta-IN"/>
-              </w:rPr>
-              <w:t xml:space="preserve"> and 31</w:t>
+              <w:t>Statement  30 and 31</w:t>
             </w:r>
           </w:p>
         </w:tc>
@@ -25507,6 +25106,7 @@
                 <w:szCs w:val="28"/>
                 <w:lang w:bidi="ta-IN"/>
               </w:rPr>
+              <w:lastRenderedPageBreak/>
               <w:t>Anuvaakam 10</w:t>
             </w:r>
             <w:r>
@@ -25519,20 +25119,8 @@
                 <w:lang w:bidi="ta-IN"/>
               </w:rPr>
               <w:br/>
-            </w:r>
-            <w:proofErr w:type="gramStart"/>
-            <w:r>
-              <w:rPr>
-                <w:rFonts w:cs="Arial"/>
-                <w:b/>
-                <w:bCs/>
-                <w:sz w:val="28"/>
-                <w:szCs w:val="28"/>
-                <w:lang w:bidi="ta-IN"/>
-              </w:rPr>
               <w:t>Statement  68</w:t>
             </w:r>
-            <w:proofErr w:type="gramEnd"/>
           </w:p>
         </w:tc>
         <w:tc>
@@ -25836,7 +25424,6 @@
                 <w:szCs w:val="28"/>
                 <w:lang w:bidi="ta-IN"/>
               </w:rPr>
-              <w:lastRenderedPageBreak/>
               <w:t>Anuvaakam 10</w:t>
             </w:r>
             <w:r>
@@ -25849,20 +25436,8 @@
                 <w:lang w:bidi="ta-IN"/>
               </w:rPr>
               <w:br/>
-            </w:r>
-            <w:proofErr w:type="gramStart"/>
-            <w:r>
-              <w:rPr>
-                <w:rFonts w:cs="Arial"/>
-                <w:b/>
-                <w:bCs/>
-                <w:sz w:val="28"/>
-                <w:szCs w:val="28"/>
-                <w:lang w:bidi="ta-IN"/>
-              </w:rPr>
               <w:t>Statement  72</w:t>
             </w:r>
-            <w:proofErr w:type="gramEnd"/>
           </w:p>
         </w:tc>
         <w:tc>
@@ -26219,30 +25794,7 @@
                 <w:lang w:bidi="ta-IN"/>
               </w:rPr>
               <w:br/>
-            </w:r>
-            <w:proofErr w:type="gramStart"/>
-            <w:r>
-              <w:rPr>
-                <w:rFonts w:cs="Arial"/>
-                <w:b/>
-                <w:bCs/>
-                <w:sz w:val="28"/>
-                <w:szCs w:val="28"/>
-                <w:lang w:bidi="ta-IN"/>
-              </w:rPr>
-              <w:t>Statement  73</w:t>
-            </w:r>
-            <w:proofErr w:type="gramEnd"/>
-            <w:r>
-              <w:rPr>
-                <w:rFonts w:cs="Arial"/>
-                <w:b/>
-                <w:bCs/>
-                <w:sz w:val="28"/>
-                <w:szCs w:val="28"/>
-                <w:lang w:bidi="ta-IN"/>
-              </w:rPr>
-              <w:t xml:space="preserve"> once</w:t>
+              <w:t>Statement  73 once</w:t>
             </w:r>
           </w:p>
           <w:p>
@@ -26290,31 +25842,7 @@
                 <w:szCs w:val="28"/>
                 <w:lang w:bidi="ta-IN"/>
               </w:rPr>
-              <w:t>(</w:t>
-            </w:r>
-            <w:proofErr w:type="gramStart"/>
-            <w:r>
-              <w:rPr>
-                <w:rFonts w:cs="Arial"/>
-                <w:b/>
-                <w:bCs/>
-                <w:sz w:val="28"/>
-                <w:szCs w:val="28"/>
-                <w:lang w:bidi="ta-IN"/>
-              </w:rPr>
-              <w:t>newly</w:t>
-            </w:r>
-            <w:proofErr w:type="gramEnd"/>
-            <w:r>
-              <w:rPr>
-                <w:rFonts w:cs="Arial"/>
-                <w:b/>
-                <w:bCs/>
-                <w:sz w:val="28"/>
-                <w:szCs w:val="28"/>
-                <w:lang w:bidi="ta-IN"/>
-              </w:rPr>
-              <w:t xml:space="preserve"> added on 10/04)</w:t>
+              <w:t>(newly added on 10/04)</w:t>
             </w:r>
           </w:p>
         </w:tc>
@@ -26557,31 +26085,7 @@
                 <w:szCs w:val="28"/>
                 <w:lang w:bidi="ta-IN"/>
               </w:rPr>
-              <w:t xml:space="preserve">Once in </w:t>
-            </w:r>
-            <w:proofErr w:type="gramStart"/>
-            <w:r>
-              <w:rPr>
-                <w:rFonts w:cs="Arial"/>
-                <w:b/>
-                <w:bCs/>
-                <w:sz w:val="28"/>
-                <w:szCs w:val="28"/>
-                <w:lang w:bidi="ta-IN"/>
-              </w:rPr>
-              <w:t>87 ,</w:t>
-            </w:r>
-            <w:proofErr w:type="gramEnd"/>
-            <w:r>
-              <w:rPr>
-                <w:rFonts w:cs="Arial"/>
-                <w:b/>
-                <w:bCs/>
-                <w:sz w:val="28"/>
-                <w:szCs w:val="28"/>
-                <w:lang w:bidi="ta-IN"/>
-              </w:rPr>
-              <w:t xml:space="preserve"> </w:t>
+              <w:t xml:space="preserve">Once in 87 , </w:t>
             </w:r>
             <w:r>
               <w:rPr>
@@ -28166,6 +27670,7 @@
                 <w:szCs w:val="28"/>
                 <w:lang w:bidi="ta-IN"/>
               </w:rPr>
+              <w:lastRenderedPageBreak/>
               <w:t>Anuvaakam 10</w:t>
             </w:r>
           </w:p>
@@ -28214,32 +27719,7 @@
                 <w:szCs w:val="28"/>
                 <w:lang w:bidi="ta-IN"/>
               </w:rPr>
-              <w:lastRenderedPageBreak/>
-              <w:t>(</w:t>
-            </w:r>
-            <w:proofErr w:type="gramStart"/>
-            <w:r>
-              <w:rPr>
-                <w:rFonts w:cs="Arial"/>
-                <w:b/>
-                <w:bCs/>
-                <w:sz w:val="28"/>
-                <w:szCs w:val="28"/>
-                <w:lang w:bidi="ta-IN"/>
-              </w:rPr>
-              <w:t>newly</w:t>
-            </w:r>
-            <w:proofErr w:type="gramEnd"/>
-            <w:r>
-              <w:rPr>
-                <w:rFonts w:cs="Arial"/>
-                <w:b/>
-                <w:bCs/>
-                <w:sz w:val="28"/>
-                <w:szCs w:val="28"/>
-                <w:lang w:bidi="ta-IN"/>
-              </w:rPr>
-              <w:t xml:space="preserve"> added on 10/04)</w:t>
+              <w:t>(newly added on 10/04)</w:t>
             </w:r>
           </w:p>
         </w:tc>
@@ -28275,7 +27755,6 @@
                 <w:cs/>
                 <w:lang w:bidi="ta-IN"/>
               </w:rPr>
-              <w:lastRenderedPageBreak/>
               <w:t>ப</w:t>
             </w:r>
             <w:r>
@@ -28632,29 +28111,7 @@
                 <w:sz w:val="28"/>
                 <w:szCs w:val="28"/>
               </w:rPr>
-              <w:t>(</w:t>
-            </w:r>
-            <w:proofErr w:type="gramStart"/>
-            <w:r>
-              <w:rPr>
-                <w:rFonts w:ascii="Latha" w:hAnsi="Latha" w:cs="Latha"/>
-                <w:b/>
-                <w:bCs/>
-                <w:sz w:val="28"/>
-                <w:szCs w:val="28"/>
-              </w:rPr>
-              <w:t>marked</w:t>
-            </w:r>
-            <w:proofErr w:type="gramEnd"/>
-            <w:r>
-              <w:rPr>
-                <w:rFonts w:ascii="Latha" w:hAnsi="Latha" w:cs="Latha"/>
-                <w:b/>
-                <w:bCs/>
-                <w:sz w:val="28"/>
-                <w:szCs w:val="28"/>
-              </w:rPr>
-              <w:t xml:space="preserve"> wrongly as in vaakyam)</w:t>
+              <w:t>(marked wrongly as in vaakyam)</w:t>
             </w:r>
           </w:p>
         </w:tc>
@@ -29383,20 +28840,8 @@
                 <w:lang w:bidi="ta-IN"/>
               </w:rPr>
               <w:br/>
-            </w:r>
-            <w:proofErr w:type="gramStart"/>
-            <w:r>
-              <w:rPr>
-                <w:rFonts w:cs="Arial"/>
-                <w:b/>
-                <w:bCs/>
-                <w:sz w:val="28"/>
-                <w:szCs w:val="28"/>
-                <w:lang w:bidi="ta-IN"/>
-              </w:rPr>
               <w:t>Statement  15</w:t>
             </w:r>
-            <w:proofErr w:type="gramEnd"/>
           </w:p>
           <w:p>
             <w:pPr>
@@ -29783,30 +29228,7 @@
                 <w:lang w:bidi="ta-IN"/>
               </w:rPr>
               <w:br/>
-            </w:r>
-            <w:proofErr w:type="gramStart"/>
-            <w:r>
-              <w:rPr>
-                <w:rFonts w:cs="Arial"/>
-                <w:b/>
-                <w:bCs/>
-                <w:sz w:val="28"/>
-                <w:szCs w:val="28"/>
-                <w:lang w:bidi="ta-IN"/>
-              </w:rPr>
-              <w:t>Statement  20</w:t>
-            </w:r>
-            <w:proofErr w:type="gramEnd"/>
-            <w:r>
-              <w:rPr>
-                <w:rFonts w:cs="Arial"/>
-                <w:b/>
-                <w:bCs/>
-                <w:sz w:val="28"/>
-                <w:szCs w:val="28"/>
-                <w:lang w:bidi="ta-IN"/>
-              </w:rPr>
-              <w:t xml:space="preserve"> and 22</w:t>
+              <w:t>Statement  20 and 22</w:t>
             </w:r>
           </w:p>
           <w:p>
@@ -30216,21 +29638,8 @@
                 <w:szCs w:val="28"/>
                 <w:lang w:bidi="ta-IN"/>
               </w:rPr>
-              <w:t xml:space="preserve">1 and 2 </w:t>
-            </w:r>
-            <w:proofErr w:type="gramStart"/>
-            <w:r>
-              <w:rPr>
-                <w:rFonts w:cs="Arial"/>
-                <w:b/>
-                <w:bCs/>
-                <w:sz w:val="28"/>
-                <w:szCs w:val="28"/>
-                <w:lang w:bidi="ta-IN"/>
-              </w:rPr>
-              <w:t>line</w:t>
-            </w:r>
-            <w:proofErr w:type="gramEnd"/>
+              <w:t>1 and 2 line</w:t>
+            </w:r>
           </w:p>
         </w:tc>
         <w:tc>
@@ -30800,6 +30209,7 @@
                 <w:szCs w:val="28"/>
                 <w:lang w:bidi="ta-IN"/>
               </w:rPr>
+              <w:lastRenderedPageBreak/>
               <w:t>Anuvaakam 11</w:t>
             </w:r>
             <w:r>
@@ -30812,20 +30222,8 @@
                 <w:lang w:bidi="ta-IN"/>
               </w:rPr>
               <w:br/>
-            </w:r>
-            <w:proofErr w:type="gramStart"/>
-            <w:r>
-              <w:rPr>
-                <w:rFonts w:cs="Arial"/>
-                <w:b/>
-                <w:bCs/>
-                <w:sz w:val="28"/>
-                <w:szCs w:val="28"/>
-                <w:lang w:bidi="ta-IN"/>
-              </w:rPr>
               <w:t>Statement  40</w:t>
             </w:r>
-            <w:proofErr w:type="gramEnd"/>
           </w:p>
         </w:tc>
         <w:tc>
@@ -30926,7 +30324,6 @@
                 <w:szCs w:val="28"/>
                 <w:highlight w:val="yellow"/>
               </w:rPr>
-              <w:lastRenderedPageBreak/>
               <w:t>Å</w:t>
             </w:r>
             <w:r>
@@ -31024,7 +30421,6 @@
                 <w:sz w:val="36"/>
                 <w:szCs w:val="28"/>
               </w:rPr>
-              <w:lastRenderedPageBreak/>
               <w:t>Æ</w:t>
             </w:r>
             <w:r>
@@ -31180,28 +30576,7 @@
                 <w:szCs w:val="28"/>
                 <w:lang w:bidi="ta-IN"/>
               </w:rPr>
-              <w:lastRenderedPageBreak/>
-              <w:t>(</w:t>
-            </w:r>
-            <w:proofErr w:type="gramStart"/>
-            <w:r>
-              <w:rPr>
-                <w:rFonts w:ascii="Latha" w:hAnsi="Latha" w:cs="Latha"/>
-                <w:sz w:val="28"/>
-                <w:szCs w:val="28"/>
-                <w:lang w:bidi="ta-IN"/>
-              </w:rPr>
-              <w:t>it</w:t>
-            </w:r>
-            <w:proofErr w:type="gramEnd"/>
-            <w:r>
-              <w:rPr>
-                <w:rFonts w:ascii="Latha" w:hAnsi="Latha" w:cs="Latha"/>
-                <w:sz w:val="28"/>
-                <w:szCs w:val="28"/>
-                <w:lang w:bidi="ta-IN"/>
-              </w:rPr>
-              <w:t xml:space="preserve"> is ButAnAm+adhipatayaH no avagraha required now removed)</w:t>
+              <w:t>(it is ButAnAm+adhipatayaH no avagraha required now removed)</w:t>
             </w:r>
           </w:p>
         </w:tc>
@@ -31232,7 +30607,6 @@
                 <w:szCs w:val="28"/>
                 <w:lang w:bidi="ta-IN"/>
               </w:rPr>
-              <w:lastRenderedPageBreak/>
               <w:t>Anuvaakam 11</w:t>
             </w:r>
             <w:r>
@@ -31245,20 +30619,8 @@
                 <w:lang w:bidi="ta-IN"/>
               </w:rPr>
               <w:br/>
-            </w:r>
-            <w:proofErr w:type="gramStart"/>
-            <w:r>
-              <w:rPr>
-                <w:rFonts w:cs="Arial"/>
-                <w:b/>
-                <w:bCs/>
-                <w:sz w:val="28"/>
-                <w:szCs w:val="28"/>
-                <w:lang w:bidi="ta-IN"/>
-              </w:rPr>
               <w:t>Statement  58</w:t>
             </w:r>
-            <w:proofErr w:type="gramEnd"/>
           </w:p>
           <w:p>
             <w:pPr>
@@ -31761,30 +31123,7 @@
                 <w:lang w:bidi="ta-IN"/>
               </w:rPr>
               <w:br/>
-            </w:r>
-            <w:proofErr w:type="gramStart"/>
-            <w:r>
-              <w:rPr>
-                <w:rFonts w:cs="Arial"/>
-                <w:b/>
-                <w:bCs/>
-                <w:sz w:val="28"/>
-                <w:szCs w:val="28"/>
-                <w:lang w:bidi="ta-IN"/>
-              </w:rPr>
-              <w:t>Statement  60</w:t>
-            </w:r>
-            <w:proofErr w:type="gramEnd"/>
-            <w:r>
-              <w:rPr>
-                <w:rFonts w:cs="Arial"/>
-                <w:b/>
-                <w:bCs/>
-                <w:sz w:val="28"/>
-                <w:szCs w:val="28"/>
-                <w:lang w:bidi="ta-IN"/>
-              </w:rPr>
-              <w:t>,61,62</w:t>
+              <w:t>Statement  60,61,62</w:t>
             </w:r>
           </w:p>
           <w:p>
@@ -32059,30 +31398,7 @@
                 <w:lang w:bidi="ta-IN"/>
               </w:rPr>
               <w:br/>
-            </w:r>
-            <w:proofErr w:type="gramStart"/>
-            <w:r>
-              <w:rPr>
-                <w:rFonts w:cs="Arial"/>
-                <w:b/>
-                <w:bCs/>
-                <w:sz w:val="28"/>
-                <w:szCs w:val="28"/>
-                <w:lang w:bidi="ta-IN"/>
-              </w:rPr>
-              <w:t>Statement  67</w:t>
-            </w:r>
-            <w:proofErr w:type="gramEnd"/>
-            <w:r>
-              <w:rPr>
-                <w:rFonts w:cs="Arial"/>
-                <w:b/>
-                <w:bCs/>
-                <w:sz w:val="28"/>
-                <w:szCs w:val="28"/>
-                <w:lang w:bidi="ta-IN"/>
-              </w:rPr>
-              <w:t xml:space="preserve"> </w:t>
+              <w:t xml:space="preserve">Statement  67 </w:t>
             </w:r>
             <w:r>
               <w:rPr>
@@ -32487,30 +31803,7 @@
                 <w:lang w:bidi="ta-IN"/>
               </w:rPr>
               <w:br/>
-            </w:r>
-            <w:proofErr w:type="gramStart"/>
-            <w:r>
-              <w:rPr>
-                <w:rFonts w:cs="Arial"/>
-                <w:b/>
-                <w:bCs/>
-                <w:sz w:val="28"/>
-                <w:szCs w:val="28"/>
-                <w:lang w:bidi="ta-IN"/>
-              </w:rPr>
-              <w:t>Statement  108,109,110</w:t>
-            </w:r>
-            <w:proofErr w:type="gramEnd"/>
-            <w:r>
-              <w:rPr>
-                <w:rFonts w:cs="Arial"/>
-                <w:b/>
-                <w:bCs/>
-                <w:sz w:val="28"/>
-                <w:szCs w:val="28"/>
-                <w:lang w:bidi="ta-IN"/>
-              </w:rPr>
-              <w:t xml:space="preserve"> </w:t>
+              <w:t xml:space="preserve">Statement  108,109,110 </w:t>
             </w:r>
             <w:r>
               <w:rPr>
@@ -33829,6 +33122,7 @@
                 <w:szCs w:val="28"/>
                 <w:lang w:bidi="ta-IN"/>
               </w:rPr>
+              <w:lastRenderedPageBreak/>
               <w:t>Chapter 13 TamuShti hi ya</w:t>
             </w:r>
           </w:p>
@@ -33881,7 +33175,6 @@
                 <w:szCs w:val="28"/>
                 <w:lang w:bidi="ta-IN"/>
               </w:rPr>
-              <w:lastRenderedPageBreak/>
               <w:t>2 corrections</w:t>
             </w:r>
             <w:r>
@@ -33947,7 +33240,6 @@
                 <w:cs/>
                 <w:lang w:bidi="ta-IN"/>
               </w:rPr>
-              <w:lastRenderedPageBreak/>
               <w:t>மே</w:t>
             </w:r>
             <w:r>
@@ -34166,28 +33458,7 @@
                 <w:szCs w:val="28"/>
                 <w:lang w:bidi="ta-IN"/>
               </w:rPr>
-              <w:lastRenderedPageBreak/>
-              <w:t>(</w:t>
-            </w:r>
-            <w:proofErr w:type="gramStart"/>
-            <w:r>
-              <w:rPr>
-                <w:rFonts w:ascii="Latha" w:hAnsi="Latha" w:cs="Latha"/>
-                <w:sz w:val="28"/>
-                <w:szCs w:val="28"/>
-                <w:lang w:bidi="ta-IN"/>
-              </w:rPr>
-              <w:t>new</w:t>
-            </w:r>
-            <w:proofErr w:type="gramEnd"/>
-            <w:r>
-              <w:rPr>
-                <w:rFonts w:ascii="Latha" w:hAnsi="Latha" w:cs="Latha"/>
-                <w:sz w:val="28"/>
-                <w:szCs w:val="28"/>
-                <w:lang w:bidi="ta-IN"/>
-              </w:rPr>
-              <w:t xml:space="preserve"> additional correction added on 10</w:t>
+              <w:t>(new additional correction added on 10</w:t>
             </w:r>
             <w:r>
               <w:rPr>
@@ -34237,7 +33508,6 @@
                 <w:szCs w:val="28"/>
                 <w:lang w:bidi="ta-IN"/>
               </w:rPr>
-              <w:lastRenderedPageBreak/>
               <w:t xml:space="preserve">Chapter 13 TamuShti hi ya </w:t>
             </w:r>
           </w:p>
@@ -35112,23 +34382,7 @@
           <w:b/>
           <w:bCs/>
         </w:rPr>
-        <w:t>(</w:t>
-      </w:r>
-      <w:proofErr w:type="gramStart"/>
-      <w:r>
-        <w:rPr>
-          <w:b/>
-          <w:bCs/>
-        </w:rPr>
-        <w:t>ignore</w:t>
-      </w:r>
-      <w:proofErr w:type="gramEnd"/>
-      <w:r>
-        <w:rPr>
-          <w:b/>
-          <w:bCs/>
-        </w:rPr>
-        <w:t xml:space="preserve"> those which are already incorporated in your book’s version and date)</w:t>
+        <w:t>(ignore those which are already incorporated in your book’s version and date)</w:t>
       </w:r>
     </w:p>
     <w:tbl>
@@ -35284,18 +34538,8 @@
                 <w:lang w:bidi="ta-IN"/>
               </w:rPr>
               <w:br/>
-            </w:r>
-            <w:proofErr w:type="gramStart"/>
-            <w:r>
-              <w:rPr>
-                <w:rFonts w:cs="Arial"/>
-                <w:sz w:val="28"/>
-                <w:szCs w:val="28"/>
-                <w:lang w:bidi="ta-IN"/>
-              </w:rPr>
               <w:t>Statement  160</w:t>
             </w:r>
-            <w:proofErr w:type="gramEnd"/>
           </w:p>
         </w:tc>
         <w:tc>
@@ -36191,23 +35435,7 @@
           <w:b/>
           <w:bCs/>
         </w:rPr>
-        <w:t>(</w:t>
-      </w:r>
-      <w:proofErr w:type="gramStart"/>
-      <w:r>
-        <w:rPr>
-          <w:b/>
-          <w:bCs/>
-        </w:rPr>
-        <w:t>ignore</w:t>
-      </w:r>
-      <w:proofErr w:type="gramEnd"/>
-      <w:r>
-        <w:rPr>
-          <w:b/>
-          <w:bCs/>
-        </w:rPr>
-        <w:t xml:space="preserve"> those which are already incorporated in your book’s version and date)</w:t>
+        <w:t>(ignore those which are already incorporated in your book’s version and date)</w:t>
       </w:r>
     </w:p>
     <w:tbl>
@@ -36372,18 +35600,8 @@
                 <w:lang w:bidi="ta-IN"/>
               </w:rPr>
               <w:br/>
-            </w:r>
-            <w:proofErr w:type="gramStart"/>
-            <w:r>
-              <w:rPr>
-                <w:rFonts w:cs="Arial"/>
-                <w:sz w:val="28"/>
-                <w:szCs w:val="28"/>
-                <w:lang w:bidi="ta-IN"/>
-              </w:rPr>
               <w:t>Statement  29</w:t>
             </w:r>
-            <w:proofErr w:type="gramEnd"/>
           </w:p>
         </w:tc>
         <w:tc>
@@ -36599,26 +35817,7 @@
                 <w:lang w:bidi="ta-IN"/>
               </w:rPr>
               <w:br/>
-            </w:r>
-            <w:proofErr w:type="gramStart"/>
-            <w:r>
-              <w:rPr>
-                <w:rFonts w:cs="Arial"/>
-                <w:sz w:val="28"/>
-                <w:szCs w:val="28"/>
-                <w:lang w:bidi="ta-IN"/>
-              </w:rPr>
-              <w:t>Statements  40</w:t>
-            </w:r>
-            <w:proofErr w:type="gramEnd"/>
-            <w:r>
-              <w:rPr>
-                <w:rFonts w:cs="Arial"/>
-                <w:sz w:val="28"/>
-                <w:szCs w:val="28"/>
-                <w:lang w:bidi="ta-IN"/>
-              </w:rPr>
-              <w:t>,41,42</w:t>
+              <w:t>Statements  40,41,42</w:t>
             </w:r>
           </w:p>
         </w:tc>

</xml_diff>